<commit_message>
First set of sequence and activity diagrams complete
</commit_message>
<xml_diff>
--- a/Design Report (FINAL REPORT - TEAM PROJECT).docx
+++ b/Design Report (FINAL REPORT - TEAM PROJECT).docx
@@ -10,6 +10,7 @@
           <w:docPartUnique/>
         </w:docPartObj>
       </w:sdtPr>
+      <w:sdtEndPr/>
       <w:sdtContent>
         <w:p>
           <w:r>
@@ -132,6 +133,7 @@
                                     <w:dataBinding w:prefixMappings="xmlns:ns0='http://purl.org/dc/elements/1.1/' xmlns:ns1='http://schemas.openxmlformats.org/package/2006/metadata/core-properties' " w:xpath="/ns1:coreProperties[1]/ns0:creator[1]" w:storeItemID="{6C3C8BC8-F283-45AE-878A-BAB7291924A1}"/>
                                     <w:text/>
                                   </w:sdtPr>
+                                  <w:sdtEndPr/>
                                   <w:sdtContent>
                                     <w:p>
                                       <w:pPr>
@@ -3209,14 +3211,27 @@
       <w:r>
         <w:t xml:space="preserve">Figure </w:t>
       </w:r>
-      <w:fldSimple w:instr=" SEQ Figure \* ARABIC ">
-        <w:r>
-          <w:rPr>
-            <w:noProof/>
-          </w:rPr>
-          <w:t>1</w:t>
-        </w:r>
-      </w:fldSimple>
+      <w:r>
+        <w:fldChar w:fldCharType="begin"/>
+      </w:r>
+      <w:r>
+        <w:instrText xml:space="preserve"> SEQ Figure \* ARABIC </w:instrText>
+      </w:r>
+      <w:r>
+        <w:fldChar w:fldCharType="separate"/>
+      </w:r>
+      <w:r>
+        <w:rPr>
+          <w:noProof/>
+        </w:rPr>
+        <w:t>1</w:t>
+      </w:r>
+      <w:r>
+        <w:rPr>
+          <w:noProof/>
+        </w:rPr>
+        <w:fldChar w:fldCharType="end"/>
+      </w:r>
       <w:r>
         <w:t xml:space="preserve"> Adding a Grade</w:t>
       </w:r>
@@ -3307,14 +3322,30 @@
       <w:r>
         <w:t xml:space="preserve">Figure </w:t>
       </w:r>
-      <w:fldSimple w:instr=" SEQ Figure \* ARABIC ">
-        <w:r>
-          <w:rPr>
-            <w:noProof/>
-          </w:rPr>
-          <w:t>2</w:t>
-        </w:r>
-      </w:fldSimple>
+      <w:r>
+        <w:fldChar w:fldCharType="begin"/>
+      </w:r>
+      <w:r>
+        <w:instrText xml:space="preserve"> SEQ Figure \*</w:instrText>
+      </w:r>
+      <w:r>
+        <w:instrText xml:space="preserve"> ARABIC </w:instrText>
+      </w:r>
+      <w:r>
+        <w:fldChar w:fldCharType="separate"/>
+      </w:r>
+      <w:r>
+        <w:rPr>
+          <w:noProof/>
+        </w:rPr>
+        <w:t>2</w:t>
+      </w:r>
+      <w:r>
+        <w:rPr>
+          <w:noProof/>
+        </w:rPr>
+        <w:fldChar w:fldCharType="end"/>
+      </w:r>
       <w:r>
         <w:t xml:space="preserve"> Submitting a Grade to the Database</w:t>
       </w:r>
@@ -3439,14 +3470,27 @@
       <w:r>
         <w:t xml:space="preserve">Figure </w:t>
       </w:r>
-      <w:fldSimple w:instr=" SEQ Figure \* ARABIC ">
-        <w:r>
-          <w:rPr>
-            <w:noProof/>
-          </w:rPr>
-          <w:t>3</w:t>
-        </w:r>
-      </w:fldSimple>
+      <w:r>
+        <w:fldChar w:fldCharType="begin"/>
+      </w:r>
+      <w:r>
+        <w:instrText xml:space="preserve"> SEQ Figure \* ARABIC </w:instrText>
+      </w:r>
+      <w:r>
+        <w:fldChar w:fldCharType="separate"/>
+      </w:r>
+      <w:r>
+        <w:rPr>
+          <w:noProof/>
+        </w:rPr>
+        <w:t>3</w:t>
+      </w:r>
+      <w:r>
+        <w:rPr>
+          <w:noProof/>
+        </w:rPr>
+        <w:fldChar w:fldCharType="end"/>
+      </w:r>
       <w:r>
         <w:t xml:space="preserve"> Performing What-If Grade Calculation</w:t>
       </w:r>
@@ -3543,14 +3587,27 @@
       <w:r>
         <w:t xml:space="preserve">Figure </w:t>
       </w:r>
-      <w:fldSimple w:instr=" SEQ Figure \* ARABIC ">
-        <w:r>
-          <w:rPr>
-            <w:noProof/>
-          </w:rPr>
-          <w:t>4</w:t>
-        </w:r>
-      </w:fldSimple>
+      <w:r>
+        <w:fldChar w:fldCharType="begin"/>
+      </w:r>
+      <w:r>
+        <w:instrText xml:space="preserve"> SEQ Figure \* ARABIC </w:instrText>
+      </w:r>
+      <w:r>
+        <w:fldChar w:fldCharType="separate"/>
+      </w:r>
+      <w:r>
+        <w:rPr>
+          <w:noProof/>
+        </w:rPr>
+        <w:t>4</w:t>
+      </w:r>
+      <w:r>
+        <w:rPr>
+          <w:noProof/>
+        </w:rPr>
+        <w:fldChar w:fldCharType="end"/>
+      </w:r>
       <w:r>
         <w:t xml:space="preserve"> Viewing What-If Results</w:t>
       </w:r>
@@ -3637,14 +3694,27 @@
       <w:r>
         <w:t xml:space="preserve">Figure </w:t>
       </w:r>
-      <w:fldSimple w:instr=" SEQ Figure \* ARABIC ">
-        <w:r>
-          <w:rPr>
-            <w:noProof/>
-          </w:rPr>
-          <w:t>5</w:t>
-        </w:r>
-      </w:fldSimple>
+      <w:r>
+        <w:fldChar w:fldCharType="begin"/>
+      </w:r>
+      <w:r>
+        <w:instrText xml:space="preserve"> SEQ Figure \* ARABIC </w:instrText>
+      </w:r>
+      <w:r>
+        <w:fldChar w:fldCharType="separate"/>
+      </w:r>
+      <w:r>
+        <w:rPr>
+          <w:noProof/>
+        </w:rPr>
+        <w:t>5</w:t>
+      </w:r>
+      <w:r>
+        <w:rPr>
+          <w:noProof/>
+        </w:rPr>
+        <w:fldChar w:fldCharType="end"/>
+      </w:r>
       <w:r>
         <w:rPr>
           <w:noProof/>
@@ -3728,14 +3798,27 @@
       <w:r>
         <w:t xml:space="preserve">Figure </w:t>
       </w:r>
-      <w:fldSimple w:instr=" SEQ Figure \* ARABIC ">
-        <w:r>
-          <w:rPr>
-            <w:noProof/>
-          </w:rPr>
-          <w:t>6</w:t>
-        </w:r>
-      </w:fldSimple>
+      <w:r>
+        <w:fldChar w:fldCharType="begin"/>
+      </w:r>
+      <w:r>
+        <w:instrText xml:space="preserve"> SEQ Figure \* ARABIC </w:instrText>
+      </w:r>
+      <w:r>
+        <w:fldChar w:fldCharType="separate"/>
+      </w:r>
+      <w:r>
+        <w:rPr>
+          <w:noProof/>
+        </w:rPr>
+        <w:t>6</w:t>
+      </w:r>
+      <w:r>
+        <w:rPr>
+          <w:noProof/>
+        </w:rPr>
+        <w:fldChar w:fldCharType="end"/>
+      </w:r>
       <w:r>
         <w:t xml:space="preserve"> Choose a Grade to Delete</w:t>
       </w:r>
@@ -3845,14 +3928,27 @@
       <w:r>
         <w:t xml:space="preserve">Figure </w:t>
       </w:r>
-      <w:fldSimple w:instr=" SEQ Figure \* ARABIC ">
-        <w:r>
-          <w:rPr>
-            <w:noProof/>
-          </w:rPr>
-          <w:t>7</w:t>
-        </w:r>
-      </w:fldSimple>
+      <w:r>
+        <w:fldChar w:fldCharType="begin"/>
+      </w:r>
+      <w:r>
+        <w:instrText xml:space="preserve"> SEQ Figure \* ARABIC </w:instrText>
+      </w:r>
+      <w:r>
+        <w:fldChar w:fldCharType="separate"/>
+      </w:r>
+      <w:r>
+        <w:rPr>
+          <w:noProof/>
+        </w:rPr>
+        <w:t>7</w:t>
+      </w:r>
+      <w:r>
+        <w:rPr>
+          <w:noProof/>
+        </w:rPr>
+        <w:fldChar w:fldCharType="end"/>
+      </w:r>
       <w:r>
         <w:t xml:space="preserve"> GPA Calculator Button</w:t>
       </w:r>
@@ -3939,14 +4035,27 @@
       <w:r>
         <w:t xml:space="preserve">Figure </w:t>
       </w:r>
-      <w:fldSimple w:instr=" SEQ Figure \* ARABIC ">
-        <w:r>
-          <w:rPr>
-            <w:noProof/>
-          </w:rPr>
-          <w:t>8</w:t>
-        </w:r>
-      </w:fldSimple>
+      <w:r>
+        <w:fldChar w:fldCharType="begin"/>
+      </w:r>
+      <w:r>
+        <w:instrText xml:space="preserve"> SEQ Figure \* ARABIC </w:instrText>
+      </w:r>
+      <w:r>
+        <w:fldChar w:fldCharType="separate"/>
+      </w:r>
+      <w:r>
+        <w:rPr>
+          <w:noProof/>
+        </w:rPr>
+        <w:t>8</w:t>
+      </w:r>
+      <w:r>
+        <w:rPr>
+          <w:noProof/>
+        </w:rPr>
+        <w:fldChar w:fldCharType="end"/>
+      </w:r>
       <w:r>
         <w:t xml:space="preserve"> Student GPA Screen</w:t>
       </w:r>
@@ -4027,14 +4136,27 @@
       <w:r>
         <w:t xml:space="preserve">Figure </w:t>
       </w:r>
-      <w:fldSimple w:instr=" SEQ Figure \* ARABIC ">
-        <w:r>
-          <w:rPr>
-            <w:noProof/>
-          </w:rPr>
-          <w:t>9</w:t>
-        </w:r>
-      </w:fldSimple>
+      <w:r>
+        <w:fldChar w:fldCharType="begin"/>
+      </w:r>
+      <w:r>
+        <w:instrText xml:space="preserve"> SEQ Figure \* ARABIC </w:instrText>
+      </w:r>
+      <w:r>
+        <w:fldChar w:fldCharType="separate"/>
+      </w:r>
+      <w:r>
+        <w:rPr>
+          <w:noProof/>
+        </w:rPr>
+        <w:t>9</w:t>
+      </w:r>
+      <w:r>
+        <w:rPr>
+          <w:noProof/>
+        </w:rPr>
+        <w:fldChar w:fldCharType="end"/>
+      </w:r>
       <w:r>
         <w:t xml:space="preserve"> Completed Classes Overview</w:t>
       </w:r>
@@ -4116,14 +4238,27 @@
       <w:r>
         <w:t xml:space="preserve">Figure </w:t>
       </w:r>
-      <w:fldSimple w:instr=" SEQ Figure \* ARABIC ">
-        <w:r>
-          <w:rPr>
-            <w:noProof/>
-          </w:rPr>
-          <w:t>10</w:t>
-        </w:r>
-      </w:fldSimple>
+      <w:r>
+        <w:fldChar w:fldCharType="begin"/>
+      </w:r>
+      <w:r>
+        <w:instrText xml:space="preserve"> SEQ Figure \* ARABIC </w:instrText>
+      </w:r>
+      <w:r>
+        <w:fldChar w:fldCharType="separate"/>
+      </w:r>
+      <w:r>
+        <w:rPr>
+          <w:noProof/>
+        </w:rPr>
+        <w:t>10</w:t>
+      </w:r>
+      <w:r>
+        <w:rPr>
+          <w:noProof/>
+        </w:rPr>
+        <w:fldChar w:fldCharType="end"/>
+      </w:r>
       <w:r>
         <w:t xml:space="preserve"> Adding a Completed Class</w:t>
       </w:r>
@@ -4212,14 +4347,27 @@
       <w:r>
         <w:t xml:space="preserve">Figure </w:t>
       </w:r>
-      <w:fldSimple w:instr=" SEQ Figure \* ARABIC ">
-        <w:r>
-          <w:rPr>
-            <w:noProof/>
-          </w:rPr>
-          <w:t>11</w:t>
-        </w:r>
-      </w:fldSimple>
+      <w:r>
+        <w:fldChar w:fldCharType="begin"/>
+      </w:r>
+      <w:r>
+        <w:instrText xml:space="preserve"> SEQ Figure \* ARABIC </w:instrText>
+      </w:r>
+      <w:r>
+        <w:fldChar w:fldCharType="separate"/>
+      </w:r>
+      <w:r>
+        <w:rPr>
+          <w:noProof/>
+        </w:rPr>
+        <w:t>11</w:t>
+      </w:r>
+      <w:r>
+        <w:rPr>
+          <w:noProof/>
+        </w:rPr>
+        <w:fldChar w:fldCharType="end"/>
+      </w:r>
       <w:r>
         <w:t xml:space="preserve"> Success Message</w:t>
       </w:r>
@@ -4321,14 +4469,27 @@
       <w:r>
         <w:t xml:space="preserve">Figure </w:t>
       </w:r>
-      <w:fldSimple w:instr=" SEQ Figure \* ARABIC ">
-        <w:r>
-          <w:rPr>
-            <w:noProof/>
-          </w:rPr>
-          <w:t>12</w:t>
-        </w:r>
-      </w:fldSimple>
+      <w:r>
+        <w:fldChar w:fldCharType="begin"/>
+      </w:r>
+      <w:r>
+        <w:instrText xml:space="preserve"> SEQ Figure \* ARABIC </w:instrText>
+      </w:r>
+      <w:r>
+        <w:fldChar w:fldCharType="separate"/>
+      </w:r>
+      <w:r>
+        <w:rPr>
+          <w:noProof/>
+        </w:rPr>
+        <w:t>12</w:t>
+      </w:r>
+      <w:r>
+        <w:rPr>
+          <w:noProof/>
+        </w:rPr>
+        <w:fldChar w:fldCharType="end"/>
+      </w:r>
       <w:r>
         <w:t xml:space="preserve"> Modifying a Grade</w:t>
       </w:r>
@@ -4450,14 +4611,27 @@
       <w:r>
         <w:t xml:space="preserve">Figure </w:t>
       </w:r>
-      <w:fldSimple w:instr=" SEQ Figure \* ARABIC ">
-        <w:r>
-          <w:rPr>
-            <w:noProof/>
-          </w:rPr>
-          <w:t>13</w:t>
-        </w:r>
-      </w:fldSimple>
+      <w:r>
+        <w:fldChar w:fldCharType="begin"/>
+      </w:r>
+      <w:r>
+        <w:instrText xml:space="preserve"> SEQ Figure \* ARABIC </w:instrText>
+      </w:r>
+      <w:r>
+        <w:fldChar w:fldCharType="separate"/>
+      </w:r>
+      <w:r>
+        <w:rPr>
+          <w:noProof/>
+        </w:rPr>
+        <w:t>13</w:t>
+      </w:r>
+      <w:r>
+        <w:rPr>
+          <w:noProof/>
+        </w:rPr>
+        <w:fldChar w:fldCharType="end"/>
+      </w:r>
       <w:r>
         <w:t xml:space="preserve"> Deleting a Current Class</w:t>
       </w:r>
@@ -4567,14 +4741,27 @@
       <w:r>
         <w:t xml:space="preserve">Figure </w:t>
       </w:r>
-      <w:fldSimple w:instr=" SEQ Figure \* ARABIC ">
-        <w:r>
-          <w:rPr>
-            <w:noProof/>
-          </w:rPr>
-          <w:t>14</w:t>
-        </w:r>
-      </w:fldSimple>
+      <w:r>
+        <w:fldChar w:fldCharType="begin"/>
+      </w:r>
+      <w:r>
+        <w:instrText xml:space="preserve"> SEQ Figure \* ARABIC </w:instrText>
+      </w:r>
+      <w:r>
+        <w:fldChar w:fldCharType="separate"/>
+      </w:r>
+      <w:r>
+        <w:rPr>
+          <w:noProof/>
+        </w:rPr>
+        <w:t>14</w:t>
+      </w:r>
+      <w:r>
+        <w:rPr>
+          <w:noProof/>
+        </w:rPr>
+        <w:fldChar w:fldCharType="end"/>
+      </w:r>
       <w:r>
         <w:t xml:space="preserve"> Adding a Class</w:t>
       </w:r>
@@ -4648,14 +4835,27 @@
       <w:r>
         <w:t xml:space="preserve">Figure </w:t>
       </w:r>
-      <w:fldSimple w:instr=" SEQ Figure \* ARABIC ">
-        <w:r>
-          <w:rPr>
-            <w:noProof/>
-          </w:rPr>
-          <w:t>15</w:t>
-        </w:r>
-      </w:fldSimple>
+      <w:r>
+        <w:fldChar w:fldCharType="begin"/>
+      </w:r>
+      <w:r>
+        <w:instrText xml:space="preserve"> SEQ Figure \* ARABIC </w:instrText>
+      </w:r>
+      <w:r>
+        <w:fldChar w:fldCharType="separate"/>
+      </w:r>
+      <w:r>
+        <w:rPr>
+          <w:noProof/>
+        </w:rPr>
+        <w:t>15</w:t>
+      </w:r>
+      <w:r>
+        <w:rPr>
+          <w:noProof/>
+        </w:rPr>
+        <w:fldChar w:fldCharType="end"/>
+      </w:r>
       <w:r>
         <w:t xml:space="preserve"> Info for a new Current Class</w:t>
       </w:r>
@@ -4773,14 +4973,27 @@
       <w:r>
         <w:t xml:space="preserve">Figure </w:t>
       </w:r>
-      <w:fldSimple w:instr=" SEQ Figure \* ARABIC ">
-        <w:r>
-          <w:rPr>
-            <w:noProof/>
-          </w:rPr>
-          <w:t>16</w:t>
-        </w:r>
-      </w:fldSimple>
+      <w:r>
+        <w:fldChar w:fldCharType="begin"/>
+      </w:r>
+      <w:r>
+        <w:instrText xml:space="preserve"> SEQ Figure \* ARABIC </w:instrText>
+      </w:r>
+      <w:r>
+        <w:fldChar w:fldCharType="separate"/>
+      </w:r>
+      <w:r>
+        <w:rPr>
+          <w:noProof/>
+        </w:rPr>
+        <w:t>16</w:t>
+      </w:r>
+      <w:r>
+        <w:rPr>
+          <w:noProof/>
+        </w:rPr>
+        <w:fldChar w:fldCharType="end"/>
+      </w:r>
       <w:r>
         <w:t xml:space="preserve"> Student Progress Overview</w:t>
       </w:r>
@@ -4898,14 +5111,27 @@
       <w:r>
         <w:t xml:space="preserve">Figure </w:t>
       </w:r>
-      <w:fldSimple w:instr=" SEQ Figure \* ARABIC ">
-        <w:r>
-          <w:rPr>
-            <w:noProof/>
-          </w:rPr>
-          <w:t>17</w:t>
-        </w:r>
-      </w:fldSimple>
+      <w:r>
+        <w:fldChar w:fldCharType="begin"/>
+      </w:r>
+      <w:r>
+        <w:instrText xml:space="preserve"> SEQ Figure \* ARABIC </w:instrText>
+      </w:r>
+      <w:r>
+        <w:fldChar w:fldCharType="separate"/>
+      </w:r>
+      <w:r>
+        <w:rPr>
+          <w:noProof/>
+        </w:rPr>
+        <w:t>17</w:t>
+      </w:r>
+      <w:r>
+        <w:rPr>
+          <w:noProof/>
+        </w:rPr>
+        <w:fldChar w:fldCharType="end"/>
+      </w:r>
       <w:r>
         <w:t xml:space="preserve"> What-If GPA Results</w:t>
       </w:r>
@@ -5126,14 +5352,27 @@
       <w:r>
         <w:t xml:space="preserve">Figure </w:t>
       </w:r>
-      <w:fldSimple w:instr=" SEQ Figure \* ARABIC ">
-        <w:r>
-          <w:rPr>
-            <w:noProof/>
-          </w:rPr>
-          <w:t>18</w:t>
-        </w:r>
-      </w:fldSimple>
+      <w:r>
+        <w:fldChar w:fldCharType="begin"/>
+      </w:r>
+      <w:r>
+        <w:instrText xml:space="preserve"> SEQ Figure \* ARABIC </w:instrText>
+      </w:r>
+      <w:r>
+        <w:fldChar w:fldCharType="separate"/>
+      </w:r>
+      <w:r>
+        <w:rPr>
+          <w:noProof/>
+        </w:rPr>
+        <w:t>18</w:t>
+      </w:r>
+      <w:r>
+        <w:rPr>
+          <w:noProof/>
+        </w:rPr>
+        <w:fldChar w:fldCharType="end"/>
+      </w:r>
       <w:r>
         <w:t xml:space="preserve"> Viewing Current Courses</w:t>
       </w:r>
@@ -5412,14 +5651,27 @@
       <w:r>
         <w:t xml:space="preserve">Figure </w:t>
       </w:r>
-      <w:fldSimple w:instr=" SEQ Figure \* ARABIC ">
-        <w:r>
-          <w:rPr>
-            <w:noProof/>
-          </w:rPr>
-          <w:t>19</w:t>
-        </w:r>
-      </w:fldSimple>
+      <w:r>
+        <w:fldChar w:fldCharType="begin"/>
+      </w:r>
+      <w:r>
+        <w:instrText xml:space="preserve"> SEQ Figure \* ARABIC </w:instrText>
+      </w:r>
+      <w:r>
+        <w:fldChar w:fldCharType="separate"/>
+      </w:r>
+      <w:r>
+        <w:rPr>
+          <w:noProof/>
+        </w:rPr>
+        <w:t>19</w:t>
+      </w:r>
+      <w:r>
+        <w:rPr>
+          <w:noProof/>
+        </w:rPr>
+        <w:fldChar w:fldCharType="end"/>
+      </w:r>
       <w:r>
         <w:t xml:space="preserve"> Use Case Diagram</w:t>
       </w:r>
@@ -5582,13 +5834,11 @@
       <w:pPr>
         <w:pStyle w:val="Heading1"/>
       </w:pPr>
-      <w:bookmarkStart w:id="52" w:name="_GoBack"/>
       <w:r>
         <w:lastRenderedPageBreak/>
         <w:t>Class Diagram</w:t>
       </w:r>
     </w:p>
-    <w:bookmarkEnd w:id="52"/>
     <w:p>
       <w:pPr>
         <w:pStyle w:val="Heading1"/>
@@ -5661,24 +5911,113 @@
       <w:r>
         <w:t xml:space="preserve">Figure </w:t>
       </w:r>
+      <w:r>
+        <w:fldChar w:fldCharType="begin"/>
+      </w:r>
+      <w:r>
+        <w:instrText xml:space="preserve"> SEQ Figure \* ARABIC </w:instrText>
+      </w:r>
+      <w:r>
+        <w:fldChar w:fldCharType="separate"/>
+      </w:r>
+      <w:r>
+        <w:rPr>
+          <w:noProof/>
+        </w:rPr>
+        <w:t>20</w:t>
+      </w:r>
+      <w:r>
+        <w:rPr>
+          <w:noProof/>
+        </w:rPr>
+        <w:fldChar w:fldCharType="end"/>
+      </w:r>
+      <w:r>
+        <w:t xml:space="preserve"> Sequence Diagram for Viewing Assignment Grades</w:t>
+      </w:r>
+    </w:p>
+    <w:p>
+      <w:pPr>
+        <w:pStyle w:val="Heading1"/>
+      </w:pPr>
+      <w:r>
+        <w:lastRenderedPageBreak/>
+        <w:t>Activity Diagrams</w:t>
+      </w:r>
+    </w:p>
+    <w:p>
+      <w:pPr>
+        <w:keepNext/>
+        <w:jc w:val="center"/>
+      </w:pPr>
+      <w:r>
+        <w:drawing>
+          <wp:inline distT="0" distB="0" distL="0" distR="0" wp14:anchorId="20F8010A" wp14:editId="1E93A26F">
+            <wp:extent cx="5943600" cy="5639435"/>
+            <wp:effectExtent l="0" t="0" r="0" b="0"/>
+            <wp:docPr id="3" name="Picture 3"/>
+            <wp:cNvGraphicFramePr>
+              <a:graphicFrameLocks xmlns:a="http://schemas.openxmlformats.org/drawingml/2006/main" noChangeAspect="1"/>
+            </wp:cNvGraphicFramePr>
+            <a:graphic xmlns:a="http://schemas.openxmlformats.org/drawingml/2006/main">
+              <a:graphicData uri="http://schemas.openxmlformats.org/drawingml/2006/picture">
+                <pic:pic xmlns:pic="http://schemas.openxmlformats.org/drawingml/2006/picture">
+                  <pic:nvPicPr>
+                    <pic:cNvPr id="1" name=""/>
+                    <pic:cNvPicPr/>
+                  </pic:nvPicPr>
+                  <pic:blipFill>
+                    <a:blip r:embed="rId26"/>
+                    <a:stretch>
+                      <a:fillRect/>
+                    </a:stretch>
+                  </pic:blipFill>
+                  <pic:spPr>
+                    <a:xfrm>
+                      <a:off x="0" y="0"/>
+                      <a:ext cx="5943600" cy="5639435"/>
+                    </a:xfrm>
+                    <a:prstGeom prst="rect">
+                      <a:avLst/>
+                    </a:prstGeom>
+                  </pic:spPr>
+                </pic:pic>
+              </a:graphicData>
+            </a:graphic>
+          </wp:inline>
+        </w:drawing>
+      </w:r>
+    </w:p>
+    <w:p>
+      <w:pPr>
+        <w:pStyle w:val="Caption"/>
+        <w:jc w:val="center"/>
+      </w:pPr>
+      <w:r>
+        <w:t xml:space="preserve">Figure </w:t>
+      </w:r>
       <w:fldSimple w:instr=" SEQ Figure \* ARABIC ">
         <w:r>
           <w:rPr>
             <w:noProof/>
           </w:rPr>
-          <w:t>20</w:t>
+          <w:t>21</w:t>
         </w:r>
       </w:fldSimple>
       <w:r>
-        <w:t xml:space="preserve"> Sequence Diagram for Viewing Assignment Grades</w:t>
-      </w:r>
+        <w:t xml:space="preserve"> Activity Diagram for Viewing Assignment Grades</w:t>
+      </w:r>
+    </w:p>
+    <w:p>
+      <w:bookmarkStart w:id="52" w:name="_GoBack"/>
+      <w:bookmarkEnd w:id="52"/>
     </w:p>
     <w:p>
       <w:pPr>
         <w:pStyle w:val="Heading1"/>
       </w:pPr>
       <w:r>
-        <w:t>Activity Diagrams</w:t>
+        <w:t>State Diagrams</w:t>
       </w:r>
     </w:p>
     <w:p>
@@ -5686,21 +6025,13 @@
         <w:pStyle w:val="Heading1"/>
       </w:pPr>
       <w:r>
-        <w:t>State Diagrams</w:t>
+        <w:t>Database Diagram</w:t>
       </w:r>
     </w:p>
     <w:p>
       <w:pPr>
         <w:pStyle w:val="Heading1"/>
       </w:pPr>
-      <w:r>
-        <w:t>Database Diagram</w:t>
-      </w:r>
-    </w:p>
-    <w:p>
-      <w:pPr>
-        <w:pStyle w:val="Heading1"/>
-      </w:pPr>
       <w:bookmarkStart w:id="53" w:name="_Toc20982986"/>
       <w:r>
         <w:t>Conclusion</w:t>
@@ -5715,7 +6046,11 @@
         <w:ind w:left="720"/>
       </w:pPr>
       <w:r>
-        <w:t>For the EKU C.S. student, earning grades is a difficult yet important task. It is stressful to keep track of grades in several different classes, and many times students find themselves worrying about what final exam grades they will need to pass a course or receive 89% in a class. At other times, students might wonder what will happen to their GPA given certain final grades. And at other times, students may wonder if they are on track to graduate. This system makes the EKU computer science student’s job of tracking grades and degree progress much easier. It allows students to quickly check their course grade, GPA, and degree progress, as well as to see what impact future grades will have on their overall course grade and what impact final grades in future courses will have on their overall GPA.</w:t>
+        <w:t xml:space="preserve">For the EKU C.S. student, earning grades is a difficult yet important task. It is stressful to keep track of grades in several different classes, and many times students find themselves worrying </w:t>
+      </w:r>
+      <w:r>
+        <w:lastRenderedPageBreak/>
+        <w:t>about what final exam grades they will need to pass a course or receive 89% in a class. At other times, students might wonder what will happen to their GPA given certain final grades. And at other times, students may wonder if they are on track to graduate. This system makes the EKU computer science student’s job of tracking grades and degree progress much easier. It allows students to quickly check their course grade, GPA, and degree progress, as well as to see what impact future grades will have on their overall course grade and what impact final grades in future courses will have on their overall GPA.</w:t>
       </w:r>
     </w:p>
     <w:p>
@@ -5907,7 +6242,11 @@
         <w:t>Final grade</w:t>
       </w:r>
       <w:r>
-        <w:t xml:space="preserve"> – the grade awarded to a student at the end of a class. This system is setup to handle “A” (for excellent, worth 4 quality points), “B” (for good, worth 3 quality points), “C” (for average, worth 2 quality points), “D” (for poor, worth 1 quality point), “F” (for failed, worth 0 quality points), “S” (for satisfactory, does not count toward student’s GPA), and “W” (for withdrawn, does not count toward student’s GPA) as final grades. </w:t>
+        <w:t xml:space="preserve"> – the grade awarded to a student at the end of a class. This system is setup to handle “A” (for excellent, worth 4 quality points), “B” (for good, worth 3 quality points), “C” (for average, worth 2 quality points), “D” (for poor, worth 1 quality point), “F” (for failed, worth 0 </w:t>
+      </w:r>
+      <w:r>
+        <w:lastRenderedPageBreak/>
+        <w:t xml:space="preserve">quality points), “S” (for satisfactory, does not count toward student’s GPA), and “W” (for withdrawn, does not count toward student’s GPA) as final grades. </w:t>
       </w:r>
     </w:p>
     <w:p>
@@ -5934,7 +6273,6 @@
           <w:b/>
           <w:bCs/>
         </w:rPr>
-        <w:lastRenderedPageBreak/>
         <w:t>GPA</w:t>
       </w:r>
       <w:r>
@@ -7855,7 +8193,7 @@
 </file>
 
 <file path=customXml/itemProps1.xml><?xml version="1.0" encoding="utf-8"?>
-<ds:datastoreItem xmlns:ds="http://schemas.openxmlformats.org/officeDocument/2006/customXml" ds:itemID="{90D57503-E6AA-473B-8731-41236FB3F122}">
+<ds:datastoreItem xmlns:ds="http://schemas.openxmlformats.org/officeDocument/2006/customXml" ds:itemID="{1138654B-7365-4076-A44B-73550B6F9A0A}">
   <ds:schemaRefs>
     <ds:schemaRef ds:uri="http://schemas.openxmlformats.org/officeDocument/2006/bibliography"/>
   </ds:schemaRefs>

</xml_diff>

<commit_message>
Changed out Use Case Diagram and description
Added the updated Use Case Diagram made 10/18/19 to the report and changed the description of the diagram to fit the new use cases.
</commit_message>
<xml_diff>
--- a/Design Report (FINAL REPORT - TEAM PROJECT).docx
+++ b/Design Report (FINAL REPORT - TEAM PROJECT).docx
@@ -10,6 +10,7 @@
           <w:docPartUnique/>
         </w:docPartObj>
       </w:sdtPr>
+      <w:sdtEndPr/>
       <w:sdtContent>
         <w:p>
           <w:r>
@@ -132,6 +133,7 @@
                                     <w:dataBinding w:prefixMappings="xmlns:ns0='http://purl.org/dc/elements/1.1/' xmlns:ns1='http://schemas.openxmlformats.org/package/2006/metadata/core-properties' " w:xpath="/ns1:coreProperties[1]/ns0:creator[1]" w:storeItemID="{6C3C8BC8-F283-45AE-878A-BAB7291924A1}"/>
                                     <w:text/>
                                   </w:sdtPr>
+                                  <w:sdtEndPr/>
                                   <w:sdtContent>
                                     <w:p>
                                       <w:pPr>
@@ -3209,14 +3211,27 @@
       <w:r>
         <w:t xml:space="preserve">Figure </w:t>
       </w:r>
-      <w:fldSimple w:instr=" SEQ Figure \* ARABIC ">
-        <w:r>
-          <w:rPr>
-            <w:noProof/>
-          </w:rPr>
-          <w:t>1</w:t>
-        </w:r>
-      </w:fldSimple>
+      <w:r>
+        <w:fldChar w:fldCharType="begin"/>
+      </w:r>
+      <w:r>
+        <w:instrText xml:space="preserve"> SEQ Figure \* ARABIC </w:instrText>
+      </w:r>
+      <w:r>
+        <w:fldChar w:fldCharType="separate"/>
+      </w:r>
+      <w:r>
+        <w:rPr>
+          <w:noProof/>
+        </w:rPr>
+        <w:t>1</w:t>
+      </w:r>
+      <w:r>
+        <w:rPr>
+          <w:noProof/>
+        </w:rPr>
+        <w:fldChar w:fldCharType="end"/>
+      </w:r>
       <w:r>
         <w:t xml:space="preserve"> Adding a Grade</w:t>
       </w:r>
@@ -3307,14 +3322,30 @@
       <w:r>
         <w:t xml:space="preserve">Figure </w:t>
       </w:r>
-      <w:fldSimple w:instr=" SEQ Figure \* ARABIC ">
-        <w:r>
-          <w:rPr>
-            <w:noProof/>
-          </w:rPr>
-          <w:t>2</w:t>
-        </w:r>
-      </w:fldSimple>
+      <w:r>
+        <w:fldChar w:fldCharType="begin"/>
+      </w:r>
+      <w:r>
+        <w:instrText xml:space="preserve"> SEQ Figure \*</w:instrText>
+      </w:r>
+      <w:r>
+        <w:instrText xml:space="preserve"> ARABIC </w:instrText>
+      </w:r>
+      <w:r>
+        <w:fldChar w:fldCharType="separate"/>
+      </w:r>
+      <w:r>
+        <w:rPr>
+          <w:noProof/>
+        </w:rPr>
+        <w:t>2</w:t>
+      </w:r>
+      <w:r>
+        <w:rPr>
+          <w:noProof/>
+        </w:rPr>
+        <w:fldChar w:fldCharType="end"/>
+      </w:r>
       <w:r>
         <w:t xml:space="preserve"> Submitting a Grade to the Database</w:t>
       </w:r>
@@ -3439,14 +3470,27 @@
       <w:r>
         <w:t xml:space="preserve">Figure </w:t>
       </w:r>
-      <w:fldSimple w:instr=" SEQ Figure \* ARABIC ">
-        <w:r>
-          <w:rPr>
-            <w:noProof/>
-          </w:rPr>
-          <w:t>3</w:t>
-        </w:r>
-      </w:fldSimple>
+      <w:r>
+        <w:fldChar w:fldCharType="begin"/>
+      </w:r>
+      <w:r>
+        <w:instrText xml:space="preserve"> SEQ Figure \* ARABIC </w:instrText>
+      </w:r>
+      <w:r>
+        <w:fldChar w:fldCharType="separate"/>
+      </w:r>
+      <w:r>
+        <w:rPr>
+          <w:noProof/>
+        </w:rPr>
+        <w:t>3</w:t>
+      </w:r>
+      <w:r>
+        <w:rPr>
+          <w:noProof/>
+        </w:rPr>
+        <w:fldChar w:fldCharType="end"/>
+      </w:r>
       <w:r>
         <w:t xml:space="preserve"> Performing What-If Grade Calculation</w:t>
       </w:r>
@@ -3543,14 +3587,27 @@
       <w:r>
         <w:t xml:space="preserve">Figure </w:t>
       </w:r>
-      <w:fldSimple w:instr=" SEQ Figure \* ARABIC ">
-        <w:r>
-          <w:rPr>
-            <w:noProof/>
-          </w:rPr>
-          <w:t>4</w:t>
-        </w:r>
-      </w:fldSimple>
+      <w:r>
+        <w:fldChar w:fldCharType="begin"/>
+      </w:r>
+      <w:r>
+        <w:instrText xml:space="preserve"> SEQ Figure \* ARABIC </w:instrText>
+      </w:r>
+      <w:r>
+        <w:fldChar w:fldCharType="separate"/>
+      </w:r>
+      <w:r>
+        <w:rPr>
+          <w:noProof/>
+        </w:rPr>
+        <w:t>4</w:t>
+      </w:r>
+      <w:r>
+        <w:rPr>
+          <w:noProof/>
+        </w:rPr>
+        <w:fldChar w:fldCharType="end"/>
+      </w:r>
       <w:r>
         <w:t xml:space="preserve"> Viewing What-If Results</w:t>
       </w:r>
@@ -3637,14 +3694,27 @@
       <w:r>
         <w:t xml:space="preserve">Figure </w:t>
       </w:r>
-      <w:fldSimple w:instr=" SEQ Figure \* ARABIC ">
-        <w:r>
-          <w:rPr>
-            <w:noProof/>
-          </w:rPr>
-          <w:t>5</w:t>
-        </w:r>
-      </w:fldSimple>
+      <w:r>
+        <w:fldChar w:fldCharType="begin"/>
+      </w:r>
+      <w:r>
+        <w:instrText xml:space="preserve"> SEQ Figure \* ARABIC </w:instrText>
+      </w:r>
+      <w:r>
+        <w:fldChar w:fldCharType="separate"/>
+      </w:r>
+      <w:r>
+        <w:rPr>
+          <w:noProof/>
+        </w:rPr>
+        <w:t>5</w:t>
+      </w:r>
+      <w:r>
+        <w:rPr>
+          <w:noProof/>
+        </w:rPr>
+        <w:fldChar w:fldCharType="end"/>
+      </w:r>
       <w:r>
         <w:rPr>
           <w:noProof/>
@@ -3728,14 +3798,27 @@
       <w:r>
         <w:t xml:space="preserve">Figure </w:t>
       </w:r>
-      <w:fldSimple w:instr=" SEQ Figure \* ARABIC ">
-        <w:r>
-          <w:rPr>
-            <w:noProof/>
-          </w:rPr>
-          <w:t>6</w:t>
-        </w:r>
-      </w:fldSimple>
+      <w:r>
+        <w:fldChar w:fldCharType="begin"/>
+      </w:r>
+      <w:r>
+        <w:instrText xml:space="preserve"> SEQ Figure \* ARABIC </w:instrText>
+      </w:r>
+      <w:r>
+        <w:fldChar w:fldCharType="separate"/>
+      </w:r>
+      <w:r>
+        <w:rPr>
+          <w:noProof/>
+        </w:rPr>
+        <w:t>6</w:t>
+      </w:r>
+      <w:r>
+        <w:rPr>
+          <w:noProof/>
+        </w:rPr>
+        <w:fldChar w:fldCharType="end"/>
+      </w:r>
       <w:r>
         <w:t xml:space="preserve"> Choose a Grade to Delete</w:t>
       </w:r>
@@ -3845,14 +3928,27 @@
       <w:r>
         <w:t xml:space="preserve">Figure </w:t>
       </w:r>
-      <w:fldSimple w:instr=" SEQ Figure \* ARABIC ">
-        <w:r>
-          <w:rPr>
-            <w:noProof/>
-          </w:rPr>
-          <w:t>7</w:t>
-        </w:r>
-      </w:fldSimple>
+      <w:r>
+        <w:fldChar w:fldCharType="begin"/>
+      </w:r>
+      <w:r>
+        <w:instrText xml:space="preserve"> SEQ Figure \* ARABIC </w:instrText>
+      </w:r>
+      <w:r>
+        <w:fldChar w:fldCharType="separate"/>
+      </w:r>
+      <w:r>
+        <w:rPr>
+          <w:noProof/>
+        </w:rPr>
+        <w:t>7</w:t>
+      </w:r>
+      <w:r>
+        <w:rPr>
+          <w:noProof/>
+        </w:rPr>
+        <w:fldChar w:fldCharType="end"/>
+      </w:r>
       <w:r>
         <w:t xml:space="preserve"> GPA Calculator Button</w:t>
       </w:r>
@@ -3939,14 +4035,27 @@
       <w:r>
         <w:t xml:space="preserve">Figure </w:t>
       </w:r>
-      <w:fldSimple w:instr=" SEQ Figure \* ARABIC ">
-        <w:r>
-          <w:rPr>
-            <w:noProof/>
-          </w:rPr>
-          <w:t>8</w:t>
-        </w:r>
-      </w:fldSimple>
+      <w:r>
+        <w:fldChar w:fldCharType="begin"/>
+      </w:r>
+      <w:r>
+        <w:instrText xml:space="preserve"> SEQ Figure \* ARABIC </w:instrText>
+      </w:r>
+      <w:r>
+        <w:fldChar w:fldCharType="separate"/>
+      </w:r>
+      <w:r>
+        <w:rPr>
+          <w:noProof/>
+        </w:rPr>
+        <w:t>8</w:t>
+      </w:r>
+      <w:r>
+        <w:rPr>
+          <w:noProof/>
+        </w:rPr>
+        <w:fldChar w:fldCharType="end"/>
+      </w:r>
       <w:r>
         <w:t xml:space="preserve"> Student GPA Screen</w:t>
       </w:r>
@@ -4027,14 +4136,27 @@
       <w:r>
         <w:t xml:space="preserve">Figure </w:t>
       </w:r>
-      <w:fldSimple w:instr=" SEQ Figure \* ARABIC ">
-        <w:r>
-          <w:rPr>
-            <w:noProof/>
-          </w:rPr>
-          <w:t>9</w:t>
-        </w:r>
-      </w:fldSimple>
+      <w:r>
+        <w:fldChar w:fldCharType="begin"/>
+      </w:r>
+      <w:r>
+        <w:instrText xml:space="preserve"> SEQ Figure \* ARABIC </w:instrText>
+      </w:r>
+      <w:r>
+        <w:fldChar w:fldCharType="separate"/>
+      </w:r>
+      <w:r>
+        <w:rPr>
+          <w:noProof/>
+        </w:rPr>
+        <w:t>9</w:t>
+      </w:r>
+      <w:r>
+        <w:rPr>
+          <w:noProof/>
+        </w:rPr>
+        <w:fldChar w:fldCharType="end"/>
+      </w:r>
       <w:r>
         <w:t xml:space="preserve"> Completed Classes Overview</w:t>
       </w:r>
@@ -4116,14 +4238,27 @@
       <w:r>
         <w:t xml:space="preserve">Figure </w:t>
       </w:r>
-      <w:fldSimple w:instr=" SEQ Figure \* ARABIC ">
-        <w:r>
-          <w:rPr>
-            <w:noProof/>
-          </w:rPr>
-          <w:t>10</w:t>
-        </w:r>
-      </w:fldSimple>
+      <w:r>
+        <w:fldChar w:fldCharType="begin"/>
+      </w:r>
+      <w:r>
+        <w:instrText xml:space="preserve"> SEQ Figure \* ARABIC </w:instrText>
+      </w:r>
+      <w:r>
+        <w:fldChar w:fldCharType="separate"/>
+      </w:r>
+      <w:r>
+        <w:rPr>
+          <w:noProof/>
+        </w:rPr>
+        <w:t>10</w:t>
+      </w:r>
+      <w:r>
+        <w:rPr>
+          <w:noProof/>
+        </w:rPr>
+        <w:fldChar w:fldCharType="end"/>
+      </w:r>
       <w:r>
         <w:t xml:space="preserve"> Adding a Completed Class</w:t>
       </w:r>
@@ -4212,14 +4347,27 @@
       <w:r>
         <w:t xml:space="preserve">Figure </w:t>
       </w:r>
-      <w:fldSimple w:instr=" SEQ Figure \* ARABIC ">
-        <w:r>
-          <w:rPr>
-            <w:noProof/>
-          </w:rPr>
-          <w:t>11</w:t>
-        </w:r>
-      </w:fldSimple>
+      <w:r>
+        <w:fldChar w:fldCharType="begin"/>
+      </w:r>
+      <w:r>
+        <w:instrText xml:space="preserve"> SEQ Figure \* ARABIC </w:instrText>
+      </w:r>
+      <w:r>
+        <w:fldChar w:fldCharType="separate"/>
+      </w:r>
+      <w:r>
+        <w:rPr>
+          <w:noProof/>
+        </w:rPr>
+        <w:t>11</w:t>
+      </w:r>
+      <w:r>
+        <w:rPr>
+          <w:noProof/>
+        </w:rPr>
+        <w:fldChar w:fldCharType="end"/>
+      </w:r>
       <w:r>
         <w:t xml:space="preserve"> Success Message</w:t>
       </w:r>
@@ -4321,14 +4469,27 @@
       <w:r>
         <w:t xml:space="preserve">Figure </w:t>
       </w:r>
-      <w:fldSimple w:instr=" SEQ Figure \* ARABIC ">
-        <w:r>
-          <w:rPr>
-            <w:noProof/>
-          </w:rPr>
-          <w:t>12</w:t>
-        </w:r>
-      </w:fldSimple>
+      <w:r>
+        <w:fldChar w:fldCharType="begin"/>
+      </w:r>
+      <w:r>
+        <w:instrText xml:space="preserve"> SEQ Figure \* ARABIC </w:instrText>
+      </w:r>
+      <w:r>
+        <w:fldChar w:fldCharType="separate"/>
+      </w:r>
+      <w:r>
+        <w:rPr>
+          <w:noProof/>
+        </w:rPr>
+        <w:t>12</w:t>
+      </w:r>
+      <w:r>
+        <w:rPr>
+          <w:noProof/>
+        </w:rPr>
+        <w:fldChar w:fldCharType="end"/>
+      </w:r>
       <w:r>
         <w:t xml:space="preserve"> Modifying a Grade</w:t>
       </w:r>
@@ -4450,14 +4611,27 @@
       <w:r>
         <w:t xml:space="preserve">Figure </w:t>
       </w:r>
-      <w:fldSimple w:instr=" SEQ Figure \* ARABIC ">
-        <w:r>
-          <w:rPr>
-            <w:noProof/>
-          </w:rPr>
-          <w:t>13</w:t>
-        </w:r>
-      </w:fldSimple>
+      <w:r>
+        <w:fldChar w:fldCharType="begin"/>
+      </w:r>
+      <w:r>
+        <w:instrText xml:space="preserve"> SEQ Figure \* ARABIC </w:instrText>
+      </w:r>
+      <w:r>
+        <w:fldChar w:fldCharType="separate"/>
+      </w:r>
+      <w:r>
+        <w:rPr>
+          <w:noProof/>
+        </w:rPr>
+        <w:t>13</w:t>
+      </w:r>
+      <w:r>
+        <w:rPr>
+          <w:noProof/>
+        </w:rPr>
+        <w:fldChar w:fldCharType="end"/>
+      </w:r>
       <w:r>
         <w:t xml:space="preserve"> Deleting a Current Class</w:t>
       </w:r>
@@ -4567,14 +4741,27 @@
       <w:r>
         <w:t xml:space="preserve">Figure </w:t>
       </w:r>
-      <w:fldSimple w:instr=" SEQ Figure \* ARABIC ">
-        <w:r>
-          <w:rPr>
-            <w:noProof/>
-          </w:rPr>
-          <w:t>14</w:t>
-        </w:r>
-      </w:fldSimple>
+      <w:r>
+        <w:fldChar w:fldCharType="begin"/>
+      </w:r>
+      <w:r>
+        <w:instrText xml:space="preserve"> SEQ Figure \* ARABIC </w:instrText>
+      </w:r>
+      <w:r>
+        <w:fldChar w:fldCharType="separate"/>
+      </w:r>
+      <w:r>
+        <w:rPr>
+          <w:noProof/>
+        </w:rPr>
+        <w:t>14</w:t>
+      </w:r>
+      <w:r>
+        <w:rPr>
+          <w:noProof/>
+        </w:rPr>
+        <w:fldChar w:fldCharType="end"/>
+      </w:r>
       <w:r>
         <w:t xml:space="preserve"> Adding a Class</w:t>
       </w:r>
@@ -4648,14 +4835,27 @@
       <w:r>
         <w:t xml:space="preserve">Figure </w:t>
       </w:r>
-      <w:fldSimple w:instr=" SEQ Figure \* ARABIC ">
-        <w:r>
-          <w:rPr>
-            <w:noProof/>
-          </w:rPr>
-          <w:t>15</w:t>
-        </w:r>
-      </w:fldSimple>
+      <w:r>
+        <w:fldChar w:fldCharType="begin"/>
+      </w:r>
+      <w:r>
+        <w:instrText xml:space="preserve"> SEQ Figure \* ARABIC </w:instrText>
+      </w:r>
+      <w:r>
+        <w:fldChar w:fldCharType="separate"/>
+      </w:r>
+      <w:r>
+        <w:rPr>
+          <w:noProof/>
+        </w:rPr>
+        <w:t>15</w:t>
+      </w:r>
+      <w:r>
+        <w:rPr>
+          <w:noProof/>
+        </w:rPr>
+        <w:fldChar w:fldCharType="end"/>
+      </w:r>
       <w:r>
         <w:t xml:space="preserve"> Info for a new Current Class</w:t>
       </w:r>
@@ -4773,14 +4973,27 @@
       <w:r>
         <w:t xml:space="preserve">Figure </w:t>
       </w:r>
-      <w:fldSimple w:instr=" SEQ Figure \* ARABIC ">
-        <w:r>
-          <w:rPr>
-            <w:noProof/>
-          </w:rPr>
-          <w:t>16</w:t>
-        </w:r>
-      </w:fldSimple>
+      <w:r>
+        <w:fldChar w:fldCharType="begin"/>
+      </w:r>
+      <w:r>
+        <w:instrText xml:space="preserve"> SEQ Figure \* ARABIC </w:instrText>
+      </w:r>
+      <w:r>
+        <w:fldChar w:fldCharType="separate"/>
+      </w:r>
+      <w:r>
+        <w:rPr>
+          <w:noProof/>
+        </w:rPr>
+        <w:t>16</w:t>
+      </w:r>
+      <w:r>
+        <w:rPr>
+          <w:noProof/>
+        </w:rPr>
+        <w:fldChar w:fldCharType="end"/>
+      </w:r>
       <w:r>
         <w:t xml:space="preserve"> Student Progress Overview</w:t>
       </w:r>
@@ -4898,14 +5111,27 @@
       <w:r>
         <w:t xml:space="preserve">Figure </w:t>
       </w:r>
-      <w:fldSimple w:instr=" SEQ Figure \* ARABIC ">
-        <w:r>
-          <w:rPr>
-            <w:noProof/>
-          </w:rPr>
-          <w:t>17</w:t>
-        </w:r>
-      </w:fldSimple>
+      <w:r>
+        <w:fldChar w:fldCharType="begin"/>
+      </w:r>
+      <w:r>
+        <w:instrText xml:space="preserve"> SEQ Figure \* ARABIC </w:instrText>
+      </w:r>
+      <w:r>
+        <w:fldChar w:fldCharType="separate"/>
+      </w:r>
+      <w:r>
+        <w:rPr>
+          <w:noProof/>
+        </w:rPr>
+        <w:t>17</w:t>
+      </w:r>
+      <w:r>
+        <w:rPr>
+          <w:noProof/>
+        </w:rPr>
+        <w:fldChar w:fldCharType="end"/>
+      </w:r>
       <w:r>
         <w:t xml:space="preserve"> What-If GPA Results</w:t>
       </w:r>
@@ -5126,14 +5352,27 @@
       <w:r>
         <w:t xml:space="preserve">Figure </w:t>
       </w:r>
-      <w:fldSimple w:instr=" SEQ Figure \* ARABIC ">
-        <w:r>
-          <w:rPr>
-            <w:noProof/>
-          </w:rPr>
-          <w:t>18</w:t>
-        </w:r>
-      </w:fldSimple>
+      <w:r>
+        <w:fldChar w:fldCharType="begin"/>
+      </w:r>
+      <w:r>
+        <w:instrText xml:space="preserve"> SEQ Figure \* ARABIC </w:instrText>
+      </w:r>
+      <w:r>
+        <w:fldChar w:fldCharType="separate"/>
+      </w:r>
+      <w:r>
+        <w:rPr>
+          <w:noProof/>
+        </w:rPr>
+        <w:t>18</w:t>
+      </w:r>
+      <w:r>
+        <w:rPr>
+          <w:noProof/>
+        </w:rPr>
+        <w:fldChar w:fldCharType="end"/>
+      </w:r>
       <w:r>
         <w:t xml:space="preserve"> Viewing Current Courses</w:t>
       </w:r>
@@ -5161,15 +5400,7 @@
         <w:ind w:left="1440"/>
       </w:pPr>
       <w:r>
-        <w:t xml:space="preserve">12.4. The system shall fetch all available grades for the selected course and put them in the </w:t>
-      </w:r>
-      <w:proofErr w:type="spellStart"/>
-      <w:r>
-        <w:t>jTable</w:t>
-      </w:r>
-      <w:proofErr w:type="spellEnd"/>
-      <w:r>
-        <w:t>. The system shall also calculate the user’s current grade in the course.</w:t>
+        <w:t>12.4. The system shall fetch all available grades for the selected course and put them in the jTable. The system shall also calculate the user’s current grade in the course.</w:t>
       </w:r>
     </w:p>
     <w:p>
@@ -5358,17 +5589,21 @@
           <w:noProof/>
         </w:rPr>
         <w:drawing>
-          <wp:inline distT="0" distB="0" distL="0" distR="0" wp14:anchorId="01BDEF93" wp14:editId="6E9C887B">
-            <wp:extent cx="5619750" cy="6591300"/>
+          <wp:inline distT="0" distB="0" distL="0" distR="0" wp14:anchorId="26398358" wp14:editId="69C8E4B3">
+            <wp:extent cx="5943600" cy="7391400"/>
             <wp:effectExtent l="0" t="0" r="0" b="0"/>
-            <wp:docPr id="8" name="Picture 8"/>
-            <wp:cNvGraphicFramePr/>
+            <wp:docPr id="10" name="Picture 10"/>
+            <wp:cNvGraphicFramePr>
+              <a:graphicFrameLocks xmlns:a="http://schemas.openxmlformats.org/drawingml/2006/main" noChangeAspect="1"/>
+            </wp:cNvGraphicFramePr>
             <a:graphic xmlns:a="http://schemas.openxmlformats.org/drawingml/2006/main">
               <a:graphicData uri="http://schemas.openxmlformats.org/drawingml/2006/picture">
                 <pic:pic xmlns:pic="http://schemas.openxmlformats.org/drawingml/2006/picture">
                   <pic:nvPicPr>
-                    <pic:cNvPr id="8" name="Picture 8"/>
-                    <pic:cNvPicPr/>
+                    <pic:cNvPr id="0" name="Picture 1"/>
+                    <pic:cNvPicPr>
+                      <a:picLocks noChangeAspect="1" noChangeArrowheads="1"/>
+                    </pic:cNvPicPr>
                   </pic:nvPicPr>
                   <pic:blipFill>
                     <a:blip r:embed="rId26">
@@ -5386,7 +5621,7 @@
                   <pic:spPr bwMode="auto">
                     <a:xfrm>
                       <a:off x="0" y="0"/>
-                      <a:ext cx="5619750" cy="6591300"/>
+                      <a:ext cx="5943600" cy="7391400"/>
                     </a:xfrm>
                     <a:prstGeom prst="rect">
                       <a:avLst/>
@@ -5412,14 +5647,27 @@
       <w:r>
         <w:t xml:space="preserve">Figure </w:t>
       </w:r>
-      <w:fldSimple w:instr=" SEQ Figure \* ARABIC ">
-        <w:r>
-          <w:rPr>
-            <w:noProof/>
-          </w:rPr>
-          <w:t>19</w:t>
-        </w:r>
-      </w:fldSimple>
+      <w:r>
+        <w:fldChar w:fldCharType="begin"/>
+      </w:r>
+      <w:r>
+        <w:instrText xml:space="preserve"> SEQ Figure \* ARABIC </w:instrText>
+      </w:r>
+      <w:r>
+        <w:fldChar w:fldCharType="separate"/>
+      </w:r>
+      <w:r>
+        <w:rPr>
+          <w:noProof/>
+        </w:rPr>
+        <w:t>19</w:t>
+      </w:r>
+      <w:r>
+        <w:rPr>
+          <w:noProof/>
+        </w:rPr>
+        <w:fldChar w:fldCharType="end"/>
+      </w:r>
       <w:r>
         <w:t xml:space="preserve"> Use Case Diagram</w:t>
       </w:r>
@@ -5427,13 +5675,25 @@
     </w:p>
     <w:p>
       <w:r>
-        <w:t xml:space="preserve">Adding a grade – </w:t>
-      </w:r>
-      <w:r>
-        <w:t>Use Case to add a grade</w:t>
-      </w:r>
-      <w:r>
-        <w:t xml:space="preserve"> for a class</w:t>
+        <w:t>Adding a</w:t>
+      </w:r>
+      <w:r>
+        <w:t>n Assignment</w:t>
+      </w:r>
+      <w:r>
+        <w:t xml:space="preserve"> – </w:t>
+      </w:r>
+      <w:r>
+        <w:t xml:space="preserve">Use Case to add </w:t>
+      </w:r>
+      <w:r>
+        <w:t>an Assignment</w:t>
+      </w:r>
+      <w:r>
+        <w:t xml:space="preserve"> </w:t>
+      </w:r>
+      <w:r>
+        <w:t>for a class</w:t>
       </w:r>
       <w:r>
         <w:t xml:space="preserve"> to the system.</w:t>
@@ -5441,6 +5701,7 @@
     </w:p>
     <w:p>
       <w:r>
+        <w:lastRenderedPageBreak/>
         <w:t>Deleting a</w:t>
       </w:r>
       <w:r>
@@ -5475,7 +5736,6 @@
     </w:p>
     <w:p>
       <w:r>
-        <w:lastRenderedPageBreak/>
         <w:t xml:space="preserve">Perform what-if grade audit – </w:t>
       </w:r>
       <w:r>
@@ -5591,7 +5851,21 @@
     </w:p>
     <w:p>
       <w:r>
-        <w:t>View Current Classes – Use Case for the student to see what their current classes are.</w:t>
+        <w:t xml:space="preserve">View </w:t>
+      </w:r>
+      <w:r>
+        <w:t>Assignment Grades</w:t>
+      </w:r>
+      <w:r>
+        <w:t xml:space="preserve"> – Use Case for the student to see what their </w:t>
+      </w:r>
+      <w:r>
+        <w:t xml:space="preserve">assignment grades </w:t>
+      </w:r>
+      <w:bookmarkStart w:id="52" w:name="_GoBack"/>
+      <w:bookmarkEnd w:id="52"/>
+      <w:r>
+        <w:t>are.</w:t>
       </w:r>
     </w:p>
     <w:p/>
@@ -5619,6 +5893,9 @@
         <w:jc w:val="center"/>
       </w:pPr>
       <w:r>
+        <w:rPr>
+          <w:noProof/>
+        </w:rPr>
         <w:drawing>
           <wp:inline distT="0" distB="0" distL="0" distR="0" wp14:anchorId="0FC5BE96" wp14:editId="302D39F7">
             <wp:extent cx="5248275" cy="4924425"/>
@@ -5664,14 +5941,27 @@
       <w:r>
         <w:t xml:space="preserve">Figure </w:t>
       </w:r>
-      <w:fldSimple w:instr=" SEQ Figure \* ARABIC ">
-        <w:r>
-          <w:rPr>
-            <w:noProof/>
-          </w:rPr>
-          <w:t>20</w:t>
-        </w:r>
-      </w:fldSimple>
+      <w:r>
+        <w:fldChar w:fldCharType="begin"/>
+      </w:r>
+      <w:r>
+        <w:instrText xml:space="preserve"> SEQ Figure \* ARABIC </w:instrText>
+      </w:r>
+      <w:r>
+        <w:fldChar w:fldCharType="separate"/>
+      </w:r>
+      <w:r>
+        <w:rPr>
+          <w:noProof/>
+        </w:rPr>
+        <w:t>20</w:t>
+      </w:r>
+      <w:r>
+        <w:rPr>
+          <w:noProof/>
+        </w:rPr>
+        <w:fldChar w:fldCharType="end"/>
+      </w:r>
       <w:r>
         <w:t xml:space="preserve"> Sequence Diagram for Viewing Assignment Grades</w:t>
       </w:r>
@@ -5682,6 +5972,9 @@
         <w:jc w:val="center"/>
       </w:pPr>
       <w:r>
+        <w:rPr>
+          <w:noProof/>
+        </w:rPr>
         <w:lastRenderedPageBreak/>
         <w:drawing>
           <wp:inline distT="0" distB="0" distL="0" distR="0" wp14:anchorId="7570DEFF" wp14:editId="292BD9F6">
@@ -5728,14 +6021,30 @@
       <w:r>
         <w:t xml:space="preserve">Figure </w:t>
       </w:r>
-      <w:fldSimple w:instr=" SEQ Figure \* ARABIC ">
-        <w:r>
-          <w:rPr>
-            <w:noProof/>
-          </w:rPr>
-          <w:t>21</w:t>
-        </w:r>
-      </w:fldSimple>
+      <w:r>
+        <w:fldChar w:fldCharType="begin"/>
+      </w:r>
+      <w:r>
+        <w:instrText xml:space="preserve"> SEQ Fi</w:instrText>
+      </w:r>
+      <w:r>
+        <w:instrText xml:space="preserve">gure \* ARABIC </w:instrText>
+      </w:r>
+      <w:r>
+        <w:fldChar w:fldCharType="separate"/>
+      </w:r>
+      <w:r>
+        <w:rPr>
+          <w:noProof/>
+        </w:rPr>
+        <w:t>21</w:t>
+      </w:r>
+      <w:r>
+        <w:rPr>
+          <w:noProof/>
+        </w:rPr>
+        <w:fldChar w:fldCharType="end"/>
+      </w:r>
       <w:r>
         <w:t xml:space="preserve"> Sequence Diagram for Adding an Assignment Grade</w:t>
       </w:r>
@@ -5747,6 +6056,9 @@
         <w:jc w:val="center"/>
       </w:pPr>
       <w:r>
+        <w:rPr>
+          <w:noProof/>
+        </w:rPr>
         <w:drawing>
           <wp:inline distT="0" distB="0" distL="0" distR="0" wp14:anchorId="0E9090E6" wp14:editId="39130CDC">
             <wp:extent cx="5943600" cy="3593465"/>
@@ -5792,14 +6104,27 @@
       <w:r>
         <w:t xml:space="preserve">Figure </w:t>
       </w:r>
-      <w:fldSimple w:instr=" SEQ Figure \* ARABIC ">
-        <w:r>
-          <w:rPr>
-            <w:noProof/>
-          </w:rPr>
-          <w:t>22</w:t>
-        </w:r>
-      </w:fldSimple>
+      <w:r>
+        <w:fldChar w:fldCharType="begin"/>
+      </w:r>
+      <w:r>
+        <w:instrText xml:space="preserve"> SEQ Figure \* ARABIC </w:instrText>
+      </w:r>
+      <w:r>
+        <w:fldChar w:fldCharType="separate"/>
+      </w:r>
+      <w:r>
+        <w:rPr>
+          <w:noProof/>
+        </w:rPr>
+        <w:t>22</w:t>
+      </w:r>
+      <w:r>
+        <w:rPr>
+          <w:noProof/>
+        </w:rPr>
+        <w:fldChar w:fldCharType="end"/>
+      </w:r>
       <w:r>
         <w:t xml:space="preserve"> Sequence Diagram for Deleting an Assignment Grade</w:t>
       </w:r>
@@ -5811,6 +6136,9 @@
         <w:jc w:val="center"/>
       </w:pPr>
       <w:r>
+        <w:rPr>
+          <w:noProof/>
+        </w:rPr>
         <w:lastRenderedPageBreak/>
         <w:drawing>
           <wp:inline distT="0" distB="0" distL="0" distR="0" wp14:anchorId="5178CAB2" wp14:editId="6F08046C">
@@ -5857,14 +6185,27 @@
       <w:r>
         <w:t xml:space="preserve">Figure </w:t>
       </w:r>
-      <w:fldSimple w:instr=" SEQ Figure \* ARABIC ">
-        <w:r>
-          <w:rPr>
-            <w:noProof/>
-          </w:rPr>
-          <w:t>23</w:t>
-        </w:r>
-      </w:fldSimple>
+      <w:r>
+        <w:fldChar w:fldCharType="begin"/>
+      </w:r>
+      <w:r>
+        <w:instrText xml:space="preserve"> SEQ Figure \* ARABIC </w:instrText>
+      </w:r>
+      <w:r>
+        <w:fldChar w:fldCharType="separate"/>
+      </w:r>
+      <w:r>
+        <w:rPr>
+          <w:noProof/>
+        </w:rPr>
+        <w:t>23</w:t>
+      </w:r>
+      <w:r>
+        <w:rPr>
+          <w:noProof/>
+        </w:rPr>
+        <w:fldChar w:fldCharType="end"/>
+      </w:r>
       <w:r>
         <w:t xml:space="preserve"> Sequence Diagram for Modifying an Assignment Grade</w:t>
       </w:r>
@@ -5876,6 +6217,9 @@
         <w:jc w:val="center"/>
       </w:pPr>
       <w:r>
+        <w:rPr>
+          <w:noProof/>
+        </w:rPr>
         <w:drawing>
           <wp:inline distT="0" distB="0" distL="0" distR="0" wp14:anchorId="6C50E534" wp14:editId="398C2E52">
             <wp:extent cx="5943600" cy="1895475"/>
@@ -5921,14 +6265,27 @@
       <w:r>
         <w:t xml:space="preserve">Figure </w:t>
       </w:r>
-      <w:fldSimple w:instr=" SEQ Figure \* ARABIC ">
-        <w:r>
-          <w:rPr>
-            <w:noProof/>
-          </w:rPr>
-          <w:t>24</w:t>
-        </w:r>
-      </w:fldSimple>
+      <w:r>
+        <w:fldChar w:fldCharType="begin"/>
+      </w:r>
+      <w:r>
+        <w:instrText xml:space="preserve"> SEQ Figure \* ARABIC </w:instrText>
+      </w:r>
+      <w:r>
+        <w:fldChar w:fldCharType="separate"/>
+      </w:r>
+      <w:r>
+        <w:rPr>
+          <w:noProof/>
+        </w:rPr>
+        <w:t>24</w:t>
+      </w:r>
+      <w:r>
+        <w:rPr>
+          <w:noProof/>
+        </w:rPr>
+        <w:fldChar w:fldCharType="end"/>
+      </w:r>
       <w:r>
         <w:t xml:space="preserve"> Sequence Diagram for Performing What-If Grade Calculation</w:t>
       </w:r>
@@ -5940,6 +6297,9 @@
         <w:jc w:val="center"/>
       </w:pPr>
       <w:r>
+        <w:rPr>
+          <w:noProof/>
+        </w:rPr>
         <w:lastRenderedPageBreak/>
         <w:drawing>
           <wp:inline distT="0" distB="0" distL="0" distR="0" wp14:anchorId="7F4CBEC7" wp14:editId="36D2B6CB">
@@ -5986,14 +6346,27 @@
       <w:r>
         <w:t xml:space="preserve">Figure </w:t>
       </w:r>
-      <w:fldSimple w:instr=" SEQ Figure \* ARABIC ">
-        <w:r>
-          <w:rPr>
-            <w:noProof/>
-          </w:rPr>
-          <w:t>25</w:t>
-        </w:r>
-      </w:fldSimple>
+      <w:r>
+        <w:fldChar w:fldCharType="begin"/>
+      </w:r>
+      <w:r>
+        <w:instrText xml:space="preserve"> SEQ Figure \* ARABIC </w:instrText>
+      </w:r>
+      <w:r>
+        <w:fldChar w:fldCharType="separate"/>
+      </w:r>
+      <w:r>
+        <w:rPr>
+          <w:noProof/>
+        </w:rPr>
+        <w:t>25</w:t>
+      </w:r>
+      <w:r>
+        <w:rPr>
+          <w:noProof/>
+        </w:rPr>
+        <w:fldChar w:fldCharType="end"/>
+      </w:r>
       <w:r>
         <w:t xml:space="preserve"> Sequence Diagram for Adding a Current Course</w:t>
       </w:r>
@@ -6005,6 +6378,9 @@
         <w:jc w:val="center"/>
       </w:pPr>
       <w:r>
+        <w:rPr>
+          <w:noProof/>
+        </w:rPr>
         <w:drawing>
           <wp:inline distT="0" distB="0" distL="0" distR="0" wp14:anchorId="7D8A4ADE" wp14:editId="708E2FD4">
             <wp:extent cx="5943600" cy="2733040"/>
@@ -6050,14 +6426,30 @@
       <w:r>
         <w:t xml:space="preserve">Figure </w:t>
       </w:r>
-      <w:fldSimple w:instr=" SEQ Figure \* ARABIC ">
-        <w:r>
-          <w:rPr>
-            <w:noProof/>
-          </w:rPr>
-          <w:t>26</w:t>
-        </w:r>
-      </w:fldSimple>
+      <w:r>
+        <w:fldChar w:fldCharType="begin"/>
+      </w:r>
+      <w:r>
+        <w:instrText xml:space="preserve"> SEQ Figure \</w:instrText>
+      </w:r>
+      <w:r>
+        <w:instrText xml:space="preserve">* ARABIC </w:instrText>
+      </w:r>
+      <w:r>
+        <w:fldChar w:fldCharType="separate"/>
+      </w:r>
+      <w:r>
+        <w:rPr>
+          <w:noProof/>
+        </w:rPr>
+        <w:t>26</w:t>
+      </w:r>
+      <w:r>
+        <w:rPr>
+          <w:noProof/>
+        </w:rPr>
+        <w:fldChar w:fldCharType="end"/>
+      </w:r>
       <w:r>
         <w:t xml:space="preserve"> Sequence Diagram for Deleting a Current Class</w:t>
       </w:r>
@@ -6069,6 +6461,9 @@
         <w:jc w:val="center"/>
       </w:pPr>
       <w:r>
+        <w:rPr>
+          <w:noProof/>
+        </w:rPr>
         <w:lastRenderedPageBreak/>
         <w:drawing>
           <wp:inline distT="0" distB="0" distL="0" distR="0" wp14:anchorId="0BC995BD" wp14:editId="1FE35262">
@@ -6106,8 +6501,6 @@
           </wp:inline>
         </w:drawing>
       </w:r>
-      <w:bookmarkStart w:id="52" w:name="_GoBack"/>
-      <w:bookmarkEnd w:id="52"/>
     </w:p>
     <w:p>
       <w:pPr>
@@ -6117,14 +6510,27 @@
       <w:r>
         <w:t xml:space="preserve">Figure </w:t>
       </w:r>
-      <w:fldSimple w:instr=" SEQ Figure \* ARABIC ">
-        <w:r>
-          <w:rPr>
-            <w:noProof/>
-          </w:rPr>
-          <w:t>27</w:t>
-        </w:r>
-      </w:fldSimple>
+      <w:r>
+        <w:fldChar w:fldCharType="begin"/>
+      </w:r>
+      <w:r>
+        <w:instrText xml:space="preserve"> SEQ Figure \* ARABIC </w:instrText>
+      </w:r>
+      <w:r>
+        <w:fldChar w:fldCharType="separate"/>
+      </w:r>
+      <w:r>
+        <w:rPr>
+          <w:noProof/>
+        </w:rPr>
+        <w:t>27</w:t>
+      </w:r>
+      <w:r>
+        <w:rPr>
+          <w:noProof/>
+        </w:rPr>
+        <w:fldChar w:fldCharType="end"/>
+      </w:r>
       <w:r>
         <w:t xml:space="preserve"> Sequence Diagram for Adding a Completed Course</w:t>
       </w:r>
@@ -6196,14 +6602,27 @@
       <w:r>
         <w:t xml:space="preserve">Figure </w:t>
       </w:r>
-      <w:fldSimple w:instr=" SEQ Figure \* ARABIC ">
-        <w:r>
-          <w:rPr>
-            <w:noProof/>
-          </w:rPr>
-          <w:t>28</w:t>
-        </w:r>
-      </w:fldSimple>
+      <w:r>
+        <w:fldChar w:fldCharType="begin"/>
+      </w:r>
+      <w:r>
+        <w:instrText xml:space="preserve"> SEQ Figure \* ARABIC </w:instrText>
+      </w:r>
+      <w:r>
+        <w:fldChar w:fldCharType="separate"/>
+      </w:r>
+      <w:r>
+        <w:rPr>
+          <w:noProof/>
+        </w:rPr>
+        <w:t>28</w:t>
+      </w:r>
+      <w:r>
+        <w:rPr>
+          <w:noProof/>
+        </w:rPr>
+        <w:fldChar w:fldCharType="end"/>
+      </w:r>
       <w:r>
         <w:t xml:space="preserve"> Activity Diagram for Viewing Assignment Grades</w:t>
       </w:r>
@@ -6541,321 +6960,189 @@
       <w:pPr>
         <w:ind w:left="720"/>
       </w:pPr>
-      <w:proofErr w:type="spellStart"/>
       <w:r>
         <w:rPr>
           <w:b/>
           <w:bCs/>
         </w:rPr>
-        <w:t>gradeReceived</w:t>
-      </w:r>
-      <w:proofErr w:type="spellEnd"/>
+        <w:t xml:space="preserve">gradeReceived (double) – </w:t>
+      </w:r>
+      <w:r>
+        <w:t xml:space="preserve">the percentage grade a student received on an assignment/test. </w:t>
+      </w:r>
+    </w:p>
+    <w:p>
+      <w:pPr>
+        <w:ind w:left="720"/>
+      </w:pPr>
       <w:r>
         <w:rPr>
           <w:b/>
           <w:bCs/>
         </w:rPr>
-        <w:t xml:space="preserve"> (double) – </w:t>
-      </w:r>
-      <w:r>
-        <w:t xml:space="preserve">the percentage grade a student received on an assignment/test. </w:t>
+        <w:t xml:space="preserve">overallPercentagePoints (double) </w:t>
+      </w:r>
+      <w:r>
+        <w:t>– the overall percentage points a student has earned in a (current) course. For example, if a student takes a midterm test and scores 97% and that test’s weight is 10%, then that student has earned 9.7 percentage points (0.97 * 10 = 9.7).</w:t>
       </w:r>
     </w:p>
     <w:p>
       <w:pPr>
         <w:ind w:left="720"/>
       </w:pPr>
-      <w:proofErr w:type="spellStart"/>
       <w:r>
         <w:rPr>
           <w:b/>
           <w:bCs/>
         </w:rPr>
-        <w:t>overallPercentagePoints</w:t>
-      </w:r>
-      <w:proofErr w:type="spellEnd"/>
+        <w:t xml:space="preserve">overallGrade (double) </w:t>
+      </w:r>
+      <w:r>
+        <w:t>– a student’s overall grade in a course, calculated by dividing percentage points by the sum of weights on completed assignments/tests.</w:t>
+      </w:r>
+    </w:p>
+    <w:p>
+      <w:pPr>
+        <w:ind w:left="720"/>
+      </w:pPr>
       <w:r>
         <w:rPr>
           <w:b/>
           <w:bCs/>
         </w:rPr>
-        <w:t xml:space="preserve"> (double) </w:t>
-      </w:r>
-      <w:r>
-        <w:t>– the overall percentage points a student has earned in a (current) course. For example, if a student takes a midterm test and scores 97% and that test’s weight is 10%, then that student has earned 9.7 percentage points (0.97 * 10 = 9.7).</w:t>
+        <w:t xml:space="preserve">courseSelection (string) </w:t>
+      </w:r>
+      <w:r>
+        <w:t xml:space="preserve">– the title of a course that has been selected from a list of courses. E.g. “ENG101”. </w:t>
       </w:r>
     </w:p>
     <w:p>
       <w:pPr>
         <w:ind w:left="720"/>
       </w:pPr>
-      <w:proofErr w:type="spellStart"/>
       <w:r>
         <w:rPr>
           <w:b/>
           <w:bCs/>
         </w:rPr>
-        <w:t>overallGrade</w:t>
-      </w:r>
-      <w:proofErr w:type="spellEnd"/>
+        <w:t xml:space="preserve">selectedSemesterCourses </w:t>
+      </w:r>
+      <w:r>
+        <w:t>– data structure containing all the courses for a chosen semester.</w:t>
+      </w:r>
+    </w:p>
+    <w:p>
+      <w:pPr>
+        <w:ind w:left="720"/>
+      </w:pPr>
       <w:r>
         <w:rPr>
           <w:b/>
           <w:bCs/>
         </w:rPr>
-        <w:t xml:space="preserve"> (double) </w:t>
-      </w:r>
-      <w:r>
-        <w:t>– a student’s overall grade in a course, calculated by dividing percentage points by the sum of weights on completed assignments/tests.</w:t>
+        <w:t xml:space="preserve">semesterSelection (string) </w:t>
+      </w:r>
+      <w:r>
+        <w:t xml:space="preserve">– the semester that has been selected by a student or the system. Example: “SPRING 2014”. </w:t>
       </w:r>
     </w:p>
     <w:p>
       <w:pPr>
         <w:ind w:left="720"/>
       </w:pPr>
-      <w:proofErr w:type="spellStart"/>
       <w:r>
         <w:rPr>
           <w:b/>
           <w:bCs/>
         </w:rPr>
-        <w:t>courseSelection</w:t>
-      </w:r>
-      <w:proofErr w:type="spellEnd"/>
+        <w:t xml:space="preserve">assignmentGrades </w:t>
+      </w:r>
+      <w:r>
+        <w:softHyphen/>
+        <w:t>– a data structure that holds all the assignment/test/quiz grade titles, their weights, and grade received for a specific course.</w:t>
+      </w:r>
+    </w:p>
+    <w:p>
+      <w:pPr>
+        <w:ind w:left="720"/>
+      </w:pPr>
       <w:r>
         <w:rPr>
           <w:b/>
           <w:bCs/>
         </w:rPr>
-        <w:t xml:space="preserve"> (string) </w:t>
-      </w:r>
-      <w:r>
-        <w:t xml:space="preserve">– the title of a course that has been selected from a list of courses. E.g. “ENG101”. </w:t>
+        <w:t xml:space="preserve">assignmentGrade </w:t>
+      </w:r>
+      <w:r>
+        <w:t>– one single assignment grade. Example: title: “Test 1”, weight: 15%, gradeReceived: 94.5%.</w:t>
       </w:r>
     </w:p>
     <w:p>
       <w:pPr>
         <w:ind w:left="720"/>
       </w:pPr>
-      <w:proofErr w:type="spellStart"/>
       <w:r>
         <w:rPr>
           <w:b/>
           <w:bCs/>
         </w:rPr>
-        <w:t>selectedSemesterCourses</w:t>
-      </w:r>
-      <w:proofErr w:type="spellEnd"/>
+        <w:lastRenderedPageBreak/>
+        <w:t xml:space="preserve">assumedGradeOnRemainingCoursework (double) </w:t>
+      </w:r>
+      <w:r>
+        <w:t>– this is one of the inputs a user will use when he/she is performing a what-if grade audit. A user would like to see what overall grade he/she will have in a course if this grade is made overall on remaining coursework.</w:t>
+      </w:r>
+    </w:p>
+    <w:p>
+      <w:pPr>
+        <w:ind w:left="720"/>
+      </w:pPr>
       <w:r>
         <w:rPr>
           <w:b/>
           <w:bCs/>
         </w:rPr>
-        <w:t xml:space="preserve"> </w:t>
-      </w:r>
-      <w:r>
-        <w:t>– data structure containing all the courses for a chosen semester.</w:t>
+        <w:t xml:space="preserve">desiredOverallGrade (double) </w:t>
+      </w:r>
+      <w:r>
+        <w:t>– used when performing a what-if grade audit. A user would like to see what grade he would need to make on, say, the final exam in order to get this overall grade in the course.</w:t>
       </w:r>
     </w:p>
     <w:p>
       <w:pPr>
         <w:ind w:left="720"/>
       </w:pPr>
-      <w:proofErr w:type="spellStart"/>
       <w:r>
         <w:rPr>
           <w:b/>
           <w:bCs/>
         </w:rPr>
-        <w:t>semesterSelection</w:t>
-      </w:r>
-      <w:proofErr w:type="spellEnd"/>
+        <w:t>assumedFinalGrade (double)</w:t>
+      </w:r>
       <w:r>
         <w:rPr>
           <w:b/>
           <w:bCs/>
         </w:rPr>
-        <w:t xml:space="preserve"> (string) </w:t>
-      </w:r>
-      <w:r>
-        <w:t xml:space="preserve">– the semester that has been selected by a student or the system. Example: “SPRING 2014”. </w:t>
+        <w:t xml:space="preserve"> </w:t>
+      </w:r>
+      <w:r>
+        <w:t>– this is the grade a user will have overall in the course, if she makes the grade stored in assumedGradeOnRemainingCourseWork.</w:t>
       </w:r>
     </w:p>
     <w:p>
       <w:pPr>
         <w:ind w:left="720"/>
       </w:pPr>
-      <w:proofErr w:type="spellStart"/>
       <w:r>
         <w:rPr>
           <w:b/>
           <w:bCs/>
         </w:rPr>
-        <w:t>assignmentGrades</w:t>
-      </w:r>
-      <w:proofErr w:type="spellEnd"/>
-      <w:r>
-        <w:rPr>
-          <w:b/>
-          <w:bCs/>
-        </w:rPr>
-        <w:t xml:space="preserve"> </w:t>
-      </w:r>
-      <w:r>
-        <w:softHyphen/>
-        <w:t>– a data structure that holds all the assignment/test/quiz grade titles, their weights, and grade received for a specific course.</w:t>
-      </w:r>
-    </w:p>
-    <w:p>
-      <w:pPr>
-        <w:ind w:left="720"/>
-      </w:pPr>
-      <w:proofErr w:type="spellStart"/>
-      <w:r>
-        <w:rPr>
-          <w:b/>
-          <w:bCs/>
-        </w:rPr>
-        <w:t>assignmentGrade</w:t>
-      </w:r>
-      <w:proofErr w:type="spellEnd"/>
-      <w:r>
-        <w:rPr>
-          <w:b/>
-          <w:bCs/>
-        </w:rPr>
-        <w:t xml:space="preserve"> </w:t>
-      </w:r>
-      <w:r>
-        <w:t xml:space="preserve">– one single assignment grade. Example: title: “Test 1”, weight: 15%, </w:t>
-      </w:r>
-      <w:proofErr w:type="spellStart"/>
-      <w:r>
-        <w:t>gradeReceived</w:t>
-      </w:r>
-      <w:proofErr w:type="spellEnd"/>
-      <w:r>
-        <w:t>: 94.5%.</w:t>
-      </w:r>
-    </w:p>
-    <w:p>
-      <w:pPr>
-        <w:ind w:left="720"/>
-      </w:pPr>
-      <w:proofErr w:type="spellStart"/>
-      <w:r>
-        <w:rPr>
-          <w:b/>
-          <w:bCs/>
-        </w:rPr>
-        <w:lastRenderedPageBreak/>
-        <w:t>assumedGradeOnRemainingCoursework</w:t>
-      </w:r>
-      <w:proofErr w:type="spellEnd"/>
-      <w:r>
-        <w:rPr>
-          <w:b/>
-          <w:bCs/>
-        </w:rPr>
-        <w:t xml:space="preserve"> (double) </w:t>
-      </w:r>
-      <w:r>
-        <w:t>– this is one of the inputs a user will use when he/she is performing a what-if grade audit. A user would like to see what overall grade he/she will have in a course if this grade is made overall on remaining coursework.</w:t>
-      </w:r>
-    </w:p>
-    <w:p>
-      <w:pPr>
-        <w:ind w:left="720"/>
-      </w:pPr>
-      <w:proofErr w:type="spellStart"/>
-      <w:r>
-        <w:rPr>
-          <w:b/>
-          <w:bCs/>
-        </w:rPr>
-        <w:t>desiredOverallGrade</w:t>
-      </w:r>
-      <w:proofErr w:type="spellEnd"/>
-      <w:r>
-        <w:rPr>
-          <w:b/>
-          <w:bCs/>
-        </w:rPr>
-        <w:t xml:space="preserve"> (double) </w:t>
-      </w:r>
-      <w:r>
-        <w:t>– used when performing a what-if grade audit. A user would like to see what grade he would need to make on, say, the final exam in order to get this overall grade in the course.</w:t>
-      </w:r>
-    </w:p>
-    <w:p>
-      <w:pPr>
-        <w:ind w:left="720"/>
-      </w:pPr>
-      <w:proofErr w:type="spellStart"/>
-      <w:r>
-        <w:rPr>
-          <w:b/>
-          <w:bCs/>
-        </w:rPr>
-        <w:t>assumedFinalGrade</w:t>
-      </w:r>
-      <w:proofErr w:type="spellEnd"/>
-      <w:r>
-        <w:rPr>
-          <w:b/>
-          <w:bCs/>
-        </w:rPr>
-        <w:t xml:space="preserve"> (double)</w:t>
-      </w:r>
-      <w:r>
-        <w:rPr>
-          <w:b/>
-          <w:bCs/>
-        </w:rPr>
-        <w:t xml:space="preserve"> </w:t>
-      </w:r>
-      <w:r>
-        <w:t xml:space="preserve">– this is the grade a user will have overall in the course, if she makes the grade stored in </w:t>
-      </w:r>
-      <w:proofErr w:type="spellStart"/>
-      <w:r>
-        <w:t>assumedGradeOnRemainingCourseWork</w:t>
-      </w:r>
-      <w:proofErr w:type="spellEnd"/>
-      <w:r>
-        <w:t>.</w:t>
-      </w:r>
-    </w:p>
-    <w:p>
-      <w:pPr>
-        <w:ind w:left="720"/>
-      </w:pPr>
-      <w:proofErr w:type="spellStart"/>
-      <w:r>
-        <w:rPr>
-          <w:b/>
-          <w:bCs/>
-        </w:rPr>
-        <w:t>neededGradeOnRemainingCoursework</w:t>
-      </w:r>
-      <w:proofErr w:type="spellEnd"/>
-      <w:r>
-        <w:rPr>
-          <w:b/>
-          <w:bCs/>
-        </w:rPr>
-        <w:t xml:space="preserve"> (double)</w:t>
-      </w:r>
-      <w:r>
-        <w:t xml:space="preserve"> – this is the grade that a user will need to score on remaining coursework in order to finish with an overall average defined by </w:t>
-      </w:r>
-      <w:proofErr w:type="spellStart"/>
-      <w:r>
-        <w:t>desiredOverallGrade</w:t>
-      </w:r>
-      <w:proofErr w:type="spellEnd"/>
-      <w:r>
-        <w:t>.</w:t>
+        <w:t>neededGradeOnRemainingCoursework (double)</w:t>
+      </w:r>
+      <w:r>
+        <w:t xml:space="preserve"> – this is the grade that a user will need to score on remaining coursework in order to finish with an overall average defined by desiredOverallGrade.</w:t>
       </w:r>
     </w:p>
     <w:p>
@@ -8899,7 +9186,7 @@
 </file>
 
 <file path=customXml/itemProps1.xml><?xml version="1.0" encoding="utf-8"?>
-<ds:datastoreItem xmlns:ds="http://schemas.openxmlformats.org/officeDocument/2006/customXml" ds:itemID="{9F7FD28D-BE81-4C0D-AA74-25D36DA38806}">
+<ds:datastoreItem xmlns:ds="http://schemas.openxmlformats.org/officeDocument/2006/customXml" ds:itemID="{EF4EBDF5-8218-4A5E-8A9A-6B354D4460EC}">
   <ds:schemaRefs>
     <ds:schemaRef ds:uri="http://schemas.openxmlformats.org/officeDocument/2006/bibliography"/>
   </ds:schemaRefs>

</xml_diff>

<commit_message>
class diagram, database design
</commit_message>
<xml_diff>
--- a/Design Report (FINAL REPORT - TEAM PROJECT).docx
+++ b/Design Report (FINAL REPORT - TEAM PROJECT).docx
@@ -10,6 +10,7 @@
           <w:docPartUnique/>
         </w:docPartObj>
       </w:sdtPr>
+      <w:sdtEndPr/>
       <w:sdtContent>
         <w:p>
           <w:r>
@@ -132,6 +133,7 @@
                                     <w:dataBinding w:prefixMappings="xmlns:ns0='http://purl.org/dc/elements/1.1/' xmlns:ns1='http://schemas.openxmlformats.org/package/2006/metadata/core-properties' " w:xpath="/ns1:coreProperties[1]/ns0:creator[1]" w:storeItemID="{6C3C8BC8-F283-45AE-878A-BAB7291924A1}"/>
                                     <w:text/>
                                   </w:sdtPr>
+                                  <w:sdtEndPr/>
                                   <w:sdtContent>
                                     <w:p>
                                       <w:pPr>
@@ -1857,8 +1859,6 @@
         <w:fldChar w:fldCharType="separate"/>
       </w:r>
     </w:p>
-    <w:bookmarkStart w:id="1" w:name="_GoBack"/>
-    <w:bookmarkEnd w:id="1"/>
     <w:p>
       <w:pPr>
         <w:pStyle w:val="TableofFigures"/>
@@ -1870,108 +1870,63 @@
           <w:noProof/>
         </w:rPr>
       </w:pPr>
-      <w:r>
-        <w:rPr>
-          <w:rStyle w:val="Hyperlink"/>
-          <w:noProof/>
-        </w:rPr>
-        <w:fldChar w:fldCharType="begin"/>
-      </w:r>
-      <w:r>
-        <w:rPr>
-          <w:rStyle w:val="Hyperlink"/>
-          <w:noProof/>
-        </w:rPr>
-        <w:instrText xml:space="preserve"> </w:instrText>
-      </w:r>
-      <w:r>
-        <w:rPr>
-          <w:noProof/>
-        </w:rPr>
-        <w:instrText>HYPERLINK \l "_Toc22410051"</w:instrText>
-      </w:r>
-      <w:r>
-        <w:rPr>
-          <w:rStyle w:val="Hyperlink"/>
-          <w:noProof/>
-        </w:rPr>
-        <w:instrText xml:space="preserve"> </w:instrText>
-      </w:r>
-      <w:r>
-        <w:rPr>
-          <w:rStyle w:val="Hyperlink"/>
-          <w:noProof/>
-        </w:rPr>
-      </w:r>
-      <w:r>
-        <w:rPr>
-          <w:rStyle w:val="Hyperlink"/>
-          <w:noProof/>
-        </w:rPr>
-        <w:fldChar w:fldCharType="separate"/>
-      </w:r>
-      <w:r>
-        <w:rPr>
-          <w:rStyle w:val="Hyperlink"/>
-          <w:noProof/>
-        </w:rPr>
-        <w:t>Figure 1 Adding a Grade</w:t>
-      </w:r>
-      <w:r>
-        <w:rPr>
-          <w:noProof/>
-          <w:webHidden/>
-        </w:rPr>
-        <w:tab/>
-      </w:r>
-      <w:r>
-        <w:rPr>
-          <w:noProof/>
-          <w:webHidden/>
-        </w:rPr>
-        <w:fldChar w:fldCharType="begin"/>
-      </w:r>
-      <w:r>
-        <w:rPr>
-          <w:noProof/>
-          <w:webHidden/>
-        </w:rPr>
-        <w:instrText xml:space="preserve"> PAGEREF _Toc22410051 \h </w:instrText>
-      </w:r>
-      <w:r>
-        <w:rPr>
-          <w:noProof/>
-          <w:webHidden/>
-        </w:rPr>
-      </w:r>
-      <w:r>
-        <w:rPr>
-          <w:noProof/>
-          <w:webHidden/>
-        </w:rPr>
-        <w:fldChar w:fldCharType="separate"/>
-      </w:r>
-      <w:r>
-        <w:rPr>
-          <w:noProof/>
-          <w:webHidden/>
-        </w:rPr>
-        <w:t>4</w:t>
-      </w:r>
-      <w:r>
-        <w:rPr>
-          <w:noProof/>
-          <w:webHidden/>
-        </w:rPr>
-        <w:fldChar w:fldCharType="end"/>
-      </w:r>
-      <w:r>
-        <w:rPr>
-          <w:rStyle w:val="Hyperlink"/>
-          <w:noProof/>
-        </w:rPr>
-        <w:fldChar w:fldCharType="end"/>
-      </w:r>
+      <w:hyperlink w:anchor="_Toc22410051" w:history="1">
+        <w:r>
+          <w:rPr>
+            <w:rStyle w:val="Hyperlink"/>
+            <w:noProof/>
+          </w:rPr>
+          <w:t>Figure 1 Adding a Grade</w:t>
+        </w:r>
+        <w:r>
+          <w:rPr>
+            <w:noProof/>
+            <w:webHidden/>
+          </w:rPr>
+          <w:tab/>
+        </w:r>
+        <w:r>
+          <w:rPr>
+            <w:noProof/>
+            <w:webHidden/>
+          </w:rPr>
+          <w:fldChar w:fldCharType="begin"/>
+        </w:r>
+        <w:r>
+          <w:rPr>
+            <w:noProof/>
+            <w:webHidden/>
+          </w:rPr>
+          <w:instrText xml:space="preserve"> PAGEREF _Toc22410051 \h </w:instrText>
+        </w:r>
+        <w:r>
+          <w:rPr>
+            <w:noProof/>
+            <w:webHidden/>
+          </w:rPr>
+        </w:r>
+        <w:r>
+          <w:rPr>
+            <w:noProof/>
+            <w:webHidden/>
+          </w:rPr>
+          <w:fldChar w:fldCharType="separate"/>
+        </w:r>
+        <w:r>
+          <w:rPr>
+            <w:noProof/>
+            <w:webHidden/>
+          </w:rPr>
+          <w:t>4</w:t>
+        </w:r>
+        <w:r>
+          <w:rPr>
+            <w:noProof/>
+            <w:webHidden/>
+          </w:rPr>
+          <w:fldChar w:fldCharType="end"/>
+        </w:r>
+      </w:hyperlink>
     </w:p>
     <w:p>
       <w:pPr>
@@ -4288,26 +4243,26 @@
       <w:pPr>
         <w:pStyle w:val="Heading1"/>
       </w:pPr>
-      <w:bookmarkStart w:id="2" w:name="_Toc20684492"/>
-      <w:bookmarkStart w:id="3" w:name="_Toc22410036"/>
+      <w:bookmarkStart w:id="1" w:name="_Toc20684492"/>
+      <w:bookmarkStart w:id="2" w:name="_Toc22410036"/>
       <w:r>
         <w:lastRenderedPageBreak/>
         <w:t>Introduction</w:t>
       </w:r>
+      <w:bookmarkEnd w:id="1"/>
       <w:bookmarkEnd w:id="2"/>
+    </w:p>
+    <w:p>
+      <w:pPr>
+        <w:pStyle w:val="Heading2"/>
+      </w:pPr>
+      <w:bookmarkStart w:id="3" w:name="_Toc20684493"/>
+      <w:bookmarkStart w:id="4" w:name="_Toc22410037"/>
+      <w:r>
+        <w:t>Problem Statement</w:t>
+      </w:r>
       <w:bookmarkEnd w:id="3"/>
-    </w:p>
-    <w:p>
-      <w:pPr>
-        <w:pStyle w:val="Heading2"/>
-      </w:pPr>
-      <w:bookmarkStart w:id="4" w:name="_Toc20684493"/>
-      <w:bookmarkStart w:id="5" w:name="_Toc22410037"/>
-      <w:r>
-        <w:t>Problem Statement</w:t>
-      </w:r>
       <w:bookmarkEnd w:id="4"/>
-      <w:bookmarkEnd w:id="5"/>
     </w:p>
     <w:p>
       <w:pPr>
@@ -4367,13 +4322,13 @@
       <w:pPr>
         <w:pStyle w:val="Heading2"/>
       </w:pPr>
-      <w:bookmarkStart w:id="6" w:name="_Toc20684494"/>
-      <w:bookmarkStart w:id="7" w:name="_Toc22410038"/>
+      <w:bookmarkStart w:id="5" w:name="_Toc20684494"/>
+      <w:bookmarkStart w:id="6" w:name="_Toc22410038"/>
       <w:r>
         <w:t>Proposal</w:t>
       </w:r>
+      <w:bookmarkEnd w:id="5"/>
       <w:bookmarkEnd w:id="6"/>
-      <w:bookmarkEnd w:id="7"/>
     </w:p>
     <w:p>
       <w:pPr>
@@ -4414,13 +4369,13 @@
         <w:pStyle w:val="Heading1"/>
         <w:ind w:left="720" w:hanging="720"/>
       </w:pPr>
-      <w:bookmarkStart w:id="8" w:name="_Toc20684495"/>
-      <w:bookmarkStart w:id="9" w:name="_Toc22410039"/>
+      <w:bookmarkStart w:id="7" w:name="_Toc20684495"/>
+      <w:bookmarkStart w:id="8" w:name="_Toc22410039"/>
       <w:r>
         <w:t>System Description</w:t>
       </w:r>
+      <w:bookmarkEnd w:id="7"/>
       <w:bookmarkEnd w:id="8"/>
-      <w:bookmarkEnd w:id="9"/>
     </w:p>
     <w:p>
       <w:pPr>
@@ -4438,33 +4393,33 @@
       <w:pPr>
         <w:pStyle w:val="Heading1"/>
       </w:pPr>
-      <w:bookmarkStart w:id="10" w:name="_Toc20684496"/>
-      <w:bookmarkStart w:id="11" w:name="_Toc22410040"/>
+      <w:bookmarkStart w:id="9" w:name="_Toc20684496"/>
+      <w:bookmarkStart w:id="10" w:name="_Toc22410040"/>
       <w:r>
         <w:t>System Requirements</w:t>
       </w:r>
+      <w:bookmarkEnd w:id="9"/>
       <w:bookmarkEnd w:id="10"/>
+    </w:p>
+    <w:p>
+      <w:pPr>
+        <w:ind w:left="720"/>
+      </w:pPr>
+      <w:r>
+        <w:t xml:space="preserve">The system is required to give information to EKU computer science students regarding their degree progress, GPA, and grades in current classes. The system tracks the student’s GPA as he/she submits final grades, and allows a student to see what GPA he/she would have if he/she received certain final grades in future classes (that is, this system can perform “what-if” calculations). The system uses the information about completed classes to show a user his/her progress towards the different C.S. concentrations that EKU offers (users may view their progress under the different concentrations, so a user is not “stuck” viewing progress for merely one concentration). Users may submit their grades for assignments, quizzes, tests, etc. in current classes and view their overall grade in the courses. Then, they may ask the calculator what grade they would need on remaining coursework in order to finish with a certain grade overall. </w:t>
+      </w:r>
+    </w:p>
+    <w:p>
+      <w:pPr>
+        <w:pStyle w:val="Heading2"/>
+      </w:pPr>
+      <w:bookmarkStart w:id="11" w:name="_Toc20684497"/>
+      <w:bookmarkStart w:id="12" w:name="_Toc22410041"/>
+      <w:r>
+        <w:t>Functional Requirements</w:t>
+      </w:r>
       <w:bookmarkEnd w:id="11"/>
-    </w:p>
-    <w:p>
-      <w:pPr>
-        <w:ind w:left="720"/>
-      </w:pPr>
-      <w:r>
-        <w:t xml:space="preserve">The system is required to give information to EKU computer science students regarding their degree progress, GPA, and grades in current classes. The system tracks the student’s GPA as he/she submits final grades, and allows a student to see what GPA he/she would have if he/she received certain final grades in future classes (that is, this system can perform “what-if” calculations). The system uses the information about completed classes to show a user his/her progress towards the different C.S. concentrations that EKU offers (users may view their progress under the different concentrations, so a user is not “stuck” viewing progress for merely one concentration). Users may submit their grades for assignments, quizzes, tests, etc. in current classes and view their overall grade in the courses. Then, they may ask the calculator what grade they would need on remaining coursework in order to finish with a certain grade overall. </w:t>
-      </w:r>
-    </w:p>
-    <w:p>
-      <w:pPr>
-        <w:pStyle w:val="Heading2"/>
-      </w:pPr>
-      <w:bookmarkStart w:id="12" w:name="_Toc20684497"/>
-      <w:bookmarkStart w:id="13" w:name="_Toc22410041"/>
-      <w:r>
-        <w:t>Functional Requirements</w:t>
-      </w:r>
       <w:bookmarkEnd w:id="12"/>
-      <w:bookmarkEnd w:id="13"/>
     </w:p>
     <w:p>
       <w:pPr>
@@ -4553,24 +4508,37 @@
         <w:pStyle w:val="Caption"/>
         <w:jc w:val="center"/>
       </w:pPr>
-      <w:bookmarkStart w:id="14" w:name="_Toc20830809"/>
-      <w:bookmarkStart w:id="15" w:name="_Toc22410051"/>
+      <w:bookmarkStart w:id="13" w:name="_Toc20830809"/>
+      <w:bookmarkStart w:id="14" w:name="_Toc22410051"/>
       <w:r>
         <w:t xml:space="preserve">Figure </w:t>
       </w:r>
-      <w:fldSimple w:instr=" SEQ Figure \* ARABIC ">
-        <w:r>
-          <w:rPr>
-            <w:noProof/>
-          </w:rPr>
-          <w:t>1</w:t>
-        </w:r>
-      </w:fldSimple>
+      <w:r>
+        <w:fldChar w:fldCharType="begin"/>
+      </w:r>
+      <w:r>
+        <w:instrText xml:space="preserve"> SEQ Figure \* ARABIC </w:instrText>
+      </w:r>
+      <w:r>
+        <w:fldChar w:fldCharType="separate"/>
+      </w:r>
+      <w:r>
+        <w:rPr>
+          <w:noProof/>
+        </w:rPr>
+        <w:t>1</w:t>
+      </w:r>
+      <w:r>
+        <w:rPr>
+          <w:noProof/>
+        </w:rPr>
+        <w:fldChar w:fldCharType="end"/>
+      </w:r>
       <w:r>
         <w:t xml:space="preserve"> Adding a Grade</w:t>
       </w:r>
+      <w:bookmarkEnd w:id="13"/>
       <w:bookmarkEnd w:id="14"/>
-      <w:bookmarkEnd w:id="15"/>
     </w:p>
     <w:p>
       <w:pPr>
@@ -4651,24 +4619,37 @@
         <w:pStyle w:val="Caption"/>
         <w:jc w:val="center"/>
       </w:pPr>
-      <w:bookmarkStart w:id="16" w:name="_Toc20830810"/>
-      <w:bookmarkStart w:id="17" w:name="_Toc22410052"/>
+      <w:bookmarkStart w:id="15" w:name="_Toc20830810"/>
+      <w:bookmarkStart w:id="16" w:name="_Toc22410052"/>
       <w:r>
         <w:t xml:space="preserve">Figure </w:t>
       </w:r>
-      <w:fldSimple w:instr=" SEQ Figure \* ARABIC ">
-        <w:r>
-          <w:rPr>
-            <w:noProof/>
-          </w:rPr>
-          <w:t>2</w:t>
-        </w:r>
-      </w:fldSimple>
+      <w:r>
+        <w:fldChar w:fldCharType="begin"/>
+      </w:r>
+      <w:r>
+        <w:instrText xml:space="preserve"> SEQ Figure \* ARABIC </w:instrText>
+      </w:r>
+      <w:r>
+        <w:fldChar w:fldCharType="separate"/>
+      </w:r>
+      <w:r>
+        <w:rPr>
+          <w:noProof/>
+        </w:rPr>
+        <w:t>2</w:t>
+      </w:r>
+      <w:r>
+        <w:rPr>
+          <w:noProof/>
+        </w:rPr>
+        <w:fldChar w:fldCharType="end"/>
+      </w:r>
       <w:r>
         <w:t xml:space="preserve"> Submitting a Grade to the Database</w:t>
       </w:r>
+      <w:bookmarkEnd w:id="15"/>
       <w:bookmarkEnd w:id="16"/>
-      <w:bookmarkEnd w:id="17"/>
     </w:p>
     <w:p>
       <w:pPr>
@@ -4783,24 +4764,37 @@
         <w:ind w:left="720"/>
         <w:jc w:val="center"/>
       </w:pPr>
-      <w:bookmarkStart w:id="18" w:name="_Toc20830811"/>
-      <w:bookmarkStart w:id="19" w:name="_Toc22410053"/>
+      <w:bookmarkStart w:id="17" w:name="_Toc20830811"/>
+      <w:bookmarkStart w:id="18" w:name="_Toc22410053"/>
       <w:r>
         <w:t xml:space="preserve">Figure </w:t>
       </w:r>
-      <w:fldSimple w:instr=" SEQ Figure \* ARABIC ">
-        <w:r>
-          <w:rPr>
-            <w:noProof/>
-          </w:rPr>
-          <w:t>3</w:t>
-        </w:r>
-      </w:fldSimple>
+      <w:r>
+        <w:fldChar w:fldCharType="begin"/>
+      </w:r>
+      <w:r>
+        <w:instrText xml:space="preserve"> SEQ Figure \* ARABIC </w:instrText>
+      </w:r>
+      <w:r>
+        <w:fldChar w:fldCharType="separate"/>
+      </w:r>
+      <w:r>
+        <w:rPr>
+          <w:noProof/>
+        </w:rPr>
+        <w:t>3</w:t>
+      </w:r>
+      <w:r>
+        <w:rPr>
+          <w:noProof/>
+        </w:rPr>
+        <w:fldChar w:fldCharType="end"/>
+      </w:r>
       <w:r>
         <w:t xml:space="preserve"> Performing What-If Grade Calculation</w:t>
       </w:r>
+      <w:bookmarkEnd w:id="17"/>
       <w:bookmarkEnd w:id="18"/>
-      <w:bookmarkEnd w:id="19"/>
     </w:p>
     <w:p>
       <w:pPr>
@@ -4887,24 +4881,37 @@
         <w:ind w:left="720"/>
         <w:jc w:val="center"/>
       </w:pPr>
-      <w:bookmarkStart w:id="20" w:name="_Toc20830812"/>
-      <w:bookmarkStart w:id="21" w:name="_Toc22410054"/>
+      <w:bookmarkStart w:id="19" w:name="_Toc20830812"/>
+      <w:bookmarkStart w:id="20" w:name="_Toc22410054"/>
       <w:r>
         <w:t xml:space="preserve">Figure </w:t>
       </w:r>
-      <w:fldSimple w:instr=" SEQ Figure \* ARABIC ">
-        <w:r>
-          <w:rPr>
-            <w:noProof/>
-          </w:rPr>
-          <w:t>4</w:t>
-        </w:r>
-      </w:fldSimple>
+      <w:r>
+        <w:fldChar w:fldCharType="begin"/>
+      </w:r>
+      <w:r>
+        <w:instrText xml:space="preserve"> SEQ Figure \* ARABIC </w:instrText>
+      </w:r>
+      <w:r>
+        <w:fldChar w:fldCharType="separate"/>
+      </w:r>
+      <w:r>
+        <w:rPr>
+          <w:noProof/>
+        </w:rPr>
+        <w:t>4</w:t>
+      </w:r>
+      <w:r>
+        <w:rPr>
+          <w:noProof/>
+        </w:rPr>
+        <w:fldChar w:fldCharType="end"/>
+      </w:r>
       <w:r>
         <w:t xml:space="preserve"> Viewing What-If Results</w:t>
       </w:r>
+      <w:bookmarkEnd w:id="19"/>
       <w:bookmarkEnd w:id="20"/>
-      <w:bookmarkEnd w:id="21"/>
     </w:p>
     <w:p>
       <w:pPr>
@@ -4981,27 +4988,40 @@
         <w:ind w:left="720"/>
         <w:jc w:val="center"/>
       </w:pPr>
-      <w:bookmarkStart w:id="22" w:name="_Toc20830813"/>
-      <w:bookmarkStart w:id="23" w:name="_Toc22410055"/>
+      <w:bookmarkStart w:id="21" w:name="_Toc20830813"/>
+      <w:bookmarkStart w:id="22" w:name="_Toc22410055"/>
       <w:r>
         <w:t xml:space="preserve">Figure </w:t>
       </w:r>
-      <w:fldSimple w:instr=" SEQ Figure \* ARABIC ">
-        <w:r>
-          <w:rPr>
-            <w:noProof/>
-          </w:rPr>
-          <w:t>5</w:t>
-        </w:r>
-      </w:fldSimple>
+      <w:r>
+        <w:fldChar w:fldCharType="begin"/>
+      </w:r>
+      <w:r>
+        <w:instrText xml:space="preserve"> SEQ Figure \* ARABIC </w:instrText>
+      </w:r>
+      <w:r>
+        <w:fldChar w:fldCharType="separate"/>
+      </w:r>
+      <w:r>
+        <w:rPr>
+          <w:noProof/>
+        </w:rPr>
+        <w:t>5</w:t>
+      </w:r>
+      <w:r>
+        <w:rPr>
+          <w:noProof/>
+        </w:rPr>
+        <w:fldChar w:fldCharType="end"/>
+      </w:r>
       <w:r>
         <w:rPr>
           <w:noProof/>
         </w:rPr>
         <w:t xml:space="preserve"> Delete Grade</w:t>
       </w:r>
+      <w:bookmarkEnd w:id="21"/>
       <w:bookmarkEnd w:id="22"/>
-      <w:bookmarkEnd w:id="23"/>
     </w:p>
     <w:p>
       <w:pPr>
@@ -5072,24 +5092,37 @@
         <w:ind w:left="720"/>
         <w:jc w:val="center"/>
       </w:pPr>
-      <w:bookmarkStart w:id="24" w:name="_Toc20830814"/>
-      <w:bookmarkStart w:id="25" w:name="_Toc22410056"/>
+      <w:bookmarkStart w:id="23" w:name="_Toc20830814"/>
+      <w:bookmarkStart w:id="24" w:name="_Toc22410056"/>
       <w:r>
         <w:t xml:space="preserve">Figure </w:t>
       </w:r>
-      <w:fldSimple w:instr=" SEQ Figure \* ARABIC ">
-        <w:r>
-          <w:rPr>
-            <w:noProof/>
-          </w:rPr>
-          <w:t>6</w:t>
-        </w:r>
-      </w:fldSimple>
+      <w:r>
+        <w:fldChar w:fldCharType="begin"/>
+      </w:r>
+      <w:r>
+        <w:instrText xml:space="preserve"> SEQ Figure \* ARABIC </w:instrText>
+      </w:r>
+      <w:r>
+        <w:fldChar w:fldCharType="separate"/>
+      </w:r>
+      <w:r>
+        <w:rPr>
+          <w:noProof/>
+        </w:rPr>
+        <w:t>6</w:t>
+      </w:r>
+      <w:r>
+        <w:rPr>
+          <w:noProof/>
+        </w:rPr>
+        <w:fldChar w:fldCharType="end"/>
+      </w:r>
       <w:r>
         <w:t xml:space="preserve"> Choose a Grade to Delete</w:t>
       </w:r>
+      <w:bookmarkEnd w:id="23"/>
       <w:bookmarkEnd w:id="24"/>
-      <w:bookmarkEnd w:id="25"/>
     </w:p>
     <w:p>
       <w:pPr>
@@ -5189,24 +5222,37 @@
         <w:ind w:left="720"/>
         <w:jc w:val="center"/>
       </w:pPr>
-      <w:bookmarkStart w:id="26" w:name="_Toc20830815"/>
-      <w:bookmarkStart w:id="27" w:name="_Toc22410057"/>
+      <w:bookmarkStart w:id="25" w:name="_Toc20830815"/>
+      <w:bookmarkStart w:id="26" w:name="_Toc22410057"/>
       <w:r>
         <w:t xml:space="preserve">Figure </w:t>
       </w:r>
-      <w:fldSimple w:instr=" SEQ Figure \* ARABIC ">
-        <w:r>
-          <w:rPr>
-            <w:noProof/>
-          </w:rPr>
-          <w:t>7</w:t>
-        </w:r>
-      </w:fldSimple>
+      <w:r>
+        <w:fldChar w:fldCharType="begin"/>
+      </w:r>
+      <w:r>
+        <w:instrText xml:space="preserve"> SEQ Figure \* ARABIC </w:instrText>
+      </w:r>
+      <w:r>
+        <w:fldChar w:fldCharType="separate"/>
+      </w:r>
+      <w:r>
+        <w:rPr>
+          <w:noProof/>
+        </w:rPr>
+        <w:t>7</w:t>
+      </w:r>
+      <w:r>
+        <w:rPr>
+          <w:noProof/>
+        </w:rPr>
+        <w:fldChar w:fldCharType="end"/>
+      </w:r>
       <w:r>
         <w:t xml:space="preserve"> GPA Calculator Button</w:t>
       </w:r>
+      <w:bookmarkEnd w:id="25"/>
       <w:bookmarkEnd w:id="26"/>
-      <w:bookmarkEnd w:id="27"/>
     </w:p>
     <w:p>
       <w:pPr>
@@ -5283,24 +5329,37 @@
         <w:ind w:left="720"/>
         <w:jc w:val="center"/>
       </w:pPr>
-      <w:bookmarkStart w:id="28" w:name="_Toc20830816"/>
-      <w:bookmarkStart w:id="29" w:name="_Toc22410058"/>
+      <w:bookmarkStart w:id="27" w:name="_Toc20830816"/>
+      <w:bookmarkStart w:id="28" w:name="_Toc22410058"/>
       <w:r>
         <w:t xml:space="preserve">Figure </w:t>
       </w:r>
-      <w:fldSimple w:instr=" SEQ Figure \* ARABIC ">
-        <w:r>
-          <w:rPr>
-            <w:noProof/>
-          </w:rPr>
-          <w:t>8</w:t>
-        </w:r>
-      </w:fldSimple>
+      <w:r>
+        <w:fldChar w:fldCharType="begin"/>
+      </w:r>
+      <w:r>
+        <w:instrText xml:space="preserve"> SEQ Figure \* ARABIC </w:instrText>
+      </w:r>
+      <w:r>
+        <w:fldChar w:fldCharType="separate"/>
+      </w:r>
+      <w:r>
+        <w:rPr>
+          <w:noProof/>
+        </w:rPr>
+        <w:t>8</w:t>
+      </w:r>
+      <w:r>
+        <w:rPr>
+          <w:noProof/>
+        </w:rPr>
+        <w:fldChar w:fldCharType="end"/>
+      </w:r>
       <w:r>
         <w:t xml:space="preserve"> Student GPA Screen</w:t>
       </w:r>
+      <w:bookmarkEnd w:id="27"/>
       <w:bookmarkEnd w:id="28"/>
-      <w:bookmarkEnd w:id="29"/>
     </w:p>
     <w:p>
       <w:pPr>
@@ -5371,24 +5430,37 @@
         <w:ind w:left="1440"/>
         <w:jc w:val="center"/>
       </w:pPr>
-      <w:bookmarkStart w:id="30" w:name="_Toc20830817"/>
-      <w:bookmarkStart w:id="31" w:name="_Toc22410059"/>
+      <w:bookmarkStart w:id="29" w:name="_Toc20830817"/>
+      <w:bookmarkStart w:id="30" w:name="_Toc22410059"/>
       <w:r>
         <w:t xml:space="preserve">Figure </w:t>
       </w:r>
-      <w:fldSimple w:instr=" SEQ Figure \* ARABIC ">
-        <w:r>
-          <w:rPr>
-            <w:noProof/>
-          </w:rPr>
-          <w:t>9</w:t>
-        </w:r>
-      </w:fldSimple>
+      <w:r>
+        <w:fldChar w:fldCharType="begin"/>
+      </w:r>
+      <w:r>
+        <w:instrText xml:space="preserve"> SEQ Figure \* ARABIC </w:instrText>
+      </w:r>
+      <w:r>
+        <w:fldChar w:fldCharType="separate"/>
+      </w:r>
+      <w:r>
+        <w:rPr>
+          <w:noProof/>
+        </w:rPr>
+        <w:t>9</w:t>
+      </w:r>
+      <w:r>
+        <w:rPr>
+          <w:noProof/>
+        </w:rPr>
+        <w:fldChar w:fldCharType="end"/>
+      </w:r>
       <w:r>
         <w:t xml:space="preserve"> Completed Classes Overview</w:t>
       </w:r>
+      <w:bookmarkEnd w:id="29"/>
       <w:bookmarkEnd w:id="30"/>
-      <w:bookmarkEnd w:id="31"/>
     </w:p>
     <w:p>
       <w:pPr>
@@ -5460,24 +5532,37 @@
         <w:ind w:left="720"/>
         <w:jc w:val="center"/>
       </w:pPr>
-      <w:bookmarkStart w:id="32" w:name="_Toc20830818"/>
-      <w:bookmarkStart w:id="33" w:name="_Toc22410060"/>
+      <w:bookmarkStart w:id="31" w:name="_Toc20830818"/>
+      <w:bookmarkStart w:id="32" w:name="_Toc22410060"/>
       <w:r>
         <w:t xml:space="preserve">Figure </w:t>
       </w:r>
-      <w:fldSimple w:instr=" SEQ Figure \* ARABIC ">
-        <w:r>
-          <w:rPr>
-            <w:noProof/>
-          </w:rPr>
-          <w:t>10</w:t>
-        </w:r>
-      </w:fldSimple>
+      <w:r>
+        <w:fldChar w:fldCharType="begin"/>
+      </w:r>
+      <w:r>
+        <w:instrText xml:space="preserve"> SEQ Figure \* ARABIC </w:instrText>
+      </w:r>
+      <w:r>
+        <w:fldChar w:fldCharType="separate"/>
+      </w:r>
+      <w:r>
+        <w:rPr>
+          <w:noProof/>
+        </w:rPr>
+        <w:t>10</w:t>
+      </w:r>
+      <w:r>
+        <w:rPr>
+          <w:noProof/>
+        </w:rPr>
+        <w:fldChar w:fldCharType="end"/>
+      </w:r>
       <w:r>
         <w:t xml:space="preserve"> Adding a Completed Class</w:t>
       </w:r>
+      <w:bookmarkEnd w:id="31"/>
       <w:bookmarkEnd w:id="32"/>
-      <w:bookmarkEnd w:id="33"/>
     </w:p>
     <w:p>
       <w:pPr>
@@ -5556,24 +5641,40 @@
         <w:ind w:left="1440"/>
         <w:jc w:val="center"/>
       </w:pPr>
-      <w:bookmarkStart w:id="34" w:name="_Toc20830819"/>
-      <w:bookmarkStart w:id="35" w:name="_Toc22410061"/>
+      <w:bookmarkStart w:id="33" w:name="_Toc20830819"/>
+      <w:bookmarkStart w:id="34" w:name="_Toc22410061"/>
       <w:r>
         <w:t xml:space="preserve">Figure </w:t>
       </w:r>
-      <w:fldSimple w:instr=" SEQ Figure \* ARABIC ">
-        <w:r>
-          <w:rPr>
-            <w:noProof/>
-          </w:rPr>
-          <w:t>11</w:t>
-        </w:r>
-      </w:fldSimple>
+      <w:r>
+        <w:fldChar w:fldCharType="begin"/>
+      </w:r>
+      <w:r>
+        <w:instrText xml:space="preserve"> SEQ Figure</w:instrText>
+      </w:r>
+      <w:r>
+        <w:instrText xml:space="preserve"> \* ARABIC </w:instrText>
+      </w:r>
+      <w:r>
+        <w:fldChar w:fldCharType="separate"/>
+      </w:r>
+      <w:r>
+        <w:rPr>
+          <w:noProof/>
+        </w:rPr>
+        <w:t>11</w:t>
+      </w:r>
+      <w:r>
+        <w:rPr>
+          <w:noProof/>
+        </w:rPr>
+        <w:fldChar w:fldCharType="end"/>
+      </w:r>
       <w:r>
         <w:t xml:space="preserve"> Success Message</w:t>
       </w:r>
+      <w:bookmarkEnd w:id="33"/>
       <w:bookmarkEnd w:id="34"/>
-      <w:bookmarkEnd w:id="35"/>
     </w:p>
     <w:p>
       <w:pPr>
@@ -5665,24 +5766,37 @@
         <w:ind w:left="720"/>
         <w:jc w:val="center"/>
       </w:pPr>
-      <w:bookmarkStart w:id="36" w:name="_Toc20830820"/>
-      <w:bookmarkStart w:id="37" w:name="_Toc22410062"/>
+      <w:bookmarkStart w:id="35" w:name="_Toc20830820"/>
+      <w:bookmarkStart w:id="36" w:name="_Toc22410062"/>
       <w:r>
         <w:t xml:space="preserve">Figure </w:t>
       </w:r>
-      <w:fldSimple w:instr=" SEQ Figure \* ARABIC ">
-        <w:r>
-          <w:rPr>
-            <w:noProof/>
-          </w:rPr>
-          <w:t>12</w:t>
-        </w:r>
-      </w:fldSimple>
+      <w:r>
+        <w:fldChar w:fldCharType="begin"/>
+      </w:r>
+      <w:r>
+        <w:instrText xml:space="preserve"> SEQ Figure \* ARABIC </w:instrText>
+      </w:r>
+      <w:r>
+        <w:fldChar w:fldCharType="separate"/>
+      </w:r>
+      <w:r>
+        <w:rPr>
+          <w:noProof/>
+        </w:rPr>
+        <w:t>12</w:t>
+      </w:r>
+      <w:r>
+        <w:rPr>
+          <w:noProof/>
+        </w:rPr>
+        <w:fldChar w:fldCharType="end"/>
+      </w:r>
       <w:r>
         <w:t xml:space="preserve"> Modifying a Grade</w:t>
       </w:r>
+      <w:bookmarkEnd w:id="35"/>
       <w:bookmarkEnd w:id="36"/>
-      <w:bookmarkEnd w:id="37"/>
     </w:p>
     <w:p>
       <w:pPr>
@@ -5794,24 +5908,37 @@
         <w:ind w:left="720"/>
         <w:jc w:val="center"/>
       </w:pPr>
-      <w:bookmarkStart w:id="38" w:name="_Toc20830821"/>
-      <w:bookmarkStart w:id="39" w:name="_Toc22410063"/>
+      <w:bookmarkStart w:id="37" w:name="_Toc20830821"/>
+      <w:bookmarkStart w:id="38" w:name="_Toc22410063"/>
       <w:r>
         <w:t xml:space="preserve">Figure </w:t>
       </w:r>
-      <w:fldSimple w:instr=" SEQ Figure \* ARABIC ">
-        <w:r>
-          <w:rPr>
-            <w:noProof/>
-          </w:rPr>
-          <w:t>13</w:t>
-        </w:r>
-      </w:fldSimple>
+      <w:r>
+        <w:fldChar w:fldCharType="begin"/>
+      </w:r>
+      <w:r>
+        <w:instrText xml:space="preserve"> SEQ Figure \* ARABIC </w:instrText>
+      </w:r>
+      <w:r>
+        <w:fldChar w:fldCharType="separate"/>
+      </w:r>
+      <w:r>
+        <w:rPr>
+          <w:noProof/>
+        </w:rPr>
+        <w:t>13</w:t>
+      </w:r>
+      <w:r>
+        <w:rPr>
+          <w:noProof/>
+        </w:rPr>
+        <w:fldChar w:fldCharType="end"/>
+      </w:r>
       <w:r>
         <w:t xml:space="preserve"> Deleting a Current Class</w:t>
       </w:r>
+      <w:bookmarkEnd w:id="37"/>
       <w:bookmarkEnd w:id="38"/>
-      <w:bookmarkEnd w:id="39"/>
     </w:p>
     <w:p>
       <w:pPr>
@@ -5911,24 +6038,37 @@
         <w:ind w:left="720"/>
         <w:jc w:val="center"/>
       </w:pPr>
-      <w:bookmarkStart w:id="40" w:name="_Toc20830822"/>
-      <w:bookmarkStart w:id="41" w:name="_Toc22410064"/>
+      <w:bookmarkStart w:id="39" w:name="_Toc20830822"/>
+      <w:bookmarkStart w:id="40" w:name="_Toc22410064"/>
       <w:r>
         <w:t xml:space="preserve">Figure </w:t>
       </w:r>
-      <w:fldSimple w:instr=" SEQ Figure \* ARABIC ">
-        <w:r>
-          <w:rPr>
-            <w:noProof/>
-          </w:rPr>
-          <w:t>14</w:t>
-        </w:r>
-      </w:fldSimple>
+      <w:r>
+        <w:fldChar w:fldCharType="begin"/>
+      </w:r>
+      <w:r>
+        <w:instrText xml:space="preserve"> SEQ Figure \* ARABIC </w:instrText>
+      </w:r>
+      <w:r>
+        <w:fldChar w:fldCharType="separate"/>
+      </w:r>
+      <w:r>
+        <w:rPr>
+          <w:noProof/>
+        </w:rPr>
+        <w:t>14</w:t>
+      </w:r>
+      <w:r>
+        <w:rPr>
+          <w:noProof/>
+        </w:rPr>
+        <w:fldChar w:fldCharType="end"/>
+      </w:r>
       <w:r>
         <w:t xml:space="preserve"> Adding a Class</w:t>
       </w:r>
+      <w:bookmarkEnd w:id="39"/>
       <w:bookmarkEnd w:id="40"/>
-      <w:bookmarkEnd w:id="41"/>
     </w:p>
     <w:p>
       <w:pPr>
@@ -5992,24 +6132,37 @@
         <w:ind w:left="720"/>
         <w:jc w:val="center"/>
       </w:pPr>
-      <w:bookmarkStart w:id="42" w:name="_Toc20830823"/>
-      <w:bookmarkStart w:id="43" w:name="_Toc22410065"/>
+      <w:bookmarkStart w:id="41" w:name="_Toc20830823"/>
+      <w:bookmarkStart w:id="42" w:name="_Toc22410065"/>
       <w:r>
         <w:t xml:space="preserve">Figure </w:t>
       </w:r>
-      <w:fldSimple w:instr=" SEQ Figure \* ARABIC ">
-        <w:r>
-          <w:rPr>
-            <w:noProof/>
-          </w:rPr>
-          <w:t>15</w:t>
-        </w:r>
-      </w:fldSimple>
+      <w:r>
+        <w:fldChar w:fldCharType="begin"/>
+      </w:r>
+      <w:r>
+        <w:instrText xml:space="preserve"> SEQ Figure \* ARABIC </w:instrText>
+      </w:r>
+      <w:r>
+        <w:fldChar w:fldCharType="separate"/>
+      </w:r>
+      <w:r>
+        <w:rPr>
+          <w:noProof/>
+        </w:rPr>
+        <w:t>15</w:t>
+      </w:r>
+      <w:r>
+        <w:rPr>
+          <w:noProof/>
+        </w:rPr>
+        <w:fldChar w:fldCharType="end"/>
+      </w:r>
       <w:r>
         <w:t xml:space="preserve"> Info for a new Current Class</w:t>
       </w:r>
+      <w:bookmarkEnd w:id="41"/>
       <w:bookmarkEnd w:id="42"/>
-      <w:bookmarkEnd w:id="43"/>
     </w:p>
     <w:p>
       <w:pPr>
@@ -6117,24 +6270,37 @@
         <w:ind w:left="720"/>
         <w:jc w:val="center"/>
       </w:pPr>
-      <w:bookmarkStart w:id="44" w:name="_Toc20830824"/>
-      <w:bookmarkStart w:id="45" w:name="_Toc22410066"/>
+      <w:bookmarkStart w:id="43" w:name="_Toc20830824"/>
+      <w:bookmarkStart w:id="44" w:name="_Toc22410066"/>
       <w:r>
         <w:t xml:space="preserve">Figure </w:t>
       </w:r>
-      <w:fldSimple w:instr=" SEQ Figure \* ARABIC ">
-        <w:r>
-          <w:rPr>
-            <w:noProof/>
-          </w:rPr>
-          <w:t>16</w:t>
-        </w:r>
-      </w:fldSimple>
+      <w:r>
+        <w:fldChar w:fldCharType="begin"/>
+      </w:r>
+      <w:r>
+        <w:instrText xml:space="preserve"> SEQ Figure \* ARABIC </w:instrText>
+      </w:r>
+      <w:r>
+        <w:fldChar w:fldCharType="separate"/>
+      </w:r>
+      <w:r>
+        <w:rPr>
+          <w:noProof/>
+        </w:rPr>
+        <w:t>16</w:t>
+      </w:r>
+      <w:r>
+        <w:rPr>
+          <w:noProof/>
+        </w:rPr>
+        <w:fldChar w:fldCharType="end"/>
+      </w:r>
       <w:r>
         <w:t xml:space="preserve"> Student Progress Overview</w:t>
       </w:r>
+      <w:bookmarkEnd w:id="43"/>
       <w:bookmarkEnd w:id="44"/>
-      <w:bookmarkEnd w:id="45"/>
     </w:p>
     <w:p>
       <w:pPr>
@@ -6242,24 +6408,37 @@
         <w:pStyle w:val="Caption"/>
         <w:jc w:val="center"/>
       </w:pPr>
-      <w:bookmarkStart w:id="46" w:name="_Toc20830825"/>
-      <w:bookmarkStart w:id="47" w:name="_Toc22410067"/>
+      <w:bookmarkStart w:id="45" w:name="_Toc20830825"/>
+      <w:bookmarkStart w:id="46" w:name="_Toc22410067"/>
       <w:r>
         <w:t xml:space="preserve">Figure </w:t>
       </w:r>
-      <w:fldSimple w:instr=" SEQ Figure \* ARABIC ">
-        <w:r>
-          <w:rPr>
-            <w:noProof/>
-          </w:rPr>
-          <w:t>17</w:t>
-        </w:r>
-      </w:fldSimple>
+      <w:r>
+        <w:fldChar w:fldCharType="begin"/>
+      </w:r>
+      <w:r>
+        <w:instrText xml:space="preserve"> SEQ Figure \* ARABIC </w:instrText>
+      </w:r>
+      <w:r>
+        <w:fldChar w:fldCharType="separate"/>
+      </w:r>
+      <w:r>
+        <w:rPr>
+          <w:noProof/>
+        </w:rPr>
+        <w:t>17</w:t>
+      </w:r>
+      <w:r>
+        <w:rPr>
+          <w:noProof/>
+        </w:rPr>
+        <w:fldChar w:fldCharType="end"/>
+      </w:r>
       <w:r>
         <w:t xml:space="preserve"> What-If GPA Results</w:t>
       </w:r>
+      <w:bookmarkEnd w:id="45"/>
       <w:bookmarkEnd w:id="46"/>
-      <w:bookmarkEnd w:id="47"/>
     </w:p>
     <w:p>
       <w:pPr>
@@ -6470,63 +6649,76 @@
         <w:ind w:left="1440"/>
         <w:jc w:val="center"/>
       </w:pPr>
-      <w:bookmarkStart w:id="48" w:name="_Toc20830826"/>
-      <w:bookmarkStart w:id="49" w:name="_Toc22410068"/>
+      <w:bookmarkStart w:id="47" w:name="_Toc20830826"/>
+      <w:bookmarkStart w:id="48" w:name="_Toc22410068"/>
       <w:r>
         <w:t xml:space="preserve">Figure </w:t>
       </w:r>
-      <w:fldSimple w:instr=" SEQ Figure \* ARABIC ">
-        <w:r>
-          <w:rPr>
-            <w:noProof/>
-          </w:rPr>
-          <w:t>18</w:t>
-        </w:r>
-      </w:fldSimple>
+      <w:r>
+        <w:fldChar w:fldCharType="begin"/>
+      </w:r>
+      <w:r>
+        <w:instrText xml:space="preserve"> SEQ Figure \* ARABIC </w:instrText>
+      </w:r>
+      <w:r>
+        <w:fldChar w:fldCharType="separate"/>
+      </w:r>
+      <w:r>
+        <w:rPr>
+          <w:noProof/>
+        </w:rPr>
+        <w:t>18</w:t>
+      </w:r>
+      <w:r>
+        <w:rPr>
+          <w:noProof/>
+        </w:rPr>
+        <w:fldChar w:fldCharType="end"/>
+      </w:r>
       <w:r>
         <w:t xml:space="preserve"> Viewing Current Courses</w:t>
       </w:r>
+      <w:bookmarkEnd w:id="47"/>
       <w:bookmarkEnd w:id="48"/>
+    </w:p>
+    <w:p>
+      <w:pPr>
+        <w:ind w:left="1440"/>
+      </w:pPr>
+      <w:r>
+        <w:t>12.2. The system shall fetch all the classes for the chosen semester and place them in a dropdown box.</w:t>
+      </w:r>
+    </w:p>
+    <w:p>
+      <w:pPr>
+        <w:ind w:left="1440"/>
+      </w:pPr>
+      <w:r>
+        <w:t>12.3. The user shall select the course from the dropdown that he/she wishes to view grades for.</w:t>
+      </w:r>
+    </w:p>
+    <w:p>
+      <w:pPr>
+        <w:ind w:left="1440"/>
+      </w:pPr>
+      <w:r>
+        <w:t>12.4. The system shall fetch all available grades for the selected course and put them in the jTable. The system shall also calculate the user’s current grade in the course.</w:t>
+      </w:r>
+    </w:p>
+    <w:p>
+      <w:pPr>
+        <w:ind w:left="720"/>
+      </w:pPr>
+    </w:p>
+    <w:p>
+      <w:pPr>
+        <w:pStyle w:val="Heading2"/>
+      </w:pPr>
+      <w:bookmarkStart w:id="49" w:name="_Toc22410042"/>
+      <w:r>
+        <w:t>Nonfunctional Requirements</w:t>
+      </w:r>
       <w:bookmarkEnd w:id="49"/>
-    </w:p>
-    <w:p>
-      <w:pPr>
-        <w:ind w:left="1440"/>
-      </w:pPr>
-      <w:r>
-        <w:t>12.2. The system shall fetch all the classes for the chosen semester and place them in a dropdown box.</w:t>
-      </w:r>
-    </w:p>
-    <w:p>
-      <w:pPr>
-        <w:ind w:left="1440"/>
-      </w:pPr>
-      <w:r>
-        <w:t>12.3. The user shall select the course from the dropdown that he/she wishes to view grades for.</w:t>
-      </w:r>
-    </w:p>
-    <w:p>
-      <w:pPr>
-        <w:ind w:left="1440"/>
-      </w:pPr>
-      <w:r>
-        <w:t>12.4. The system shall fetch all available grades for the selected course and put them in the jTable. The system shall also calculate the user’s current grade in the course.</w:t>
-      </w:r>
-    </w:p>
-    <w:p>
-      <w:pPr>
-        <w:ind w:left="720"/>
-      </w:pPr>
-    </w:p>
-    <w:p>
-      <w:pPr>
-        <w:pStyle w:val="Heading2"/>
-      </w:pPr>
-      <w:bookmarkStart w:id="50" w:name="_Toc22410042"/>
-      <w:r>
-        <w:t>Nonfunctional Requirements</w:t>
-      </w:r>
-      <w:bookmarkEnd w:id="50"/>
     </w:p>
     <w:p>
       <w:pPr>
@@ -6682,12 +6874,12 @@
       <w:pPr>
         <w:pStyle w:val="Heading1"/>
       </w:pPr>
-      <w:bookmarkStart w:id="51" w:name="_Toc22410043"/>
+      <w:bookmarkStart w:id="50" w:name="_Toc22410043"/>
       <w:r>
         <w:lastRenderedPageBreak/>
         <w:t>Use Case Diagram</w:t>
       </w:r>
-      <w:bookmarkEnd w:id="51"/>
+      <w:bookmarkEnd w:id="50"/>
     </w:p>
     <w:p>
       <w:pPr>
@@ -6699,17 +6891,21 @@
           <w:noProof/>
         </w:rPr>
         <w:drawing>
-          <wp:inline distT="0" distB="0" distL="0" distR="0" wp14:anchorId="01BDEF93" wp14:editId="6E9C887B">
-            <wp:extent cx="5619750" cy="6591300"/>
+          <wp:inline distT="0" distB="0" distL="0" distR="0" wp14:anchorId="33E52BD3" wp14:editId="2C1D87AA">
+            <wp:extent cx="5943600" cy="7396480"/>
             <wp:effectExtent l="0" t="0" r="0" b="0"/>
-            <wp:docPr id="8" name="Picture 8"/>
-            <wp:cNvGraphicFramePr/>
+            <wp:docPr id="10" name="Picture 10"/>
+            <wp:cNvGraphicFramePr>
+              <a:graphicFrameLocks xmlns:a="http://schemas.openxmlformats.org/drawingml/2006/main" noChangeAspect="1"/>
+            </wp:cNvGraphicFramePr>
             <a:graphic xmlns:a="http://schemas.openxmlformats.org/drawingml/2006/main">
               <a:graphicData uri="http://schemas.openxmlformats.org/drawingml/2006/picture">
                 <pic:pic xmlns:pic="http://schemas.openxmlformats.org/drawingml/2006/picture">
                   <pic:nvPicPr>
-                    <pic:cNvPr id="8" name="Picture 8"/>
-                    <pic:cNvPicPr/>
+                    <pic:cNvPr id="0" name="Picture 1"/>
+                    <pic:cNvPicPr>
+                      <a:picLocks noChangeAspect="1" noChangeArrowheads="1"/>
+                    </pic:cNvPicPr>
                   </pic:nvPicPr>
                   <pic:blipFill>
                     <a:blip r:embed="rId26">
@@ -6727,7 +6923,7 @@
                   <pic:spPr bwMode="auto">
                     <a:xfrm>
                       <a:off x="0" y="0"/>
-                      <a:ext cx="5619750" cy="6591300"/>
+                      <a:ext cx="5943600" cy="7396480"/>
                     </a:xfrm>
                     <a:prstGeom prst="rect">
                       <a:avLst/>
@@ -6749,22 +6945,38 @@
         <w:pStyle w:val="Caption"/>
         <w:jc w:val="center"/>
       </w:pPr>
-      <w:bookmarkStart w:id="52" w:name="_Toc22410069"/>
+      <w:bookmarkStart w:id="51" w:name="_Toc22410069"/>
       <w:r>
         <w:t xml:space="preserve">Figure </w:t>
       </w:r>
-      <w:fldSimple w:instr=" SEQ Figure \* ARABIC ">
-        <w:r>
-          <w:rPr>
-            <w:noProof/>
-          </w:rPr>
-          <w:t>19</w:t>
-        </w:r>
-      </w:fldSimple>
+      <w:r>
+        <w:fldChar w:fldCharType="begin"/>
+      </w:r>
+      <w:r>
+        <w:instrText xml:space="preserve"> SEQ Figure </w:instrText>
+      </w:r>
+      <w:r>
+        <w:instrText xml:space="preserve">\* ARABIC </w:instrText>
+      </w:r>
+      <w:r>
+        <w:fldChar w:fldCharType="separate"/>
+      </w:r>
+      <w:r>
+        <w:rPr>
+          <w:noProof/>
+        </w:rPr>
+        <w:t>19</w:t>
+      </w:r>
+      <w:r>
+        <w:rPr>
+          <w:noProof/>
+        </w:rPr>
+        <w:fldChar w:fldCharType="end"/>
+      </w:r>
       <w:r>
         <w:t xml:space="preserve"> Use Case Diagram</w:t>
       </w:r>
-      <w:bookmarkEnd w:id="52"/>
+      <w:bookmarkEnd w:id="51"/>
     </w:p>
     <w:p>
       <w:r>
@@ -6782,6 +6994,7 @@
     </w:p>
     <w:p>
       <w:r>
+        <w:lastRenderedPageBreak/>
         <w:t>Deleting a</w:t>
       </w:r>
       <w:r>
@@ -6816,7 +7029,6 @@
     </w:p>
     <w:p>
       <w:r>
-        <w:lastRenderedPageBreak/>
         <w:t xml:space="preserve">Perform what-if grade audit – </w:t>
       </w:r>
       <w:r>
@@ -6941,12 +7153,12 @@
       <w:pPr>
         <w:pStyle w:val="Heading1"/>
       </w:pPr>
-      <w:bookmarkStart w:id="53" w:name="_Toc22410044"/>
+      <w:bookmarkStart w:id="52" w:name="_Toc22410044"/>
       <w:r>
         <w:lastRenderedPageBreak/>
         <w:t>Class Diagram</w:t>
       </w:r>
-      <w:bookmarkEnd w:id="53"/>
+      <w:bookmarkEnd w:id="52"/>
     </w:p>
     <w:p>
       <w:pPr>
@@ -6954,6 +7166,9 @@
         <w:jc w:val="center"/>
       </w:pPr>
       <w:r>
+        <w:rPr>
+          <w:noProof/>
+        </w:rPr>
         <w:drawing>
           <wp:inline distT="0" distB="0" distL="0" distR="0" wp14:anchorId="1689C4C4" wp14:editId="3E4E48B4">
             <wp:extent cx="4200525" cy="5248275"/>
@@ -6996,33 +7211,46 @@
         <w:pStyle w:val="Caption"/>
         <w:jc w:val="center"/>
       </w:pPr>
-      <w:bookmarkStart w:id="54" w:name="_Toc22410070"/>
+      <w:bookmarkStart w:id="53" w:name="_Toc22410070"/>
       <w:r>
         <w:t xml:space="preserve">Figure </w:t>
       </w:r>
-      <w:fldSimple w:instr=" SEQ Figure \* ARABIC ">
-        <w:r>
-          <w:rPr>
-            <w:noProof/>
-          </w:rPr>
-          <w:t>20</w:t>
-        </w:r>
-      </w:fldSimple>
+      <w:r>
+        <w:fldChar w:fldCharType="begin"/>
+      </w:r>
+      <w:r>
+        <w:instrText xml:space="preserve"> SEQ Figure \* ARABIC </w:instrText>
+      </w:r>
+      <w:r>
+        <w:fldChar w:fldCharType="separate"/>
+      </w:r>
+      <w:r>
+        <w:rPr>
+          <w:noProof/>
+        </w:rPr>
+        <w:t>20</w:t>
+      </w:r>
+      <w:r>
+        <w:rPr>
+          <w:noProof/>
+        </w:rPr>
+        <w:fldChar w:fldCharType="end"/>
+      </w:r>
       <w:r>
         <w:t xml:space="preserve"> Class Diagram of Grade, GPA, and Degree Tracking System</w:t>
       </w:r>
-      <w:bookmarkEnd w:id="54"/>
+      <w:bookmarkEnd w:id="53"/>
     </w:p>
     <w:p>
       <w:pPr>
         <w:pStyle w:val="Heading1"/>
       </w:pPr>
-      <w:bookmarkStart w:id="55" w:name="_Toc22410045"/>
+      <w:bookmarkStart w:id="54" w:name="_Toc22410045"/>
       <w:r>
         <w:lastRenderedPageBreak/>
         <w:t>Sequence Diagrams</w:t>
       </w:r>
-      <w:bookmarkEnd w:id="55"/>
+      <w:bookmarkEnd w:id="54"/>
     </w:p>
     <w:p>
       <w:pPr>
@@ -7030,6 +7258,9 @@
         <w:jc w:val="center"/>
       </w:pPr>
       <w:r>
+        <w:rPr>
+          <w:noProof/>
+        </w:rPr>
         <w:drawing>
           <wp:inline distT="0" distB="0" distL="0" distR="0" wp14:anchorId="0FC5BE96" wp14:editId="302D39F7">
             <wp:extent cx="5248275" cy="4924425"/>
@@ -7072,22 +7303,35 @@
         <w:pStyle w:val="Caption"/>
         <w:jc w:val="center"/>
       </w:pPr>
-      <w:bookmarkStart w:id="56" w:name="_Toc22410071"/>
+      <w:bookmarkStart w:id="55" w:name="_Toc22410071"/>
       <w:r>
         <w:t xml:space="preserve">Figure </w:t>
       </w:r>
-      <w:fldSimple w:instr=" SEQ Figure \* ARABIC ">
-        <w:r>
-          <w:rPr>
-            <w:noProof/>
-          </w:rPr>
-          <w:t>21</w:t>
-        </w:r>
-      </w:fldSimple>
+      <w:r>
+        <w:fldChar w:fldCharType="begin"/>
+      </w:r>
+      <w:r>
+        <w:instrText xml:space="preserve"> SEQ Figure \* ARABIC </w:instrText>
+      </w:r>
+      <w:r>
+        <w:fldChar w:fldCharType="separate"/>
+      </w:r>
+      <w:r>
+        <w:rPr>
+          <w:noProof/>
+        </w:rPr>
+        <w:t>21</w:t>
+      </w:r>
+      <w:r>
+        <w:rPr>
+          <w:noProof/>
+        </w:rPr>
+        <w:fldChar w:fldCharType="end"/>
+      </w:r>
       <w:r>
         <w:t xml:space="preserve"> Sequence Diagram for Viewing Assignment Grades</w:t>
       </w:r>
-      <w:bookmarkEnd w:id="56"/>
+      <w:bookmarkEnd w:id="55"/>
     </w:p>
     <w:p>
       <w:pPr>
@@ -7095,6 +7339,9 @@
         <w:jc w:val="center"/>
       </w:pPr>
       <w:r>
+        <w:rPr>
+          <w:noProof/>
+        </w:rPr>
         <w:lastRenderedPageBreak/>
         <w:drawing>
           <wp:inline distT="0" distB="0" distL="0" distR="0" wp14:anchorId="7570DEFF" wp14:editId="292BD9F6">
@@ -7138,22 +7385,35 @@
         <w:pStyle w:val="Caption"/>
         <w:jc w:val="center"/>
       </w:pPr>
-      <w:bookmarkStart w:id="57" w:name="_Toc22410072"/>
+      <w:bookmarkStart w:id="56" w:name="_Toc22410072"/>
       <w:r>
         <w:t xml:space="preserve">Figure </w:t>
       </w:r>
-      <w:fldSimple w:instr=" SEQ Figure \* ARABIC ">
-        <w:r>
-          <w:rPr>
-            <w:noProof/>
-          </w:rPr>
-          <w:t>22</w:t>
-        </w:r>
-      </w:fldSimple>
+      <w:r>
+        <w:fldChar w:fldCharType="begin"/>
+      </w:r>
+      <w:r>
+        <w:instrText xml:space="preserve"> SEQ Figure \* ARABIC </w:instrText>
+      </w:r>
+      <w:r>
+        <w:fldChar w:fldCharType="separate"/>
+      </w:r>
+      <w:r>
+        <w:rPr>
+          <w:noProof/>
+        </w:rPr>
+        <w:t>22</w:t>
+      </w:r>
+      <w:r>
+        <w:rPr>
+          <w:noProof/>
+        </w:rPr>
+        <w:fldChar w:fldCharType="end"/>
+      </w:r>
       <w:r>
         <w:t xml:space="preserve"> Sequence Diagram for Adding an Assignment Grade</w:t>
       </w:r>
-      <w:bookmarkEnd w:id="57"/>
+      <w:bookmarkEnd w:id="56"/>
     </w:p>
     <w:p/>
     <w:p>
@@ -7162,6 +7422,9 @@
         <w:jc w:val="center"/>
       </w:pPr>
       <w:r>
+        <w:rPr>
+          <w:noProof/>
+        </w:rPr>
         <w:drawing>
           <wp:inline distT="0" distB="0" distL="0" distR="0" wp14:anchorId="0E9090E6" wp14:editId="39130CDC">
             <wp:extent cx="5943600" cy="3593465"/>
@@ -7204,22 +7467,35 @@
         <w:pStyle w:val="Caption"/>
         <w:jc w:val="center"/>
       </w:pPr>
-      <w:bookmarkStart w:id="58" w:name="_Toc22410073"/>
+      <w:bookmarkStart w:id="57" w:name="_Toc22410073"/>
       <w:r>
         <w:t xml:space="preserve">Figure </w:t>
       </w:r>
-      <w:fldSimple w:instr=" SEQ Figure \* ARABIC ">
-        <w:r>
-          <w:rPr>
-            <w:noProof/>
-          </w:rPr>
-          <w:t>23</w:t>
-        </w:r>
-      </w:fldSimple>
+      <w:r>
+        <w:fldChar w:fldCharType="begin"/>
+      </w:r>
+      <w:r>
+        <w:instrText xml:space="preserve"> SEQ Figure \* ARABIC </w:instrText>
+      </w:r>
+      <w:r>
+        <w:fldChar w:fldCharType="separate"/>
+      </w:r>
+      <w:r>
+        <w:rPr>
+          <w:noProof/>
+        </w:rPr>
+        <w:t>23</w:t>
+      </w:r>
+      <w:r>
+        <w:rPr>
+          <w:noProof/>
+        </w:rPr>
+        <w:fldChar w:fldCharType="end"/>
+      </w:r>
       <w:r>
         <w:t xml:space="preserve"> Sequence Diagram for Deleting an Assignment Grade</w:t>
       </w:r>
-      <w:bookmarkEnd w:id="58"/>
+      <w:bookmarkEnd w:id="57"/>
     </w:p>
     <w:p/>
     <w:p>
@@ -7228,6 +7504,9 @@
         <w:jc w:val="center"/>
       </w:pPr>
       <w:r>
+        <w:rPr>
+          <w:noProof/>
+        </w:rPr>
         <w:lastRenderedPageBreak/>
         <w:drawing>
           <wp:inline distT="0" distB="0" distL="0" distR="0" wp14:anchorId="5178CAB2" wp14:editId="6F08046C">
@@ -7271,22 +7550,35 @@
         <w:pStyle w:val="Caption"/>
         <w:jc w:val="center"/>
       </w:pPr>
-      <w:bookmarkStart w:id="59" w:name="_Toc22410074"/>
+      <w:bookmarkStart w:id="58" w:name="_Toc22410074"/>
       <w:r>
         <w:t xml:space="preserve">Figure </w:t>
       </w:r>
-      <w:fldSimple w:instr=" SEQ Figure \* ARABIC ">
-        <w:r>
-          <w:rPr>
-            <w:noProof/>
-          </w:rPr>
-          <w:t>24</w:t>
-        </w:r>
-      </w:fldSimple>
+      <w:r>
+        <w:fldChar w:fldCharType="begin"/>
+      </w:r>
+      <w:r>
+        <w:instrText xml:space="preserve"> SEQ Figure \* ARABIC </w:instrText>
+      </w:r>
+      <w:r>
+        <w:fldChar w:fldCharType="separate"/>
+      </w:r>
+      <w:r>
+        <w:rPr>
+          <w:noProof/>
+        </w:rPr>
+        <w:t>24</w:t>
+      </w:r>
+      <w:r>
+        <w:rPr>
+          <w:noProof/>
+        </w:rPr>
+        <w:fldChar w:fldCharType="end"/>
+      </w:r>
       <w:r>
         <w:t xml:space="preserve"> Sequence Diagram for Modifying an Assignment Grade</w:t>
       </w:r>
-      <w:bookmarkEnd w:id="59"/>
+      <w:bookmarkEnd w:id="58"/>
     </w:p>
     <w:p/>
     <w:p>
@@ -7295,6 +7587,9 @@
         <w:jc w:val="center"/>
       </w:pPr>
       <w:r>
+        <w:rPr>
+          <w:noProof/>
+        </w:rPr>
         <w:drawing>
           <wp:inline distT="0" distB="0" distL="0" distR="0" wp14:anchorId="6C50E534" wp14:editId="398C2E52">
             <wp:extent cx="5943600" cy="1895475"/>
@@ -7337,22 +7632,35 @@
         <w:pStyle w:val="Caption"/>
         <w:jc w:val="center"/>
       </w:pPr>
-      <w:bookmarkStart w:id="60" w:name="_Toc22410075"/>
+      <w:bookmarkStart w:id="59" w:name="_Toc22410075"/>
       <w:r>
         <w:t xml:space="preserve">Figure </w:t>
       </w:r>
-      <w:fldSimple w:instr=" SEQ Figure \* ARABIC ">
-        <w:r>
-          <w:rPr>
-            <w:noProof/>
-          </w:rPr>
-          <w:t>25</w:t>
-        </w:r>
-      </w:fldSimple>
+      <w:r>
+        <w:fldChar w:fldCharType="begin"/>
+      </w:r>
+      <w:r>
+        <w:instrText xml:space="preserve"> SEQ Figure \* ARABIC </w:instrText>
+      </w:r>
+      <w:r>
+        <w:fldChar w:fldCharType="separate"/>
+      </w:r>
+      <w:r>
+        <w:rPr>
+          <w:noProof/>
+        </w:rPr>
+        <w:t>25</w:t>
+      </w:r>
+      <w:r>
+        <w:rPr>
+          <w:noProof/>
+        </w:rPr>
+        <w:fldChar w:fldCharType="end"/>
+      </w:r>
       <w:r>
         <w:t xml:space="preserve"> Sequence Diagram for Performing What-If Grade Calculation</w:t>
       </w:r>
-      <w:bookmarkEnd w:id="60"/>
+      <w:bookmarkEnd w:id="59"/>
     </w:p>
     <w:p/>
     <w:p>
@@ -7361,6 +7669,9 @@
         <w:jc w:val="center"/>
       </w:pPr>
       <w:r>
+        <w:rPr>
+          <w:noProof/>
+        </w:rPr>
         <w:lastRenderedPageBreak/>
         <w:drawing>
           <wp:inline distT="0" distB="0" distL="0" distR="0" wp14:anchorId="7F4CBEC7" wp14:editId="36D2B6CB">
@@ -7404,22 +7715,35 @@
         <w:pStyle w:val="Caption"/>
         <w:jc w:val="center"/>
       </w:pPr>
-      <w:bookmarkStart w:id="61" w:name="_Toc22410076"/>
+      <w:bookmarkStart w:id="60" w:name="_Toc22410076"/>
       <w:r>
         <w:t xml:space="preserve">Figure </w:t>
       </w:r>
-      <w:fldSimple w:instr=" SEQ Figure \* ARABIC ">
-        <w:r>
-          <w:rPr>
-            <w:noProof/>
-          </w:rPr>
-          <w:t>26</w:t>
-        </w:r>
-      </w:fldSimple>
+      <w:r>
+        <w:fldChar w:fldCharType="begin"/>
+      </w:r>
+      <w:r>
+        <w:instrText xml:space="preserve"> SEQ Figure \* ARABIC </w:instrText>
+      </w:r>
+      <w:r>
+        <w:fldChar w:fldCharType="separate"/>
+      </w:r>
+      <w:r>
+        <w:rPr>
+          <w:noProof/>
+        </w:rPr>
+        <w:t>26</w:t>
+      </w:r>
+      <w:r>
+        <w:rPr>
+          <w:noProof/>
+        </w:rPr>
+        <w:fldChar w:fldCharType="end"/>
+      </w:r>
       <w:r>
         <w:t xml:space="preserve"> Sequence Diagram for Adding a Current Course</w:t>
       </w:r>
-      <w:bookmarkEnd w:id="61"/>
+      <w:bookmarkEnd w:id="60"/>
     </w:p>
     <w:p/>
     <w:p>
@@ -7428,6 +7752,9 @@
         <w:jc w:val="center"/>
       </w:pPr>
       <w:r>
+        <w:rPr>
+          <w:noProof/>
+        </w:rPr>
         <w:drawing>
           <wp:inline distT="0" distB="0" distL="0" distR="0" wp14:anchorId="7D8A4ADE" wp14:editId="708E2FD4">
             <wp:extent cx="5943600" cy="2733040"/>
@@ -7470,22 +7797,35 @@
         <w:pStyle w:val="Caption"/>
         <w:jc w:val="center"/>
       </w:pPr>
-      <w:bookmarkStart w:id="62" w:name="_Toc22410077"/>
+      <w:bookmarkStart w:id="61" w:name="_Toc22410077"/>
       <w:r>
         <w:t xml:space="preserve">Figure </w:t>
       </w:r>
-      <w:fldSimple w:instr=" SEQ Figure \* ARABIC ">
-        <w:r>
-          <w:rPr>
-            <w:noProof/>
-          </w:rPr>
-          <w:t>27</w:t>
-        </w:r>
-      </w:fldSimple>
+      <w:r>
+        <w:fldChar w:fldCharType="begin"/>
+      </w:r>
+      <w:r>
+        <w:instrText xml:space="preserve"> SEQ Figure \* ARABIC </w:instrText>
+      </w:r>
+      <w:r>
+        <w:fldChar w:fldCharType="separate"/>
+      </w:r>
+      <w:r>
+        <w:rPr>
+          <w:noProof/>
+        </w:rPr>
+        <w:t>27</w:t>
+      </w:r>
+      <w:r>
+        <w:rPr>
+          <w:noProof/>
+        </w:rPr>
+        <w:fldChar w:fldCharType="end"/>
+      </w:r>
       <w:r>
         <w:t xml:space="preserve"> Sequence Diagram for Deleting a Current Class</w:t>
       </w:r>
-      <w:bookmarkEnd w:id="62"/>
+      <w:bookmarkEnd w:id="61"/>
     </w:p>
     <w:p/>
     <w:p>
@@ -7494,6 +7834,9 @@
         <w:jc w:val="center"/>
       </w:pPr>
       <w:r>
+        <w:rPr>
+          <w:noProof/>
+        </w:rPr>
         <w:lastRenderedPageBreak/>
         <w:drawing>
           <wp:inline distT="0" distB="0" distL="0" distR="0" wp14:anchorId="0BC995BD" wp14:editId="1FE35262">
@@ -7537,22 +7880,38 @@
         <w:pStyle w:val="Caption"/>
         <w:jc w:val="center"/>
       </w:pPr>
-      <w:bookmarkStart w:id="63" w:name="_Toc22410078"/>
+      <w:bookmarkStart w:id="62" w:name="_Toc22410078"/>
       <w:r>
         <w:t xml:space="preserve">Figure </w:t>
       </w:r>
-      <w:fldSimple w:instr=" SEQ Figure \* ARABIC ">
-        <w:r>
-          <w:rPr>
-            <w:noProof/>
-          </w:rPr>
-          <w:t>28</w:t>
-        </w:r>
-      </w:fldSimple>
+      <w:r>
+        <w:fldChar w:fldCharType="begin"/>
+      </w:r>
+      <w:r>
+        <w:instrText xml:space="preserve"> SEQ Figure \* ARA</w:instrText>
+      </w:r>
+      <w:r>
+        <w:instrText xml:space="preserve">BIC </w:instrText>
+      </w:r>
+      <w:r>
+        <w:fldChar w:fldCharType="separate"/>
+      </w:r>
+      <w:r>
+        <w:rPr>
+          <w:noProof/>
+        </w:rPr>
+        <w:t>28</w:t>
+      </w:r>
+      <w:r>
+        <w:rPr>
+          <w:noProof/>
+        </w:rPr>
+        <w:fldChar w:fldCharType="end"/>
+      </w:r>
       <w:r>
         <w:t xml:space="preserve"> Sequence Diagram for Adding a Completed Course</w:t>
       </w:r>
-      <w:bookmarkEnd w:id="63"/>
+      <w:bookmarkEnd w:id="62"/>
     </w:p>
     <w:p/>
     <w:p>
@@ -7561,6 +7920,9 @@
         <w:jc w:val="center"/>
       </w:pPr>
       <w:r>
+        <w:rPr>
+          <w:noProof/>
+        </w:rPr>
         <w:lastRenderedPageBreak/>
         <w:drawing>
           <wp:inline distT="0" distB="0" distL="0" distR="0" wp14:anchorId="4FE8DD11" wp14:editId="7B8C41E2">
@@ -7604,22 +7966,35 @@
         <w:pStyle w:val="Caption"/>
         <w:jc w:val="center"/>
       </w:pPr>
-      <w:bookmarkStart w:id="64" w:name="_Toc22410079"/>
+      <w:bookmarkStart w:id="63" w:name="_Toc22410079"/>
       <w:r>
         <w:t xml:space="preserve">Figure </w:t>
       </w:r>
-      <w:fldSimple w:instr=" SEQ Figure \* ARABIC ">
-        <w:r>
-          <w:rPr>
-            <w:noProof/>
-          </w:rPr>
-          <w:t>29</w:t>
-        </w:r>
-      </w:fldSimple>
+      <w:r>
+        <w:fldChar w:fldCharType="begin"/>
+      </w:r>
+      <w:r>
+        <w:instrText xml:space="preserve"> SEQ Figure \* ARABIC </w:instrText>
+      </w:r>
+      <w:r>
+        <w:fldChar w:fldCharType="separate"/>
+      </w:r>
+      <w:r>
+        <w:rPr>
+          <w:noProof/>
+        </w:rPr>
+        <w:t>29</w:t>
+      </w:r>
+      <w:r>
+        <w:rPr>
+          <w:noProof/>
+        </w:rPr>
+        <w:fldChar w:fldCharType="end"/>
+      </w:r>
       <w:r>
         <w:t xml:space="preserve"> Sequence Diagram for Deleting a Completed Course</w:t>
       </w:r>
-      <w:bookmarkEnd w:id="64"/>
+      <w:bookmarkEnd w:id="63"/>
     </w:p>
     <w:p/>
     <w:p>
@@ -7628,6 +8003,9 @@
         <w:jc w:val="center"/>
       </w:pPr>
       <w:r>
+        <w:rPr>
+          <w:noProof/>
+        </w:rPr>
         <w:lastRenderedPageBreak/>
         <w:drawing>
           <wp:inline distT="0" distB="0" distL="0" distR="0" wp14:anchorId="34ACF81C" wp14:editId="5D0CA8D6">
@@ -7671,22 +8049,35 @@
         <w:pStyle w:val="Caption"/>
         <w:jc w:val="center"/>
       </w:pPr>
-      <w:bookmarkStart w:id="65" w:name="_Toc22410080"/>
+      <w:bookmarkStart w:id="64" w:name="_Toc22410080"/>
       <w:r>
         <w:t xml:space="preserve">Figure </w:t>
       </w:r>
-      <w:fldSimple w:instr=" SEQ Figure \* ARABIC ">
-        <w:r>
-          <w:rPr>
-            <w:noProof/>
-          </w:rPr>
-          <w:t>30</w:t>
-        </w:r>
-      </w:fldSimple>
+      <w:r>
+        <w:fldChar w:fldCharType="begin"/>
+      </w:r>
+      <w:r>
+        <w:instrText xml:space="preserve"> SEQ Figure \* ARABIC </w:instrText>
+      </w:r>
+      <w:r>
+        <w:fldChar w:fldCharType="separate"/>
+      </w:r>
+      <w:r>
+        <w:rPr>
+          <w:noProof/>
+        </w:rPr>
+        <w:t>30</w:t>
+      </w:r>
+      <w:r>
+        <w:rPr>
+          <w:noProof/>
+        </w:rPr>
+        <w:fldChar w:fldCharType="end"/>
+      </w:r>
       <w:r>
         <w:t xml:space="preserve"> Sequence Diagram for Modifying a Completed Course</w:t>
       </w:r>
-      <w:bookmarkEnd w:id="65"/>
+      <w:bookmarkEnd w:id="64"/>
     </w:p>
     <w:p/>
     <w:p>
@@ -7695,6 +8086,9 @@
         <w:jc w:val="center"/>
       </w:pPr>
       <w:r>
+        <w:rPr>
+          <w:noProof/>
+        </w:rPr>
         <w:lastRenderedPageBreak/>
         <w:drawing>
           <wp:inline distT="0" distB="0" distL="0" distR="0" wp14:anchorId="79403CA3" wp14:editId="0041C73B">
@@ -7738,22 +8132,35 @@
         <w:pStyle w:val="Caption"/>
         <w:jc w:val="center"/>
       </w:pPr>
-      <w:bookmarkStart w:id="66" w:name="_Toc22410081"/>
+      <w:bookmarkStart w:id="65" w:name="_Toc22410081"/>
       <w:r>
         <w:t xml:space="preserve">Figure </w:t>
       </w:r>
-      <w:fldSimple w:instr=" SEQ Figure \* ARABIC ">
-        <w:r>
-          <w:rPr>
-            <w:noProof/>
-          </w:rPr>
-          <w:t>31</w:t>
-        </w:r>
-      </w:fldSimple>
+      <w:r>
+        <w:fldChar w:fldCharType="begin"/>
+      </w:r>
+      <w:r>
+        <w:instrText xml:space="preserve"> SEQ Figure \* ARABIC </w:instrText>
+      </w:r>
+      <w:r>
+        <w:fldChar w:fldCharType="separate"/>
+      </w:r>
+      <w:r>
+        <w:rPr>
+          <w:noProof/>
+        </w:rPr>
+        <w:t>31</w:t>
+      </w:r>
+      <w:r>
+        <w:rPr>
+          <w:noProof/>
+        </w:rPr>
+        <w:fldChar w:fldCharType="end"/>
+      </w:r>
       <w:r>
         <w:t xml:space="preserve"> Sequence Diagram for Tracking Degree Progress</w:t>
       </w:r>
-      <w:bookmarkEnd w:id="66"/>
+      <w:bookmarkEnd w:id="65"/>
     </w:p>
     <w:p/>
     <w:p>
@@ -7762,6 +8169,9 @@
         <w:jc w:val="center"/>
       </w:pPr>
       <w:r>
+        <w:rPr>
+          <w:noProof/>
+        </w:rPr>
         <w:lastRenderedPageBreak/>
         <w:drawing>
           <wp:inline distT="0" distB="0" distL="0" distR="0" wp14:anchorId="0A74C05E" wp14:editId="3C049504">
@@ -7805,22 +8215,35 @@
         <w:pStyle w:val="Caption"/>
         <w:jc w:val="center"/>
       </w:pPr>
-      <w:bookmarkStart w:id="67" w:name="_Toc22410082"/>
+      <w:bookmarkStart w:id="66" w:name="_Toc22410082"/>
       <w:r>
         <w:t xml:space="preserve">Figure </w:t>
       </w:r>
-      <w:fldSimple w:instr=" SEQ Figure \* ARABIC ">
-        <w:r>
-          <w:rPr>
-            <w:noProof/>
-          </w:rPr>
-          <w:t>32</w:t>
-        </w:r>
-      </w:fldSimple>
+      <w:r>
+        <w:fldChar w:fldCharType="begin"/>
+      </w:r>
+      <w:r>
+        <w:instrText xml:space="preserve"> SEQ Figure \* ARABIC </w:instrText>
+      </w:r>
+      <w:r>
+        <w:fldChar w:fldCharType="separate"/>
+      </w:r>
+      <w:r>
+        <w:rPr>
+          <w:noProof/>
+        </w:rPr>
+        <w:t>32</w:t>
+      </w:r>
+      <w:r>
+        <w:rPr>
+          <w:noProof/>
+        </w:rPr>
+        <w:fldChar w:fldCharType="end"/>
+      </w:r>
       <w:r>
         <w:t xml:space="preserve"> Sequence Diagram for Performing What-If GPA Audit</w:t>
       </w:r>
-      <w:bookmarkEnd w:id="67"/>
+      <w:bookmarkEnd w:id="66"/>
     </w:p>
     <w:p/>
     <w:p/>
@@ -7834,12 +8257,12 @@
       <w:pPr>
         <w:pStyle w:val="Heading1"/>
       </w:pPr>
-      <w:bookmarkStart w:id="68" w:name="_Toc22410046"/>
+      <w:bookmarkStart w:id="67" w:name="_Toc22410046"/>
       <w:r>
         <w:lastRenderedPageBreak/>
         <w:t>Activity Diagrams</w:t>
       </w:r>
-      <w:bookmarkEnd w:id="68"/>
+      <w:bookmarkEnd w:id="67"/>
     </w:p>
     <w:p>
       <w:pPr>
@@ -7892,44 +8315,57 @@
         <w:pStyle w:val="Caption"/>
         <w:jc w:val="center"/>
       </w:pPr>
-      <w:bookmarkStart w:id="69" w:name="_Toc22410083"/>
+      <w:bookmarkStart w:id="68" w:name="_Toc22410083"/>
       <w:r>
         <w:t xml:space="preserve">Figure </w:t>
       </w:r>
-      <w:fldSimple w:instr=" SEQ Figure \* ARABIC ">
-        <w:r>
-          <w:rPr>
-            <w:noProof/>
-          </w:rPr>
-          <w:t>33</w:t>
-        </w:r>
-      </w:fldSimple>
+      <w:r>
+        <w:fldChar w:fldCharType="begin"/>
+      </w:r>
+      <w:r>
+        <w:instrText xml:space="preserve"> SEQ Figure \* ARABIC </w:instrText>
+      </w:r>
+      <w:r>
+        <w:fldChar w:fldCharType="separate"/>
+      </w:r>
+      <w:r>
+        <w:rPr>
+          <w:noProof/>
+        </w:rPr>
+        <w:t>33</w:t>
+      </w:r>
+      <w:r>
+        <w:rPr>
+          <w:noProof/>
+        </w:rPr>
+        <w:fldChar w:fldCharType="end"/>
+      </w:r>
       <w:r>
         <w:t xml:space="preserve"> Activity Diagram for Viewing Assignment Grades</w:t>
       </w:r>
-      <w:bookmarkEnd w:id="69"/>
+      <w:bookmarkEnd w:id="68"/>
     </w:p>
     <w:p/>
     <w:p>
       <w:pPr>
         <w:pStyle w:val="Heading1"/>
       </w:pPr>
-      <w:bookmarkStart w:id="70" w:name="_Toc22410047"/>
+      <w:bookmarkStart w:id="69" w:name="_Toc22410047"/>
       <w:r>
         <w:lastRenderedPageBreak/>
         <w:t>State Diagrams</w:t>
       </w:r>
+      <w:bookmarkEnd w:id="69"/>
+    </w:p>
+    <w:p>
+      <w:pPr>
+        <w:pStyle w:val="Heading1"/>
+      </w:pPr>
+      <w:bookmarkStart w:id="70" w:name="_Toc22410048"/>
+      <w:r>
+        <w:t>Database Diagram</w:t>
+      </w:r>
       <w:bookmarkEnd w:id="70"/>
-    </w:p>
-    <w:p>
-      <w:pPr>
-        <w:pStyle w:val="Heading1"/>
-      </w:pPr>
-      <w:bookmarkStart w:id="71" w:name="_Toc22410048"/>
-      <w:r>
-        <w:t>Database Diagram</w:t>
-      </w:r>
-      <w:bookmarkEnd w:id="71"/>
     </w:p>
     <w:p>
       <w:pPr>
@@ -7939,16 +8375,14 @@
       <w:r>
         <w:rPr>
           <w:rFonts w:ascii="Calibri" w:hAnsi="Calibri" w:cs="Calibri"/>
-          <w:b/>
-          <w:bCs/>
           <w:noProof/>
           <w:lang w:val="en"/>
         </w:rPr>
         <w:drawing>
-          <wp:inline distT="0" distB="0" distL="0" distR="0" wp14:anchorId="6F976C69" wp14:editId="1F26E192">
-            <wp:extent cx="5486400" cy="5289550"/>
+          <wp:inline distT="0" distB="0" distL="0" distR="0" wp14:anchorId="7B41B141" wp14:editId="223A05DF">
+            <wp:extent cx="5486400" cy="4337050"/>
             <wp:effectExtent l="0" t="0" r="0" b="0"/>
-            <wp:docPr id="377" name="Picture 377"/>
+            <wp:docPr id="20" name="Picture 20"/>
             <wp:cNvGraphicFramePr>
               <a:graphicFrameLocks xmlns:a="http://schemas.openxmlformats.org/drawingml/2006/main" noChangeAspect="1"/>
             </wp:cNvGraphicFramePr>
@@ -7977,7 +8411,7 @@
                   <pic:spPr bwMode="auto">
                     <a:xfrm>
                       <a:off x="0" y="0"/>
-                      <a:ext cx="5486400" cy="5289550"/>
+                      <a:ext cx="5486400" cy="4337050"/>
                     </a:xfrm>
                     <a:prstGeom prst="rect">
                       <a:avLst/>
@@ -7993,6 +8427,8 @@
           </wp:inline>
         </w:drawing>
       </w:r>
+      <w:bookmarkStart w:id="71" w:name="_GoBack"/>
+      <w:bookmarkEnd w:id="71"/>
     </w:p>
     <w:p>
       <w:pPr>
@@ -8003,14 +8439,27 @@
       <w:r>
         <w:t xml:space="preserve">Figure </w:t>
       </w:r>
-      <w:fldSimple w:instr=" SEQ Figure \* ARABIC ">
-        <w:r>
-          <w:rPr>
-            <w:noProof/>
-          </w:rPr>
-          <w:t>34</w:t>
-        </w:r>
-      </w:fldSimple>
+      <w:r>
+        <w:fldChar w:fldCharType="begin"/>
+      </w:r>
+      <w:r>
+        <w:instrText xml:space="preserve"> SEQ Figure \* ARABIC </w:instrText>
+      </w:r>
+      <w:r>
+        <w:fldChar w:fldCharType="separate"/>
+      </w:r>
+      <w:r>
+        <w:rPr>
+          <w:noProof/>
+        </w:rPr>
+        <w:t>34</w:t>
+      </w:r>
+      <w:r>
+        <w:rPr>
+          <w:noProof/>
+        </w:rPr>
+        <w:fldChar w:fldCharType="end"/>
+      </w:r>
       <w:r>
         <w:t xml:space="preserve"> ER Diagram</w:t>
       </w:r>
@@ -8035,23 +8484,20 @@
         <w:ind w:left="720"/>
       </w:pPr>
       <w:r>
-        <w:t xml:space="preserve">For the EKU C.S. student, earning grades is a difficult yet important task. It is stressful to keep track of grades in several different classes, and many times students find themselves worrying about what final exam grades they will need to pass a course or receive 89% in a class. At other times, students might wonder what will happen to their GPA given certain final grades. And at other times, students may wonder if they are on track to graduate. This system makes the EKU computer science student’s job of tracking grades and degree progress much easier. It allows </w:t>
-      </w:r>
+        <w:t>For the EKU C.S. student, earning grades is a difficult yet important task. It is stressful to keep track of grades in several different classes, and many times students find themselves worrying about what final exam grades they will need to pass a course or receive 89% in a class. At other times, students might wonder what will happen to their GPA given certain final grades. And at other times, students may wonder if they are on track to graduate. This system makes the EKU computer science student’s job of tracking grades and degree progress much easier. It allows students to quickly check their course grade, GPA, and degree progress, as well as to see what impact future grades will have on their overall course grade and what impact final grades in future courses will have on their overall GPA.</w:t>
+      </w:r>
+    </w:p>
+    <w:p>
+      <w:pPr>
+        <w:ind w:left="720"/>
+      </w:pPr>
+    </w:p>
+    <w:p>
+      <w:pPr>
+        <w:ind w:left="720"/>
+      </w:pPr>
       <w:r>
         <w:lastRenderedPageBreak/>
-        <w:t>students to quickly check their course grade, GPA, and degree progress, as well as to see what impact future grades will have on their overall course grade and what impact final grades in future courses will have on their overall GPA.</w:t>
-      </w:r>
-    </w:p>
-    <w:p>
-      <w:pPr>
-        <w:ind w:left="720"/>
-      </w:pPr>
-    </w:p>
-    <w:p>
-      <w:pPr>
-        <w:ind w:left="720"/>
-      </w:pPr>
-      <w:r>
         <w:t>In this report, I have outlined the capabilities of the system, constraints, and overall structure. Suggestions on how to improve the system are welcome!</w:t>
       </w:r>
     </w:p>
@@ -8253,11 +8699,7 @@
         <w:t>September 2019, there are five computer science concentrations</w:t>
       </w:r>
       <w:r>
-        <w:t xml:space="preserve"> offered by Eastern Kentucky </w:t>
-      </w:r>
-      <w:r>
-        <w:lastRenderedPageBreak/>
-        <w:t xml:space="preserve">University. They are general C.S., computer technology, interactive multimedia, artificial intelligence in data science, and digital forensics and cybersecurity. </w:t>
+        <w:t xml:space="preserve"> offered by Eastern Kentucky University. They are general C.S., computer technology, interactive multimedia, artificial intelligence in data science, and digital forensics and cybersecurity. </w:t>
       </w:r>
     </w:p>
     <w:p>
@@ -8285,6 +8727,7 @@
           <w:b/>
           <w:bCs/>
         </w:rPr>
+        <w:lastRenderedPageBreak/>
         <w:t xml:space="preserve">courseSelection (string) </w:t>
       </w:r>
       <w:r>
@@ -8487,7 +8930,6 @@
           <w:b/>
           <w:bCs/>
         </w:rPr>
-        <w:lastRenderedPageBreak/>
         <w:t xml:space="preserve">overallPercentagePoints (double) </w:t>
       </w:r>
       <w:r>
@@ -8503,6 +8945,7 @@
           <w:b/>
           <w:bCs/>
         </w:rPr>
+        <w:lastRenderedPageBreak/>
         <w:t>Percentage point</w:t>
       </w:r>
       <w:r>
@@ -10020,6 +10463,7 @@
   <w:style w:type="character" w:default="1" w:styleId="DefaultParagraphFont">
     <w:name w:val="Default Paragraph Font"/>
     <w:uiPriority w:val="1"/>
+    <w:semiHidden/>
     <w:unhideWhenUsed/>
   </w:style>
   <w:style w:type="table" w:default="1" w:styleId="TableNormal">
@@ -10657,7 +11101,7 @@
 </file>
 
 <file path=customXml/itemProps1.xml><?xml version="1.0" encoding="utf-8"?>
-<ds:datastoreItem xmlns:ds="http://schemas.openxmlformats.org/officeDocument/2006/customXml" ds:itemID="{9F7B5247-4442-4C5F-8C58-45308234CE69}">
+<ds:datastoreItem xmlns:ds="http://schemas.openxmlformats.org/officeDocument/2006/customXml" ds:itemID="{E37BDA7A-86BF-4557-AE2A-1A89ABF47D15}">
   <ds:schemaRefs>
     <ds:schemaRef ds:uri="http://schemas.openxmlformats.org/officeDocument/2006/bibliography"/>
   </ds:schemaRefs>

</xml_diff>

<commit_message>
added function to class diagram
</commit_message>
<xml_diff>
--- a/Design Report (FINAL REPORT - TEAM PROJECT).docx
+++ b/Design Report (FINAL REPORT - TEAM PROJECT).docx
@@ -312,6 +312,7 @@
                               <w:dataBinding w:prefixMappings="xmlns:ns0='http://purl.org/dc/elements/1.1/' xmlns:ns1='http://schemas.openxmlformats.org/package/2006/metadata/core-properties' " w:xpath="/ns1:coreProperties[1]/ns0:creator[1]" w:storeItemID="{6C3C8BC8-F283-45AE-878A-BAB7291924A1}"/>
                               <w:text/>
                             </w:sdtPr>
+                            <w:sdtEndPr/>
                             <w:sdtContent>
                               <w:p>
                                 <w:pPr>
@@ -4513,27 +4514,14 @@
       <w:r>
         <w:t xml:space="preserve">Figure </w:t>
       </w:r>
-      <w:r>
-        <w:fldChar w:fldCharType="begin"/>
-      </w:r>
-      <w:r>
-        <w:instrText xml:space="preserve"> SEQ Figure \* ARABIC </w:instrText>
-      </w:r>
-      <w:r>
-        <w:fldChar w:fldCharType="separate"/>
-      </w:r>
-      <w:r>
-        <w:rPr>
-          <w:noProof/>
-        </w:rPr>
-        <w:t>1</w:t>
-      </w:r>
-      <w:r>
-        <w:rPr>
-          <w:noProof/>
-        </w:rPr>
-        <w:fldChar w:fldCharType="end"/>
-      </w:r>
+      <w:fldSimple w:instr=" SEQ Figure \* ARABIC ">
+        <w:r>
+          <w:rPr>
+            <w:noProof/>
+          </w:rPr>
+          <w:t>1</w:t>
+        </w:r>
+      </w:fldSimple>
       <w:r>
         <w:t xml:space="preserve"> Adding a Grade</w:t>
       </w:r>
@@ -4624,27 +4612,14 @@
       <w:r>
         <w:t xml:space="preserve">Figure </w:t>
       </w:r>
-      <w:r>
-        <w:fldChar w:fldCharType="begin"/>
-      </w:r>
-      <w:r>
-        <w:instrText xml:space="preserve"> SEQ Figure \* ARABIC </w:instrText>
-      </w:r>
-      <w:r>
-        <w:fldChar w:fldCharType="separate"/>
-      </w:r>
-      <w:r>
-        <w:rPr>
-          <w:noProof/>
-        </w:rPr>
-        <w:t>2</w:t>
-      </w:r>
-      <w:r>
-        <w:rPr>
-          <w:noProof/>
-        </w:rPr>
-        <w:fldChar w:fldCharType="end"/>
-      </w:r>
+      <w:fldSimple w:instr=" SEQ Figure \* ARABIC ">
+        <w:r>
+          <w:rPr>
+            <w:noProof/>
+          </w:rPr>
+          <w:t>2</w:t>
+        </w:r>
+      </w:fldSimple>
       <w:r>
         <w:t xml:space="preserve"> Submitting a Grade to the Database</w:t>
       </w:r>
@@ -4769,27 +4744,14 @@
       <w:r>
         <w:t xml:space="preserve">Figure </w:t>
       </w:r>
-      <w:r>
-        <w:fldChar w:fldCharType="begin"/>
-      </w:r>
-      <w:r>
-        <w:instrText xml:space="preserve"> SEQ Figure \* ARABIC </w:instrText>
-      </w:r>
-      <w:r>
-        <w:fldChar w:fldCharType="separate"/>
-      </w:r>
-      <w:r>
-        <w:rPr>
-          <w:noProof/>
-        </w:rPr>
-        <w:t>3</w:t>
-      </w:r>
-      <w:r>
-        <w:rPr>
-          <w:noProof/>
-        </w:rPr>
-        <w:fldChar w:fldCharType="end"/>
-      </w:r>
+      <w:fldSimple w:instr=" SEQ Figure \* ARABIC ">
+        <w:r>
+          <w:rPr>
+            <w:noProof/>
+          </w:rPr>
+          <w:t>3</w:t>
+        </w:r>
+      </w:fldSimple>
       <w:r>
         <w:t xml:space="preserve"> Performing What-If Grade Calculation</w:t>
       </w:r>
@@ -4886,27 +4848,14 @@
       <w:r>
         <w:t xml:space="preserve">Figure </w:t>
       </w:r>
-      <w:r>
-        <w:fldChar w:fldCharType="begin"/>
-      </w:r>
-      <w:r>
-        <w:instrText xml:space="preserve"> SEQ Figure \* ARABIC </w:instrText>
-      </w:r>
-      <w:r>
-        <w:fldChar w:fldCharType="separate"/>
-      </w:r>
-      <w:r>
-        <w:rPr>
-          <w:noProof/>
-        </w:rPr>
-        <w:t>4</w:t>
-      </w:r>
-      <w:r>
-        <w:rPr>
-          <w:noProof/>
-        </w:rPr>
-        <w:fldChar w:fldCharType="end"/>
-      </w:r>
+      <w:fldSimple w:instr=" SEQ Figure \* ARABIC ">
+        <w:r>
+          <w:rPr>
+            <w:noProof/>
+          </w:rPr>
+          <w:t>4</w:t>
+        </w:r>
+      </w:fldSimple>
       <w:r>
         <w:t xml:space="preserve"> Viewing What-If Results</w:t>
       </w:r>
@@ -4993,27 +4942,14 @@
       <w:r>
         <w:t xml:space="preserve">Figure </w:t>
       </w:r>
-      <w:r>
-        <w:fldChar w:fldCharType="begin"/>
-      </w:r>
-      <w:r>
-        <w:instrText xml:space="preserve"> SEQ Figure \* ARABIC </w:instrText>
-      </w:r>
-      <w:r>
-        <w:fldChar w:fldCharType="separate"/>
-      </w:r>
-      <w:r>
-        <w:rPr>
-          <w:noProof/>
-        </w:rPr>
-        <w:t>5</w:t>
-      </w:r>
-      <w:r>
-        <w:rPr>
-          <w:noProof/>
-        </w:rPr>
-        <w:fldChar w:fldCharType="end"/>
-      </w:r>
+      <w:fldSimple w:instr=" SEQ Figure \* ARABIC ">
+        <w:r>
+          <w:rPr>
+            <w:noProof/>
+          </w:rPr>
+          <w:t>5</w:t>
+        </w:r>
+      </w:fldSimple>
       <w:r>
         <w:rPr>
           <w:noProof/>
@@ -5097,27 +5033,14 @@
       <w:r>
         <w:t xml:space="preserve">Figure </w:t>
       </w:r>
-      <w:r>
-        <w:fldChar w:fldCharType="begin"/>
-      </w:r>
-      <w:r>
-        <w:instrText xml:space="preserve"> SEQ Figure \* ARABIC </w:instrText>
-      </w:r>
-      <w:r>
-        <w:fldChar w:fldCharType="separate"/>
-      </w:r>
-      <w:r>
-        <w:rPr>
-          <w:noProof/>
-        </w:rPr>
-        <w:t>6</w:t>
-      </w:r>
-      <w:r>
-        <w:rPr>
-          <w:noProof/>
-        </w:rPr>
-        <w:fldChar w:fldCharType="end"/>
-      </w:r>
+      <w:fldSimple w:instr=" SEQ Figure \* ARABIC ">
+        <w:r>
+          <w:rPr>
+            <w:noProof/>
+          </w:rPr>
+          <w:t>6</w:t>
+        </w:r>
+      </w:fldSimple>
       <w:r>
         <w:t xml:space="preserve"> Choose a Grade to Delete</w:t>
       </w:r>
@@ -5227,27 +5150,14 @@
       <w:r>
         <w:t xml:space="preserve">Figure </w:t>
       </w:r>
-      <w:r>
-        <w:fldChar w:fldCharType="begin"/>
-      </w:r>
-      <w:r>
-        <w:instrText xml:space="preserve"> SEQ Figure \* ARABIC </w:instrText>
-      </w:r>
-      <w:r>
-        <w:fldChar w:fldCharType="separate"/>
-      </w:r>
-      <w:r>
-        <w:rPr>
-          <w:noProof/>
-        </w:rPr>
-        <w:t>7</w:t>
-      </w:r>
-      <w:r>
-        <w:rPr>
-          <w:noProof/>
-        </w:rPr>
-        <w:fldChar w:fldCharType="end"/>
-      </w:r>
+      <w:fldSimple w:instr=" SEQ Figure \* ARABIC ">
+        <w:r>
+          <w:rPr>
+            <w:noProof/>
+          </w:rPr>
+          <w:t>7</w:t>
+        </w:r>
+      </w:fldSimple>
       <w:r>
         <w:t xml:space="preserve"> GPA Calculator Button</w:t>
       </w:r>
@@ -5334,27 +5244,14 @@
       <w:r>
         <w:t xml:space="preserve">Figure </w:t>
       </w:r>
-      <w:r>
-        <w:fldChar w:fldCharType="begin"/>
-      </w:r>
-      <w:r>
-        <w:instrText xml:space="preserve"> SEQ Figure \* ARABIC </w:instrText>
-      </w:r>
-      <w:r>
-        <w:fldChar w:fldCharType="separate"/>
-      </w:r>
-      <w:r>
-        <w:rPr>
-          <w:noProof/>
-        </w:rPr>
-        <w:t>8</w:t>
-      </w:r>
-      <w:r>
-        <w:rPr>
-          <w:noProof/>
-        </w:rPr>
-        <w:fldChar w:fldCharType="end"/>
-      </w:r>
+      <w:fldSimple w:instr=" SEQ Figure \* ARABIC ">
+        <w:r>
+          <w:rPr>
+            <w:noProof/>
+          </w:rPr>
+          <w:t>8</w:t>
+        </w:r>
+      </w:fldSimple>
       <w:r>
         <w:t xml:space="preserve"> Student GPA Screen</w:t>
       </w:r>
@@ -5435,27 +5332,14 @@
       <w:r>
         <w:t xml:space="preserve">Figure </w:t>
       </w:r>
-      <w:r>
-        <w:fldChar w:fldCharType="begin"/>
-      </w:r>
-      <w:r>
-        <w:instrText xml:space="preserve"> SEQ Figure \* ARABIC </w:instrText>
-      </w:r>
-      <w:r>
-        <w:fldChar w:fldCharType="separate"/>
-      </w:r>
-      <w:r>
-        <w:rPr>
-          <w:noProof/>
-        </w:rPr>
-        <w:t>9</w:t>
-      </w:r>
-      <w:r>
-        <w:rPr>
-          <w:noProof/>
-        </w:rPr>
-        <w:fldChar w:fldCharType="end"/>
-      </w:r>
+      <w:fldSimple w:instr=" SEQ Figure \* ARABIC ">
+        <w:r>
+          <w:rPr>
+            <w:noProof/>
+          </w:rPr>
+          <w:t>9</w:t>
+        </w:r>
+      </w:fldSimple>
       <w:r>
         <w:t xml:space="preserve"> Completed Classes Overview</w:t>
       </w:r>
@@ -5537,27 +5421,14 @@
       <w:r>
         <w:t xml:space="preserve">Figure </w:t>
       </w:r>
-      <w:r>
-        <w:fldChar w:fldCharType="begin"/>
-      </w:r>
-      <w:r>
-        <w:instrText xml:space="preserve"> SEQ Figure \* ARABIC </w:instrText>
-      </w:r>
-      <w:r>
-        <w:fldChar w:fldCharType="separate"/>
-      </w:r>
-      <w:r>
-        <w:rPr>
-          <w:noProof/>
-        </w:rPr>
-        <w:t>10</w:t>
-      </w:r>
-      <w:r>
-        <w:rPr>
-          <w:noProof/>
-        </w:rPr>
-        <w:fldChar w:fldCharType="end"/>
-      </w:r>
+      <w:fldSimple w:instr=" SEQ Figure \* ARABIC ">
+        <w:r>
+          <w:rPr>
+            <w:noProof/>
+          </w:rPr>
+          <w:t>10</w:t>
+        </w:r>
+      </w:fldSimple>
       <w:r>
         <w:t xml:space="preserve"> Adding a Completed Class</w:t>
       </w:r>
@@ -5646,30 +5517,14 @@
       <w:r>
         <w:t xml:space="preserve">Figure </w:t>
       </w:r>
-      <w:r>
-        <w:fldChar w:fldCharType="begin"/>
-      </w:r>
-      <w:r>
-        <w:instrText xml:space="preserve"> SEQ Figure</w:instrText>
-      </w:r>
-      <w:r>
-        <w:instrText xml:space="preserve"> \* ARABIC </w:instrText>
-      </w:r>
-      <w:r>
-        <w:fldChar w:fldCharType="separate"/>
-      </w:r>
-      <w:r>
-        <w:rPr>
-          <w:noProof/>
-        </w:rPr>
-        <w:t>11</w:t>
-      </w:r>
-      <w:r>
-        <w:rPr>
-          <w:noProof/>
-        </w:rPr>
-        <w:fldChar w:fldCharType="end"/>
-      </w:r>
+      <w:fldSimple w:instr=" SEQ Figure \* ARABIC ">
+        <w:r>
+          <w:rPr>
+            <w:noProof/>
+          </w:rPr>
+          <w:t>11</w:t>
+        </w:r>
+      </w:fldSimple>
       <w:r>
         <w:t xml:space="preserve"> Success Message</w:t>
       </w:r>
@@ -5771,27 +5626,14 @@
       <w:r>
         <w:t xml:space="preserve">Figure </w:t>
       </w:r>
-      <w:r>
-        <w:fldChar w:fldCharType="begin"/>
-      </w:r>
-      <w:r>
-        <w:instrText xml:space="preserve"> SEQ Figure \* ARABIC </w:instrText>
-      </w:r>
-      <w:r>
-        <w:fldChar w:fldCharType="separate"/>
-      </w:r>
-      <w:r>
-        <w:rPr>
-          <w:noProof/>
-        </w:rPr>
-        <w:t>12</w:t>
-      </w:r>
-      <w:r>
-        <w:rPr>
-          <w:noProof/>
-        </w:rPr>
-        <w:fldChar w:fldCharType="end"/>
-      </w:r>
+      <w:fldSimple w:instr=" SEQ Figure \* ARABIC ">
+        <w:r>
+          <w:rPr>
+            <w:noProof/>
+          </w:rPr>
+          <w:t>12</w:t>
+        </w:r>
+      </w:fldSimple>
       <w:r>
         <w:t xml:space="preserve"> Modifying a Grade</w:t>
       </w:r>
@@ -5913,27 +5755,14 @@
       <w:r>
         <w:t xml:space="preserve">Figure </w:t>
       </w:r>
-      <w:r>
-        <w:fldChar w:fldCharType="begin"/>
-      </w:r>
-      <w:r>
-        <w:instrText xml:space="preserve"> SEQ Figure \* ARABIC </w:instrText>
-      </w:r>
-      <w:r>
-        <w:fldChar w:fldCharType="separate"/>
-      </w:r>
-      <w:r>
-        <w:rPr>
-          <w:noProof/>
-        </w:rPr>
-        <w:t>13</w:t>
-      </w:r>
-      <w:r>
-        <w:rPr>
-          <w:noProof/>
-        </w:rPr>
-        <w:fldChar w:fldCharType="end"/>
-      </w:r>
+      <w:fldSimple w:instr=" SEQ Figure \* ARABIC ">
+        <w:r>
+          <w:rPr>
+            <w:noProof/>
+          </w:rPr>
+          <w:t>13</w:t>
+        </w:r>
+      </w:fldSimple>
       <w:r>
         <w:t xml:space="preserve"> Deleting a Current Class</w:t>
       </w:r>
@@ -6043,27 +5872,14 @@
       <w:r>
         <w:t xml:space="preserve">Figure </w:t>
       </w:r>
-      <w:r>
-        <w:fldChar w:fldCharType="begin"/>
-      </w:r>
-      <w:r>
-        <w:instrText xml:space="preserve"> SEQ Figure \* ARABIC </w:instrText>
-      </w:r>
-      <w:r>
-        <w:fldChar w:fldCharType="separate"/>
-      </w:r>
-      <w:r>
-        <w:rPr>
-          <w:noProof/>
-        </w:rPr>
-        <w:t>14</w:t>
-      </w:r>
-      <w:r>
-        <w:rPr>
-          <w:noProof/>
-        </w:rPr>
-        <w:fldChar w:fldCharType="end"/>
-      </w:r>
+      <w:fldSimple w:instr=" SEQ Figure \* ARABIC ">
+        <w:r>
+          <w:rPr>
+            <w:noProof/>
+          </w:rPr>
+          <w:t>14</w:t>
+        </w:r>
+      </w:fldSimple>
       <w:r>
         <w:t xml:space="preserve"> Adding a Class</w:t>
       </w:r>
@@ -6137,27 +5953,14 @@
       <w:r>
         <w:t xml:space="preserve">Figure </w:t>
       </w:r>
-      <w:r>
-        <w:fldChar w:fldCharType="begin"/>
-      </w:r>
-      <w:r>
-        <w:instrText xml:space="preserve"> SEQ Figure \* ARABIC </w:instrText>
-      </w:r>
-      <w:r>
-        <w:fldChar w:fldCharType="separate"/>
-      </w:r>
-      <w:r>
-        <w:rPr>
-          <w:noProof/>
-        </w:rPr>
-        <w:t>15</w:t>
-      </w:r>
-      <w:r>
-        <w:rPr>
-          <w:noProof/>
-        </w:rPr>
-        <w:fldChar w:fldCharType="end"/>
-      </w:r>
+      <w:fldSimple w:instr=" SEQ Figure \* ARABIC ">
+        <w:r>
+          <w:rPr>
+            <w:noProof/>
+          </w:rPr>
+          <w:t>15</w:t>
+        </w:r>
+      </w:fldSimple>
       <w:r>
         <w:t xml:space="preserve"> Info for a new Current Class</w:t>
       </w:r>
@@ -6275,27 +6078,14 @@
       <w:r>
         <w:t xml:space="preserve">Figure </w:t>
       </w:r>
-      <w:r>
-        <w:fldChar w:fldCharType="begin"/>
-      </w:r>
-      <w:r>
-        <w:instrText xml:space="preserve"> SEQ Figure \* ARABIC </w:instrText>
-      </w:r>
-      <w:r>
-        <w:fldChar w:fldCharType="separate"/>
-      </w:r>
-      <w:r>
-        <w:rPr>
-          <w:noProof/>
-        </w:rPr>
-        <w:t>16</w:t>
-      </w:r>
-      <w:r>
-        <w:rPr>
-          <w:noProof/>
-        </w:rPr>
-        <w:fldChar w:fldCharType="end"/>
-      </w:r>
+      <w:fldSimple w:instr=" SEQ Figure \* ARABIC ">
+        <w:r>
+          <w:rPr>
+            <w:noProof/>
+          </w:rPr>
+          <w:t>16</w:t>
+        </w:r>
+      </w:fldSimple>
       <w:r>
         <w:t xml:space="preserve"> Student Progress Overview</w:t>
       </w:r>
@@ -6413,27 +6203,14 @@
       <w:r>
         <w:t xml:space="preserve">Figure </w:t>
       </w:r>
-      <w:r>
-        <w:fldChar w:fldCharType="begin"/>
-      </w:r>
-      <w:r>
-        <w:instrText xml:space="preserve"> SEQ Figure \* ARABIC </w:instrText>
-      </w:r>
-      <w:r>
-        <w:fldChar w:fldCharType="separate"/>
-      </w:r>
-      <w:r>
-        <w:rPr>
-          <w:noProof/>
-        </w:rPr>
-        <w:t>17</w:t>
-      </w:r>
-      <w:r>
-        <w:rPr>
-          <w:noProof/>
-        </w:rPr>
-        <w:fldChar w:fldCharType="end"/>
-      </w:r>
+      <w:fldSimple w:instr=" SEQ Figure \* ARABIC ">
+        <w:r>
+          <w:rPr>
+            <w:noProof/>
+          </w:rPr>
+          <w:t>17</w:t>
+        </w:r>
+      </w:fldSimple>
       <w:r>
         <w:t xml:space="preserve"> What-If GPA Results</w:t>
       </w:r>
@@ -6654,27 +6431,14 @@
       <w:r>
         <w:t xml:space="preserve">Figure </w:t>
       </w:r>
-      <w:r>
-        <w:fldChar w:fldCharType="begin"/>
-      </w:r>
-      <w:r>
-        <w:instrText xml:space="preserve"> SEQ Figure \* ARABIC </w:instrText>
-      </w:r>
-      <w:r>
-        <w:fldChar w:fldCharType="separate"/>
-      </w:r>
-      <w:r>
-        <w:rPr>
-          <w:noProof/>
-        </w:rPr>
-        <w:t>18</w:t>
-      </w:r>
-      <w:r>
-        <w:rPr>
-          <w:noProof/>
-        </w:rPr>
-        <w:fldChar w:fldCharType="end"/>
-      </w:r>
+      <w:fldSimple w:instr=" SEQ Figure \* ARABIC ">
+        <w:r>
+          <w:rPr>
+            <w:noProof/>
+          </w:rPr>
+          <w:t>18</w:t>
+        </w:r>
+      </w:fldSimple>
       <w:r>
         <w:t xml:space="preserve"> Viewing Current Courses</w:t>
       </w:r>
@@ -6949,30 +6713,14 @@
       <w:r>
         <w:t xml:space="preserve">Figure </w:t>
       </w:r>
-      <w:r>
-        <w:fldChar w:fldCharType="begin"/>
-      </w:r>
-      <w:r>
-        <w:instrText xml:space="preserve"> SEQ Figure </w:instrText>
-      </w:r>
-      <w:r>
-        <w:instrText xml:space="preserve">\* ARABIC </w:instrText>
-      </w:r>
-      <w:r>
-        <w:fldChar w:fldCharType="separate"/>
-      </w:r>
-      <w:r>
-        <w:rPr>
-          <w:noProof/>
-        </w:rPr>
-        <w:t>19</w:t>
-      </w:r>
-      <w:r>
-        <w:rPr>
-          <w:noProof/>
-        </w:rPr>
-        <w:fldChar w:fldCharType="end"/>
-      </w:r>
+      <w:fldSimple w:instr=" SEQ Figure \* ARABIC ">
+        <w:r>
+          <w:rPr>
+            <w:noProof/>
+          </w:rPr>
+          <w:t>19</w:t>
+        </w:r>
+      </w:fldSimple>
       <w:r>
         <w:t xml:space="preserve"> Use Case Diagram</w:t>
       </w:r>
@@ -7166,14 +6914,11 @@
         <w:jc w:val="center"/>
       </w:pPr>
       <w:r>
-        <w:rPr>
-          <w:noProof/>
-        </w:rPr>
         <w:drawing>
-          <wp:inline distT="0" distB="0" distL="0" distR="0" wp14:anchorId="1689C4C4" wp14:editId="3E4E48B4">
-            <wp:extent cx="4200525" cy="5248275"/>
+          <wp:inline distT="0" distB="0" distL="0" distR="0" wp14:anchorId="01CDBC8A" wp14:editId="4CC69ED9">
+            <wp:extent cx="4200525" cy="5534025"/>
             <wp:effectExtent l="0" t="0" r="9525" b="9525"/>
-            <wp:docPr id="376" name="Picture 376"/>
+            <wp:docPr id="8" name="Picture 8"/>
             <wp:cNvGraphicFramePr>
               <a:graphicFrameLocks xmlns:a="http://schemas.openxmlformats.org/drawingml/2006/main" noChangeAspect="1"/>
             </wp:cNvGraphicFramePr>
@@ -7193,7 +6938,7 @@
                   <pic:spPr>
                     <a:xfrm>
                       <a:off x="0" y="0"/>
-                      <a:ext cx="4200525" cy="5248275"/>
+                      <a:ext cx="4200525" cy="5534025"/>
                     </a:xfrm>
                     <a:prstGeom prst="rect">
                       <a:avLst/>
@@ -7205,52 +6950,41 @@
           </wp:inline>
         </w:drawing>
       </w:r>
+      <w:bookmarkStart w:id="53" w:name="_GoBack"/>
+      <w:bookmarkEnd w:id="53"/>
     </w:p>
     <w:p>
       <w:pPr>
         <w:pStyle w:val="Caption"/>
         <w:jc w:val="center"/>
       </w:pPr>
-      <w:bookmarkStart w:id="53" w:name="_Toc22410070"/>
+      <w:bookmarkStart w:id="54" w:name="_Toc22410070"/>
       <w:r>
         <w:t xml:space="preserve">Figure </w:t>
       </w:r>
-      <w:r>
-        <w:fldChar w:fldCharType="begin"/>
-      </w:r>
-      <w:r>
-        <w:instrText xml:space="preserve"> SEQ Figure \* ARABIC </w:instrText>
-      </w:r>
-      <w:r>
-        <w:fldChar w:fldCharType="separate"/>
-      </w:r>
-      <w:r>
-        <w:rPr>
-          <w:noProof/>
-        </w:rPr>
-        <w:t>20</w:t>
-      </w:r>
-      <w:r>
-        <w:rPr>
-          <w:noProof/>
-        </w:rPr>
-        <w:fldChar w:fldCharType="end"/>
-      </w:r>
+      <w:fldSimple w:instr=" SEQ Figure \* ARABIC ">
+        <w:r>
+          <w:rPr>
+            <w:noProof/>
+          </w:rPr>
+          <w:t>20</w:t>
+        </w:r>
+      </w:fldSimple>
       <w:r>
         <w:t xml:space="preserve"> Class Diagram of Grade, GPA, and Degree Tracking System</w:t>
       </w:r>
-      <w:bookmarkEnd w:id="53"/>
+      <w:bookmarkEnd w:id="54"/>
     </w:p>
     <w:p>
       <w:pPr>
         <w:pStyle w:val="Heading1"/>
       </w:pPr>
-      <w:bookmarkStart w:id="54" w:name="_Toc22410045"/>
+      <w:bookmarkStart w:id="55" w:name="_Toc22410045"/>
       <w:r>
         <w:lastRenderedPageBreak/>
         <w:t>Sequence Diagrams</w:t>
       </w:r>
-      <w:bookmarkEnd w:id="54"/>
+      <w:bookmarkEnd w:id="55"/>
     </w:p>
     <w:p>
       <w:pPr>
@@ -7303,35 +7037,22 @@
         <w:pStyle w:val="Caption"/>
         <w:jc w:val="center"/>
       </w:pPr>
-      <w:bookmarkStart w:id="55" w:name="_Toc22410071"/>
+      <w:bookmarkStart w:id="56" w:name="_Toc22410071"/>
       <w:r>
         <w:t xml:space="preserve">Figure </w:t>
       </w:r>
-      <w:r>
-        <w:fldChar w:fldCharType="begin"/>
-      </w:r>
-      <w:r>
-        <w:instrText xml:space="preserve"> SEQ Figure \* ARABIC </w:instrText>
-      </w:r>
-      <w:r>
-        <w:fldChar w:fldCharType="separate"/>
-      </w:r>
-      <w:r>
-        <w:rPr>
-          <w:noProof/>
-        </w:rPr>
-        <w:t>21</w:t>
-      </w:r>
-      <w:r>
-        <w:rPr>
-          <w:noProof/>
-        </w:rPr>
-        <w:fldChar w:fldCharType="end"/>
-      </w:r>
+      <w:fldSimple w:instr=" SEQ Figure \* ARABIC ">
+        <w:r>
+          <w:rPr>
+            <w:noProof/>
+          </w:rPr>
+          <w:t>21</w:t>
+        </w:r>
+      </w:fldSimple>
       <w:r>
         <w:t xml:space="preserve"> Sequence Diagram for Viewing Assignment Grades</w:t>
       </w:r>
-      <w:bookmarkEnd w:id="55"/>
+      <w:bookmarkEnd w:id="56"/>
     </w:p>
     <w:p>
       <w:pPr>
@@ -7385,35 +7106,22 @@
         <w:pStyle w:val="Caption"/>
         <w:jc w:val="center"/>
       </w:pPr>
-      <w:bookmarkStart w:id="56" w:name="_Toc22410072"/>
+      <w:bookmarkStart w:id="57" w:name="_Toc22410072"/>
       <w:r>
         <w:t xml:space="preserve">Figure </w:t>
       </w:r>
-      <w:r>
-        <w:fldChar w:fldCharType="begin"/>
-      </w:r>
-      <w:r>
-        <w:instrText xml:space="preserve"> SEQ Figure \* ARABIC </w:instrText>
-      </w:r>
-      <w:r>
-        <w:fldChar w:fldCharType="separate"/>
-      </w:r>
-      <w:r>
-        <w:rPr>
-          <w:noProof/>
-        </w:rPr>
-        <w:t>22</w:t>
-      </w:r>
-      <w:r>
-        <w:rPr>
-          <w:noProof/>
-        </w:rPr>
-        <w:fldChar w:fldCharType="end"/>
-      </w:r>
+      <w:fldSimple w:instr=" SEQ Figure \* ARABIC ">
+        <w:r>
+          <w:rPr>
+            <w:noProof/>
+          </w:rPr>
+          <w:t>22</w:t>
+        </w:r>
+      </w:fldSimple>
       <w:r>
         <w:t xml:space="preserve"> Sequence Diagram for Adding an Assignment Grade</w:t>
       </w:r>
-      <w:bookmarkEnd w:id="56"/>
+      <w:bookmarkEnd w:id="57"/>
     </w:p>
     <w:p/>
     <w:p>
@@ -7467,35 +7175,22 @@
         <w:pStyle w:val="Caption"/>
         <w:jc w:val="center"/>
       </w:pPr>
-      <w:bookmarkStart w:id="57" w:name="_Toc22410073"/>
+      <w:bookmarkStart w:id="58" w:name="_Toc22410073"/>
       <w:r>
         <w:t xml:space="preserve">Figure </w:t>
       </w:r>
-      <w:r>
-        <w:fldChar w:fldCharType="begin"/>
-      </w:r>
-      <w:r>
-        <w:instrText xml:space="preserve"> SEQ Figure \* ARABIC </w:instrText>
-      </w:r>
-      <w:r>
-        <w:fldChar w:fldCharType="separate"/>
-      </w:r>
-      <w:r>
-        <w:rPr>
-          <w:noProof/>
-        </w:rPr>
-        <w:t>23</w:t>
-      </w:r>
-      <w:r>
-        <w:rPr>
-          <w:noProof/>
-        </w:rPr>
-        <w:fldChar w:fldCharType="end"/>
-      </w:r>
+      <w:fldSimple w:instr=" SEQ Figure \* ARABIC ">
+        <w:r>
+          <w:rPr>
+            <w:noProof/>
+          </w:rPr>
+          <w:t>23</w:t>
+        </w:r>
+      </w:fldSimple>
       <w:r>
         <w:t xml:space="preserve"> Sequence Diagram for Deleting an Assignment Grade</w:t>
       </w:r>
-      <w:bookmarkEnd w:id="57"/>
+      <w:bookmarkEnd w:id="58"/>
     </w:p>
     <w:p/>
     <w:p>
@@ -7550,35 +7245,22 @@
         <w:pStyle w:val="Caption"/>
         <w:jc w:val="center"/>
       </w:pPr>
-      <w:bookmarkStart w:id="58" w:name="_Toc22410074"/>
+      <w:bookmarkStart w:id="59" w:name="_Toc22410074"/>
       <w:r>
         <w:t xml:space="preserve">Figure </w:t>
       </w:r>
-      <w:r>
-        <w:fldChar w:fldCharType="begin"/>
-      </w:r>
-      <w:r>
-        <w:instrText xml:space="preserve"> SEQ Figure \* ARABIC </w:instrText>
-      </w:r>
-      <w:r>
-        <w:fldChar w:fldCharType="separate"/>
-      </w:r>
-      <w:r>
-        <w:rPr>
-          <w:noProof/>
-        </w:rPr>
-        <w:t>24</w:t>
-      </w:r>
-      <w:r>
-        <w:rPr>
-          <w:noProof/>
-        </w:rPr>
-        <w:fldChar w:fldCharType="end"/>
-      </w:r>
+      <w:fldSimple w:instr=" SEQ Figure \* ARABIC ">
+        <w:r>
+          <w:rPr>
+            <w:noProof/>
+          </w:rPr>
+          <w:t>24</w:t>
+        </w:r>
+      </w:fldSimple>
       <w:r>
         <w:t xml:space="preserve"> Sequence Diagram for Modifying an Assignment Grade</w:t>
       </w:r>
-      <w:bookmarkEnd w:id="58"/>
+      <w:bookmarkEnd w:id="59"/>
     </w:p>
     <w:p/>
     <w:p>
@@ -7632,35 +7314,22 @@
         <w:pStyle w:val="Caption"/>
         <w:jc w:val="center"/>
       </w:pPr>
-      <w:bookmarkStart w:id="59" w:name="_Toc22410075"/>
+      <w:bookmarkStart w:id="60" w:name="_Toc22410075"/>
       <w:r>
         <w:t xml:space="preserve">Figure </w:t>
       </w:r>
-      <w:r>
-        <w:fldChar w:fldCharType="begin"/>
-      </w:r>
-      <w:r>
-        <w:instrText xml:space="preserve"> SEQ Figure \* ARABIC </w:instrText>
-      </w:r>
-      <w:r>
-        <w:fldChar w:fldCharType="separate"/>
-      </w:r>
-      <w:r>
-        <w:rPr>
-          <w:noProof/>
-        </w:rPr>
-        <w:t>25</w:t>
-      </w:r>
-      <w:r>
-        <w:rPr>
-          <w:noProof/>
-        </w:rPr>
-        <w:fldChar w:fldCharType="end"/>
-      </w:r>
+      <w:fldSimple w:instr=" SEQ Figure \* ARABIC ">
+        <w:r>
+          <w:rPr>
+            <w:noProof/>
+          </w:rPr>
+          <w:t>25</w:t>
+        </w:r>
+      </w:fldSimple>
       <w:r>
         <w:t xml:space="preserve"> Sequence Diagram for Performing What-If Grade Calculation</w:t>
       </w:r>
-      <w:bookmarkEnd w:id="59"/>
+      <w:bookmarkEnd w:id="60"/>
     </w:p>
     <w:p/>
     <w:p>
@@ -7715,35 +7384,22 @@
         <w:pStyle w:val="Caption"/>
         <w:jc w:val="center"/>
       </w:pPr>
-      <w:bookmarkStart w:id="60" w:name="_Toc22410076"/>
+      <w:bookmarkStart w:id="61" w:name="_Toc22410076"/>
       <w:r>
         <w:t xml:space="preserve">Figure </w:t>
       </w:r>
-      <w:r>
-        <w:fldChar w:fldCharType="begin"/>
-      </w:r>
-      <w:r>
-        <w:instrText xml:space="preserve"> SEQ Figure \* ARABIC </w:instrText>
-      </w:r>
-      <w:r>
-        <w:fldChar w:fldCharType="separate"/>
-      </w:r>
-      <w:r>
-        <w:rPr>
-          <w:noProof/>
-        </w:rPr>
-        <w:t>26</w:t>
-      </w:r>
-      <w:r>
-        <w:rPr>
-          <w:noProof/>
-        </w:rPr>
-        <w:fldChar w:fldCharType="end"/>
-      </w:r>
+      <w:fldSimple w:instr=" SEQ Figure \* ARABIC ">
+        <w:r>
+          <w:rPr>
+            <w:noProof/>
+          </w:rPr>
+          <w:t>26</w:t>
+        </w:r>
+      </w:fldSimple>
       <w:r>
         <w:t xml:space="preserve"> Sequence Diagram for Adding a Current Course</w:t>
       </w:r>
-      <w:bookmarkEnd w:id="60"/>
+      <w:bookmarkEnd w:id="61"/>
     </w:p>
     <w:p/>
     <w:p>
@@ -7797,35 +7453,22 @@
         <w:pStyle w:val="Caption"/>
         <w:jc w:val="center"/>
       </w:pPr>
-      <w:bookmarkStart w:id="61" w:name="_Toc22410077"/>
+      <w:bookmarkStart w:id="62" w:name="_Toc22410077"/>
       <w:r>
         <w:t xml:space="preserve">Figure </w:t>
       </w:r>
-      <w:r>
-        <w:fldChar w:fldCharType="begin"/>
-      </w:r>
-      <w:r>
-        <w:instrText xml:space="preserve"> SEQ Figure \* ARABIC </w:instrText>
-      </w:r>
-      <w:r>
-        <w:fldChar w:fldCharType="separate"/>
-      </w:r>
-      <w:r>
-        <w:rPr>
-          <w:noProof/>
-        </w:rPr>
-        <w:t>27</w:t>
-      </w:r>
-      <w:r>
-        <w:rPr>
-          <w:noProof/>
-        </w:rPr>
-        <w:fldChar w:fldCharType="end"/>
-      </w:r>
+      <w:fldSimple w:instr=" SEQ Figure \* ARABIC ">
+        <w:r>
+          <w:rPr>
+            <w:noProof/>
+          </w:rPr>
+          <w:t>27</w:t>
+        </w:r>
+      </w:fldSimple>
       <w:r>
         <w:t xml:space="preserve"> Sequence Diagram for Deleting a Current Class</w:t>
       </w:r>
-      <w:bookmarkEnd w:id="61"/>
+      <w:bookmarkEnd w:id="62"/>
     </w:p>
     <w:p/>
     <w:p>
@@ -7880,38 +7523,22 @@
         <w:pStyle w:val="Caption"/>
         <w:jc w:val="center"/>
       </w:pPr>
-      <w:bookmarkStart w:id="62" w:name="_Toc22410078"/>
+      <w:bookmarkStart w:id="63" w:name="_Toc22410078"/>
       <w:r>
         <w:t xml:space="preserve">Figure </w:t>
       </w:r>
-      <w:r>
-        <w:fldChar w:fldCharType="begin"/>
-      </w:r>
-      <w:r>
-        <w:instrText xml:space="preserve"> SEQ Figure \* ARA</w:instrText>
-      </w:r>
-      <w:r>
-        <w:instrText xml:space="preserve">BIC </w:instrText>
-      </w:r>
-      <w:r>
-        <w:fldChar w:fldCharType="separate"/>
-      </w:r>
-      <w:r>
-        <w:rPr>
-          <w:noProof/>
-        </w:rPr>
-        <w:t>28</w:t>
-      </w:r>
-      <w:r>
-        <w:rPr>
-          <w:noProof/>
-        </w:rPr>
-        <w:fldChar w:fldCharType="end"/>
-      </w:r>
+      <w:fldSimple w:instr=" SEQ Figure \* ARABIC ">
+        <w:r>
+          <w:rPr>
+            <w:noProof/>
+          </w:rPr>
+          <w:t>28</w:t>
+        </w:r>
+      </w:fldSimple>
       <w:r>
         <w:t xml:space="preserve"> Sequence Diagram for Adding a Completed Course</w:t>
       </w:r>
-      <w:bookmarkEnd w:id="62"/>
+      <w:bookmarkEnd w:id="63"/>
     </w:p>
     <w:p/>
     <w:p>
@@ -7966,35 +7593,22 @@
         <w:pStyle w:val="Caption"/>
         <w:jc w:val="center"/>
       </w:pPr>
-      <w:bookmarkStart w:id="63" w:name="_Toc22410079"/>
+      <w:bookmarkStart w:id="64" w:name="_Toc22410079"/>
       <w:r>
         <w:t xml:space="preserve">Figure </w:t>
       </w:r>
-      <w:r>
-        <w:fldChar w:fldCharType="begin"/>
-      </w:r>
-      <w:r>
-        <w:instrText xml:space="preserve"> SEQ Figure \* ARABIC </w:instrText>
-      </w:r>
-      <w:r>
-        <w:fldChar w:fldCharType="separate"/>
-      </w:r>
-      <w:r>
-        <w:rPr>
-          <w:noProof/>
-        </w:rPr>
-        <w:t>29</w:t>
-      </w:r>
-      <w:r>
-        <w:rPr>
-          <w:noProof/>
-        </w:rPr>
-        <w:fldChar w:fldCharType="end"/>
-      </w:r>
+      <w:fldSimple w:instr=" SEQ Figure \* ARABIC ">
+        <w:r>
+          <w:rPr>
+            <w:noProof/>
+          </w:rPr>
+          <w:t>29</w:t>
+        </w:r>
+      </w:fldSimple>
       <w:r>
         <w:t xml:space="preserve"> Sequence Diagram for Deleting a Completed Course</w:t>
       </w:r>
-      <w:bookmarkEnd w:id="63"/>
+      <w:bookmarkEnd w:id="64"/>
     </w:p>
     <w:p/>
     <w:p>
@@ -8049,35 +7663,22 @@
         <w:pStyle w:val="Caption"/>
         <w:jc w:val="center"/>
       </w:pPr>
-      <w:bookmarkStart w:id="64" w:name="_Toc22410080"/>
+      <w:bookmarkStart w:id="65" w:name="_Toc22410080"/>
       <w:r>
         <w:t xml:space="preserve">Figure </w:t>
       </w:r>
-      <w:r>
-        <w:fldChar w:fldCharType="begin"/>
-      </w:r>
-      <w:r>
-        <w:instrText xml:space="preserve"> SEQ Figure \* ARABIC </w:instrText>
-      </w:r>
-      <w:r>
-        <w:fldChar w:fldCharType="separate"/>
-      </w:r>
-      <w:r>
-        <w:rPr>
-          <w:noProof/>
-        </w:rPr>
-        <w:t>30</w:t>
-      </w:r>
-      <w:r>
-        <w:rPr>
-          <w:noProof/>
-        </w:rPr>
-        <w:fldChar w:fldCharType="end"/>
-      </w:r>
+      <w:fldSimple w:instr=" SEQ Figure \* ARABIC ">
+        <w:r>
+          <w:rPr>
+            <w:noProof/>
+          </w:rPr>
+          <w:t>30</w:t>
+        </w:r>
+      </w:fldSimple>
       <w:r>
         <w:t xml:space="preserve"> Sequence Diagram for Modifying a Completed Course</w:t>
       </w:r>
-      <w:bookmarkEnd w:id="64"/>
+      <w:bookmarkEnd w:id="65"/>
     </w:p>
     <w:p/>
     <w:p>
@@ -8132,35 +7733,22 @@
         <w:pStyle w:val="Caption"/>
         <w:jc w:val="center"/>
       </w:pPr>
-      <w:bookmarkStart w:id="65" w:name="_Toc22410081"/>
+      <w:bookmarkStart w:id="66" w:name="_Toc22410081"/>
       <w:r>
         <w:t xml:space="preserve">Figure </w:t>
       </w:r>
-      <w:r>
-        <w:fldChar w:fldCharType="begin"/>
-      </w:r>
-      <w:r>
-        <w:instrText xml:space="preserve"> SEQ Figure \* ARABIC </w:instrText>
-      </w:r>
-      <w:r>
-        <w:fldChar w:fldCharType="separate"/>
-      </w:r>
-      <w:r>
-        <w:rPr>
-          <w:noProof/>
-        </w:rPr>
-        <w:t>31</w:t>
-      </w:r>
-      <w:r>
-        <w:rPr>
-          <w:noProof/>
-        </w:rPr>
-        <w:fldChar w:fldCharType="end"/>
-      </w:r>
+      <w:fldSimple w:instr=" SEQ Figure \* ARABIC ">
+        <w:r>
+          <w:rPr>
+            <w:noProof/>
+          </w:rPr>
+          <w:t>31</w:t>
+        </w:r>
+      </w:fldSimple>
       <w:r>
         <w:t xml:space="preserve"> Sequence Diagram for Tracking Degree Progress</w:t>
       </w:r>
-      <w:bookmarkEnd w:id="65"/>
+      <w:bookmarkEnd w:id="66"/>
     </w:p>
     <w:p/>
     <w:p>
@@ -8215,35 +7803,22 @@
         <w:pStyle w:val="Caption"/>
         <w:jc w:val="center"/>
       </w:pPr>
-      <w:bookmarkStart w:id="66" w:name="_Toc22410082"/>
+      <w:bookmarkStart w:id="67" w:name="_Toc22410082"/>
       <w:r>
         <w:t xml:space="preserve">Figure </w:t>
       </w:r>
-      <w:r>
-        <w:fldChar w:fldCharType="begin"/>
-      </w:r>
-      <w:r>
-        <w:instrText xml:space="preserve"> SEQ Figure \* ARABIC </w:instrText>
-      </w:r>
-      <w:r>
-        <w:fldChar w:fldCharType="separate"/>
-      </w:r>
-      <w:r>
-        <w:rPr>
-          <w:noProof/>
-        </w:rPr>
-        <w:t>32</w:t>
-      </w:r>
-      <w:r>
-        <w:rPr>
-          <w:noProof/>
-        </w:rPr>
-        <w:fldChar w:fldCharType="end"/>
-      </w:r>
+      <w:fldSimple w:instr=" SEQ Figure \* ARABIC ">
+        <w:r>
+          <w:rPr>
+            <w:noProof/>
+          </w:rPr>
+          <w:t>32</w:t>
+        </w:r>
+      </w:fldSimple>
       <w:r>
         <w:t xml:space="preserve"> Sequence Diagram for Performing What-If GPA Audit</w:t>
       </w:r>
-      <w:bookmarkEnd w:id="66"/>
+      <w:bookmarkEnd w:id="67"/>
     </w:p>
     <w:p/>
     <w:p/>
@@ -8257,12 +7832,12 @@
       <w:pPr>
         <w:pStyle w:val="Heading1"/>
       </w:pPr>
-      <w:bookmarkStart w:id="67" w:name="_Toc22410046"/>
+      <w:bookmarkStart w:id="68" w:name="_Toc22410046"/>
       <w:r>
         <w:lastRenderedPageBreak/>
         <w:t>Activity Diagrams</w:t>
       </w:r>
-      <w:bookmarkEnd w:id="67"/>
+      <w:bookmarkEnd w:id="68"/>
     </w:p>
     <w:p>
       <w:pPr>
@@ -8315,57 +7890,44 @@
         <w:pStyle w:val="Caption"/>
         <w:jc w:val="center"/>
       </w:pPr>
-      <w:bookmarkStart w:id="68" w:name="_Toc22410083"/>
+      <w:bookmarkStart w:id="69" w:name="_Toc22410083"/>
       <w:r>
         <w:t xml:space="preserve">Figure </w:t>
       </w:r>
-      <w:r>
-        <w:fldChar w:fldCharType="begin"/>
-      </w:r>
-      <w:r>
-        <w:instrText xml:space="preserve"> SEQ Figure \* ARABIC </w:instrText>
-      </w:r>
-      <w:r>
-        <w:fldChar w:fldCharType="separate"/>
-      </w:r>
-      <w:r>
-        <w:rPr>
-          <w:noProof/>
-        </w:rPr>
-        <w:t>33</w:t>
-      </w:r>
-      <w:r>
-        <w:rPr>
-          <w:noProof/>
-        </w:rPr>
-        <w:fldChar w:fldCharType="end"/>
-      </w:r>
+      <w:fldSimple w:instr=" SEQ Figure \* ARABIC ">
+        <w:r>
+          <w:rPr>
+            <w:noProof/>
+          </w:rPr>
+          <w:t>33</w:t>
+        </w:r>
+      </w:fldSimple>
       <w:r>
         <w:t xml:space="preserve"> Activity Diagram for Viewing Assignment Grades</w:t>
       </w:r>
-      <w:bookmarkEnd w:id="68"/>
+      <w:bookmarkEnd w:id="69"/>
     </w:p>
     <w:p/>
     <w:p>
       <w:pPr>
         <w:pStyle w:val="Heading1"/>
       </w:pPr>
-      <w:bookmarkStart w:id="69" w:name="_Toc22410047"/>
+      <w:bookmarkStart w:id="70" w:name="_Toc22410047"/>
       <w:r>
         <w:lastRenderedPageBreak/>
         <w:t>State Diagrams</w:t>
       </w:r>
-      <w:bookmarkEnd w:id="69"/>
+      <w:bookmarkEnd w:id="70"/>
     </w:p>
     <w:p>
       <w:pPr>
         <w:pStyle w:val="Heading1"/>
       </w:pPr>
-      <w:bookmarkStart w:id="70" w:name="_Toc22410048"/>
+      <w:bookmarkStart w:id="71" w:name="_Toc22410048"/>
       <w:r>
         <w:t>Database Diagram</w:t>
       </w:r>
-      <w:bookmarkEnd w:id="70"/>
+      <w:bookmarkEnd w:id="71"/>
     </w:p>
     <w:p>
       <w:pPr>
@@ -8427,8 +7989,6 @@
           </wp:inline>
         </w:drawing>
       </w:r>
-      <w:bookmarkStart w:id="71" w:name="_GoBack"/>
-      <w:bookmarkEnd w:id="71"/>
     </w:p>
     <w:p>
       <w:pPr>
@@ -8439,27 +7999,14 @@
       <w:r>
         <w:t xml:space="preserve">Figure </w:t>
       </w:r>
-      <w:r>
-        <w:fldChar w:fldCharType="begin"/>
-      </w:r>
-      <w:r>
-        <w:instrText xml:space="preserve"> SEQ Figure \* ARABIC </w:instrText>
-      </w:r>
-      <w:r>
-        <w:fldChar w:fldCharType="separate"/>
-      </w:r>
-      <w:r>
-        <w:rPr>
-          <w:noProof/>
-        </w:rPr>
-        <w:t>34</w:t>
-      </w:r>
-      <w:r>
-        <w:rPr>
-          <w:noProof/>
-        </w:rPr>
-        <w:fldChar w:fldCharType="end"/>
-      </w:r>
+      <w:fldSimple w:instr=" SEQ Figure \* ARABIC ">
+        <w:r>
+          <w:rPr>
+            <w:noProof/>
+          </w:rPr>
+          <w:t>34</w:t>
+        </w:r>
+      </w:fldSimple>
       <w:r>
         <w:t xml:space="preserve"> ER Diagram</w:t>
       </w:r>
@@ -11101,7 +10648,7 @@
 </file>
 
 <file path=customXml/itemProps1.xml><?xml version="1.0" encoding="utf-8"?>
-<ds:datastoreItem xmlns:ds="http://schemas.openxmlformats.org/officeDocument/2006/customXml" ds:itemID="{E37BDA7A-86BF-4557-AE2A-1A89ABF47D15}">
+<ds:datastoreItem xmlns:ds="http://schemas.openxmlformats.org/officeDocument/2006/customXml" ds:itemID="{E3933D2A-0D93-4FD7-B88F-3C33CB752AFC}">
   <ds:schemaRefs>
     <ds:schemaRef ds:uri="http://schemas.openxmlformats.org/officeDocument/2006/bibliography"/>
   </ds:schemaRefs>

</xml_diff>

<commit_message>
Updated Final Report (Design Report)
</commit_message>
<xml_diff>
--- a/Design Report (FINAL REPORT - TEAM PROJECT).docx
+++ b/Design Report (FINAL REPORT - TEAM PROJECT).docx
@@ -10,7 +10,6 @@
           <w:docPartUnique/>
         </w:docPartObj>
       </w:sdtPr>
-      <w:sdtEndPr/>
       <w:sdtContent>
         <w:p>
           <w:r>
@@ -122,6 +121,39 @@
                             </wps:style>
                             <wps:txbx>
                               <w:txbxContent>
+                                <w:p>
+                                  <w:pPr>
+                                    <w:pStyle w:val="NoSpacing"/>
+                                    <w:spacing w:before="120"/>
+                                    <w:jc w:val="center"/>
+                                    <w:rPr>
+                                      <w:caps/>
+                                      <w:color w:val="FFFFFF" w:themeColor="background1"/>
+                                    </w:rPr>
+                                  </w:pPr>
+                                </w:p>
+                                <w:p>
+                                  <w:pPr>
+                                    <w:pStyle w:val="NoSpacing"/>
+                                    <w:spacing w:before="120"/>
+                                    <w:jc w:val="center"/>
+                                    <w:rPr>
+                                      <w:caps/>
+                                      <w:color w:val="FFFFFF" w:themeColor="background1"/>
+                                      <w:sz w:val="32"/>
+                                      <w:szCs w:val="32"/>
+                                    </w:rPr>
+                                  </w:pPr>
+                                  <w:r>
+                                    <w:rPr>
+                                      <w:caps/>
+                                      <w:color w:val="FFFFFF" w:themeColor="background1"/>
+                                      <w:sz w:val="32"/>
+                                      <w:szCs w:val="32"/>
+                                    </w:rPr>
+                                    <w:t>Team Project: grade and gpa calculator and degree progress system</w:t>
+                                  </w:r>
+                                </w:p>
                                 <w:sdt>
                                   <w:sdtPr>
                                     <w:rPr>
@@ -133,7 +165,6 @@
                                     <w:dataBinding w:prefixMappings="xmlns:ns0='http://purl.org/dc/elements/1.1/' xmlns:ns1='http://schemas.openxmlformats.org/package/2006/metadata/core-properties' " w:xpath="/ns1:coreProperties[1]/ns0:creator[1]" w:storeItemID="{6C3C8BC8-F283-45AE-878A-BAB7291924A1}"/>
                                     <w:text/>
                                   </w:sdtPr>
-                                  <w:sdtEndPr/>
                                   <w:sdtContent>
                                     <w:p>
                                       <w:pPr>
@@ -177,7 +208,6 @@
                                     <w:spacing w:before="120"/>
                                     <w:jc w:val="center"/>
                                     <w:rPr>
-                                      <w:caps/>
                                       <w:color w:val="FFFFFF" w:themeColor="background1"/>
                                     </w:rPr>
                                   </w:pPr>
@@ -186,31 +216,7 @@
                                       <w:caps/>
                                       <w:color w:val="FFFFFF" w:themeColor="background1"/>
                                     </w:rPr>
-                                    <w:t>Team Project: grade and gpa calculator and degree progress system</w:t>
-                                  </w:r>
-                                </w:p>
-                                <w:p>
-                                  <w:pPr>
-                                    <w:pStyle w:val="NoSpacing"/>
-                                    <w:spacing w:before="120"/>
-                                    <w:jc w:val="center"/>
-                                    <w:rPr>
-                                      <w:color w:val="FFFFFF" w:themeColor="background1"/>
-                                    </w:rPr>
-                                  </w:pPr>
-                                  <w:r>
-                                    <w:rPr>
-                                      <w:caps/>
-                                      <w:color w:val="FFFFFF" w:themeColor="background1"/>
-                                    </w:rPr>
-                                    <w:t>october</w:t>
-                                  </w:r>
-                                  <w:r>
-                                    <w:rPr>
-                                      <w:caps/>
-                                      <w:color w:val="FFFFFF" w:themeColor="background1"/>
-                                    </w:rPr>
-                                    <w:t xml:space="preserve"> 14, 2019</w:t>
+                                    <w:t>october 14, 2019</w:t>
                                   </w:r>
                                 </w:p>
                               </w:txbxContent>
@@ -277,7 +283,7 @@
                                       <w:sz w:val="72"/>
                                       <w:szCs w:val="72"/>
                                     </w:rPr>
-                                    <w:t>Requirements specifications report</w:t>
+                                    <w:t>design report</w:t>
                                   </w:r>
                                 </w:p>
                               </w:txbxContent>
@@ -308,6 +314,39 @@
                     <v:rect id="Rectangle 195" o:spid="_x0000_s1028" style="position:absolute;top:40943;width:68580;height:50292;visibility:visible;mso-wrap-style:square;v-text-anchor:bottom" o:gfxdata="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" fillcolor="#4472c4 [3204]" stroked="f" strokeweight="1pt">
                       <v:textbox inset="36pt,57.6pt,36pt,36pt">
                         <w:txbxContent>
+                          <w:p>
+                            <w:pPr>
+                              <w:pStyle w:val="NoSpacing"/>
+                              <w:spacing w:before="120"/>
+                              <w:jc w:val="center"/>
+                              <w:rPr>
+                                <w:caps/>
+                                <w:color w:val="FFFFFF" w:themeColor="background1"/>
+                              </w:rPr>
+                            </w:pPr>
+                          </w:p>
+                          <w:p>
+                            <w:pPr>
+                              <w:pStyle w:val="NoSpacing"/>
+                              <w:spacing w:before="120"/>
+                              <w:jc w:val="center"/>
+                              <w:rPr>
+                                <w:caps/>
+                                <w:color w:val="FFFFFF" w:themeColor="background1"/>
+                                <w:sz w:val="32"/>
+                                <w:szCs w:val="32"/>
+                              </w:rPr>
+                            </w:pPr>
+                            <w:r>
+                              <w:rPr>
+                                <w:caps/>
+                                <w:color w:val="FFFFFF" w:themeColor="background1"/>
+                                <w:sz w:val="32"/>
+                                <w:szCs w:val="32"/>
+                              </w:rPr>
+                              <w:t>Team Project: grade and gpa calculator and degree progress system</w:t>
+                            </w:r>
+                          </w:p>
                           <w:sdt>
                             <w:sdtPr>
                               <w:rPr>
@@ -319,7 +358,6 @@
                               <w:dataBinding w:prefixMappings="xmlns:ns0='http://purl.org/dc/elements/1.1/' xmlns:ns1='http://schemas.openxmlformats.org/package/2006/metadata/core-properties' " w:xpath="/ns1:coreProperties[1]/ns0:creator[1]" w:storeItemID="{6C3C8BC8-F283-45AE-878A-BAB7291924A1}"/>
                               <w:text/>
                             </w:sdtPr>
-                            <w:sdtEndPr/>
                             <w:sdtContent>
                               <w:p>
                                 <w:pPr>
@@ -363,7 +401,6 @@
                               <w:spacing w:before="120"/>
                               <w:jc w:val="center"/>
                               <w:rPr>
-                                <w:caps/>
                                 <w:color w:val="FFFFFF" w:themeColor="background1"/>
                               </w:rPr>
                             </w:pPr>
@@ -372,31 +409,7 @@
                                 <w:caps/>
                                 <w:color w:val="FFFFFF" w:themeColor="background1"/>
                               </w:rPr>
-                              <w:t>Team Project: grade and gpa calculator and degree progress system</w:t>
-                            </w:r>
-                          </w:p>
-                          <w:p>
-                            <w:pPr>
-                              <w:pStyle w:val="NoSpacing"/>
-                              <w:spacing w:before="120"/>
-                              <w:jc w:val="center"/>
-                              <w:rPr>
-                                <w:color w:val="FFFFFF" w:themeColor="background1"/>
-                              </w:rPr>
-                            </w:pPr>
-                            <w:r>
-                              <w:rPr>
-                                <w:caps/>
-                                <w:color w:val="FFFFFF" w:themeColor="background1"/>
-                              </w:rPr>
-                              <w:t>october</w:t>
-                            </w:r>
-                            <w:r>
-                              <w:rPr>
-                                <w:caps/>
-                                <w:color w:val="FFFFFF" w:themeColor="background1"/>
-                              </w:rPr>
-                              <w:t xml:space="preserve"> 14, 2019</w:t>
+                              <w:t>october 14, 2019</w:t>
                             </w:r>
                           </w:p>
                         </w:txbxContent>
@@ -429,7 +442,7 @@
                                 <w:sz w:val="72"/>
                                 <w:szCs w:val="72"/>
                               </w:rPr>
-                              <w:t>Requirements specifications report</w:t>
+                              <w:t>design report</w:t>
                             </w:r>
                           </w:p>
                         </w:txbxContent>
@@ -1009,7 +1022,35 @@
                 <w:rStyle w:val="Hyperlink"/>
                 <w:noProof/>
               </w:rPr>
-              <w:t>Functional Requirements</w:t>
+              <w:t>F</w:t>
+            </w:r>
+            <w:r>
+              <w:rPr>
+                <w:rStyle w:val="Hyperlink"/>
+                <w:noProof/>
+              </w:rPr>
+              <w:t>u</w:t>
+            </w:r>
+            <w:r>
+              <w:rPr>
+                <w:rStyle w:val="Hyperlink"/>
+                <w:noProof/>
+              </w:rPr>
+              <w:t xml:space="preserve">nctional </w:t>
+            </w:r>
+            <w:r>
+              <w:rPr>
+                <w:rStyle w:val="Hyperlink"/>
+                <w:noProof/>
+              </w:rPr>
+              <w:t>R</w:t>
+            </w:r>
+            <w:r>
+              <w:rPr>
+                <w:rStyle w:val="Hyperlink"/>
+                <w:noProof/>
+              </w:rPr>
+              <w:t>equirements</w:t>
             </w:r>
             <w:r>
               <w:rPr>
@@ -5356,27 +5397,14 @@
       <w:r>
         <w:t xml:space="preserve">Figure </w:t>
       </w:r>
-      <w:r>
-        <w:fldChar w:fldCharType="begin"/>
-      </w:r>
-      <w:r>
-        <w:instrText xml:space="preserve"> SEQ Figure \* ARABIC </w:instrText>
-      </w:r>
-      <w:r>
-        <w:fldChar w:fldCharType="separate"/>
-      </w:r>
-      <w:r>
-        <w:rPr>
-          <w:noProof/>
-        </w:rPr>
-        <w:t>1</w:t>
-      </w:r>
-      <w:r>
-        <w:rPr>
-          <w:noProof/>
-        </w:rPr>
-        <w:fldChar w:fldCharType="end"/>
-      </w:r>
+      <w:fldSimple w:instr=" SEQ Figure \* ARABIC ">
+        <w:r>
+          <w:rPr>
+            <w:noProof/>
+          </w:rPr>
+          <w:t>1</w:t>
+        </w:r>
+      </w:fldSimple>
       <w:r>
         <w:t xml:space="preserve"> Adding a Grade</w:t>
       </w:r>
@@ -5467,30 +5495,14 @@
       <w:r>
         <w:t xml:space="preserve">Figure </w:t>
       </w:r>
-      <w:r>
-        <w:fldChar w:fldCharType="begin"/>
-      </w:r>
-      <w:r>
-        <w:instrText xml:space="preserve"> SEQ Figure \*</w:instrText>
-      </w:r>
-      <w:r>
-        <w:instrText xml:space="preserve"> ARABIC </w:instrText>
-      </w:r>
-      <w:r>
-        <w:fldChar w:fldCharType="separate"/>
-      </w:r>
-      <w:r>
-        <w:rPr>
-          <w:noProof/>
-        </w:rPr>
-        <w:t>2</w:t>
-      </w:r>
-      <w:r>
-        <w:rPr>
-          <w:noProof/>
-        </w:rPr>
-        <w:fldChar w:fldCharType="end"/>
-      </w:r>
+      <w:fldSimple w:instr=" SEQ Figure \* ARABIC ">
+        <w:r>
+          <w:rPr>
+            <w:noProof/>
+          </w:rPr>
+          <w:t>2</w:t>
+        </w:r>
+      </w:fldSimple>
       <w:r>
         <w:t xml:space="preserve"> Submitting a Grade to the Database</w:t>
       </w:r>
@@ -5615,27 +5627,14 @@
       <w:r>
         <w:t xml:space="preserve">Figure </w:t>
       </w:r>
-      <w:r>
-        <w:fldChar w:fldCharType="begin"/>
-      </w:r>
-      <w:r>
-        <w:instrText xml:space="preserve"> SEQ Figure \* ARABIC </w:instrText>
-      </w:r>
-      <w:r>
-        <w:fldChar w:fldCharType="separate"/>
-      </w:r>
-      <w:r>
-        <w:rPr>
-          <w:noProof/>
-        </w:rPr>
-        <w:t>3</w:t>
-      </w:r>
-      <w:r>
-        <w:rPr>
-          <w:noProof/>
-        </w:rPr>
-        <w:fldChar w:fldCharType="end"/>
-      </w:r>
+      <w:fldSimple w:instr=" SEQ Figure \* ARABIC ">
+        <w:r>
+          <w:rPr>
+            <w:noProof/>
+          </w:rPr>
+          <w:t>3</w:t>
+        </w:r>
+      </w:fldSimple>
       <w:r>
         <w:t xml:space="preserve"> Performing What-If Grade Calculation</w:t>
       </w:r>
@@ -5732,27 +5731,14 @@
       <w:r>
         <w:t xml:space="preserve">Figure </w:t>
       </w:r>
-      <w:r>
-        <w:fldChar w:fldCharType="begin"/>
-      </w:r>
-      <w:r>
-        <w:instrText xml:space="preserve"> SEQ Figure \* ARABIC </w:instrText>
-      </w:r>
-      <w:r>
-        <w:fldChar w:fldCharType="separate"/>
-      </w:r>
-      <w:r>
-        <w:rPr>
-          <w:noProof/>
-        </w:rPr>
-        <w:t>4</w:t>
-      </w:r>
-      <w:r>
-        <w:rPr>
-          <w:noProof/>
-        </w:rPr>
-        <w:fldChar w:fldCharType="end"/>
-      </w:r>
+      <w:fldSimple w:instr=" SEQ Figure \* ARABIC ">
+        <w:r>
+          <w:rPr>
+            <w:noProof/>
+          </w:rPr>
+          <w:t>4</w:t>
+        </w:r>
+      </w:fldSimple>
       <w:r>
         <w:t xml:space="preserve"> Viewing What-If Results</w:t>
       </w:r>
@@ -5839,27 +5825,14 @@
       <w:r>
         <w:t xml:space="preserve">Figure </w:t>
       </w:r>
-      <w:r>
-        <w:fldChar w:fldCharType="begin"/>
-      </w:r>
-      <w:r>
-        <w:instrText xml:space="preserve"> SEQ Figure \* ARABIC </w:instrText>
-      </w:r>
-      <w:r>
-        <w:fldChar w:fldCharType="separate"/>
-      </w:r>
-      <w:r>
-        <w:rPr>
-          <w:noProof/>
-        </w:rPr>
-        <w:t>5</w:t>
-      </w:r>
-      <w:r>
-        <w:rPr>
-          <w:noProof/>
-        </w:rPr>
-        <w:fldChar w:fldCharType="end"/>
-      </w:r>
+      <w:fldSimple w:instr=" SEQ Figure \* ARABIC ">
+        <w:r>
+          <w:rPr>
+            <w:noProof/>
+          </w:rPr>
+          <w:t>5</w:t>
+        </w:r>
+      </w:fldSimple>
       <w:r>
         <w:rPr>
           <w:noProof/>
@@ -5943,27 +5916,14 @@
       <w:r>
         <w:t xml:space="preserve">Figure </w:t>
       </w:r>
-      <w:r>
-        <w:fldChar w:fldCharType="begin"/>
-      </w:r>
-      <w:r>
-        <w:instrText xml:space="preserve"> SEQ Figure \* ARABIC </w:instrText>
-      </w:r>
-      <w:r>
-        <w:fldChar w:fldCharType="separate"/>
-      </w:r>
-      <w:r>
-        <w:rPr>
-          <w:noProof/>
-        </w:rPr>
-        <w:t>6</w:t>
-      </w:r>
-      <w:r>
-        <w:rPr>
-          <w:noProof/>
-        </w:rPr>
-        <w:fldChar w:fldCharType="end"/>
-      </w:r>
+      <w:fldSimple w:instr=" SEQ Figure \* ARABIC ">
+        <w:r>
+          <w:rPr>
+            <w:noProof/>
+          </w:rPr>
+          <w:t>6</w:t>
+        </w:r>
+      </w:fldSimple>
       <w:r>
         <w:t xml:space="preserve"> Choose a Grade to Delete</w:t>
       </w:r>
@@ -6073,27 +6033,14 @@
       <w:r>
         <w:t xml:space="preserve">Figure </w:t>
       </w:r>
-      <w:r>
-        <w:fldChar w:fldCharType="begin"/>
-      </w:r>
-      <w:r>
-        <w:instrText xml:space="preserve"> SEQ Figure \* ARABIC </w:instrText>
-      </w:r>
-      <w:r>
-        <w:fldChar w:fldCharType="separate"/>
-      </w:r>
-      <w:r>
-        <w:rPr>
-          <w:noProof/>
-        </w:rPr>
-        <w:t>7</w:t>
-      </w:r>
-      <w:r>
-        <w:rPr>
-          <w:noProof/>
-        </w:rPr>
-        <w:fldChar w:fldCharType="end"/>
-      </w:r>
+      <w:fldSimple w:instr=" SEQ Figure \* ARABIC ">
+        <w:r>
+          <w:rPr>
+            <w:noProof/>
+          </w:rPr>
+          <w:t>7</w:t>
+        </w:r>
+      </w:fldSimple>
       <w:r>
         <w:t xml:space="preserve"> GPA Calculator Button</w:t>
       </w:r>
@@ -6180,27 +6127,14 @@
       <w:r>
         <w:t xml:space="preserve">Figure </w:t>
       </w:r>
-      <w:r>
-        <w:fldChar w:fldCharType="begin"/>
-      </w:r>
-      <w:r>
-        <w:instrText xml:space="preserve"> SEQ Figure \* ARABIC </w:instrText>
-      </w:r>
-      <w:r>
-        <w:fldChar w:fldCharType="separate"/>
-      </w:r>
-      <w:r>
-        <w:rPr>
-          <w:noProof/>
-        </w:rPr>
-        <w:t>8</w:t>
-      </w:r>
-      <w:r>
-        <w:rPr>
-          <w:noProof/>
-        </w:rPr>
-        <w:fldChar w:fldCharType="end"/>
-      </w:r>
+      <w:fldSimple w:instr=" SEQ Figure \* ARABIC ">
+        <w:r>
+          <w:rPr>
+            <w:noProof/>
+          </w:rPr>
+          <w:t>8</w:t>
+        </w:r>
+      </w:fldSimple>
       <w:r>
         <w:t xml:space="preserve"> Student GPA Screen</w:t>
       </w:r>
@@ -6281,27 +6215,14 @@
       <w:r>
         <w:t xml:space="preserve">Figure </w:t>
       </w:r>
-      <w:r>
-        <w:fldChar w:fldCharType="begin"/>
-      </w:r>
-      <w:r>
-        <w:instrText xml:space="preserve"> SEQ Figure \* ARABIC </w:instrText>
-      </w:r>
-      <w:r>
-        <w:fldChar w:fldCharType="separate"/>
-      </w:r>
-      <w:r>
-        <w:rPr>
-          <w:noProof/>
-        </w:rPr>
-        <w:t>9</w:t>
-      </w:r>
-      <w:r>
-        <w:rPr>
-          <w:noProof/>
-        </w:rPr>
-        <w:fldChar w:fldCharType="end"/>
-      </w:r>
+      <w:fldSimple w:instr=" SEQ Figure \* ARABIC ">
+        <w:r>
+          <w:rPr>
+            <w:noProof/>
+          </w:rPr>
+          <w:t>9</w:t>
+        </w:r>
+      </w:fldSimple>
       <w:r>
         <w:t xml:space="preserve"> Completed Classes Overview</w:t>
       </w:r>
@@ -6383,27 +6304,14 @@
       <w:r>
         <w:t xml:space="preserve">Figure </w:t>
       </w:r>
-      <w:r>
-        <w:fldChar w:fldCharType="begin"/>
-      </w:r>
-      <w:r>
-        <w:instrText xml:space="preserve"> SEQ Figure \* ARABIC </w:instrText>
-      </w:r>
-      <w:r>
-        <w:fldChar w:fldCharType="separate"/>
-      </w:r>
-      <w:r>
-        <w:rPr>
-          <w:noProof/>
-        </w:rPr>
-        <w:t>10</w:t>
-      </w:r>
-      <w:r>
-        <w:rPr>
-          <w:noProof/>
-        </w:rPr>
-        <w:fldChar w:fldCharType="end"/>
-      </w:r>
+      <w:fldSimple w:instr=" SEQ Figure \* ARABIC ">
+        <w:r>
+          <w:rPr>
+            <w:noProof/>
+          </w:rPr>
+          <w:t>10</w:t>
+        </w:r>
+      </w:fldSimple>
       <w:r>
         <w:t xml:space="preserve"> Adding a Completed Class</w:t>
       </w:r>
@@ -6492,27 +6400,14 @@
       <w:r>
         <w:t xml:space="preserve">Figure </w:t>
       </w:r>
-      <w:r>
-        <w:fldChar w:fldCharType="begin"/>
-      </w:r>
-      <w:r>
-        <w:instrText xml:space="preserve"> SEQ Figure \* ARABIC </w:instrText>
-      </w:r>
-      <w:r>
-        <w:fldChar w:fldCharType="separate"/>
-      </w:r>
-      <w:r>
-        <w:rPr>
-          <w:noProof/>
-        </w:rPr>
-        <w:t>11</w:t>
-      </w:r>
-      <w:r>
-        <w:rPr>
-          <w:noProof/>
-        </w:rPr>
-        <w:fldChar w:fldCharType="end"/>
-      </w:r>
+      <w:fldSimple w:instr=" SEQ Figure \* ARABIC ">
+        <w:r>
+          <w:rPr>
+            <w:noProof/>
+          </w:rPr>
+          <w:t>11</w:t>
+        </w:r>
+      </w:fldSimple>
       <w:r>
         <w:t xml:space="preserve"> Success Message</w:t>
       </w:r>
@@ -6614,27 +6509,14 @@
       <w:r>
         <w:t xml:space="preserve">Figure </w:t>
       </w:r>
-      <w:r>
-        <w:fldChar w:fldCharType="begin"/>
-      </w:r>
-      <w:r>
-        <w:instrText xml:space="preserve"> SEQ Figure \* ARABIC </w:instrText>
-      </w:r>
-      <w:r>
-        <w:fldChar w:fldCharType="separate"/>
-      </w:r>
-      <w:r>
-        <w:rPr>
-          <w:noProof/>
-        </w:rPr>
-        <w:t>12</w:t>
-      </w:r>
-      <w:r>
-        <w:rPr>
-          <w:noProof/>
-        </w:rPr>
-        <w:fldChar w:fldCharType="end"/>
-      </w:r>
+      <w:fldSimple w:instr=" SEQ Figure \* ARABIC ">
+        <w:r>
+          <w:rPr>
+            <w:noProof/>
+          </w:rPr>
+          <w:t>12</w:t>
+        </w:r>
+      </w:fldSimple>
       <w:r>
         <w:t xml:space="preserve"> Modifying a Grade</w:t>
       </w:r>
@@ -6756,27 +6638,14 @@
       <w:r>
         <w:t xml:space="preserve">Figure </w:t>
       </w:r>
-      <w:r>
-        <w:fldChar w:fldCharType="begin"/>
-      </w:r>
-      <w:r>
-        <w:instrText xml:space="preserve"> SEQ Figure \* ARABIC </w:instrText>
-      </w:r>
-      <w:r>
-        <w:fldChar w:fldCharType="separate"/>
-      </w:r>
-      <w:r>
-        <w:rPr>
-          <w:noProof/>
-        </w:rPr>
-        <w:t>13</w:t>
-      </w:r>
-      <w:r>
-        <w:rPr>
-          <w:noProof/>
-        </w:rPr>
-        <w:fldChar w:fldCharType="end"/>
-      </w:r>
+      <w:fldSimple w:instr=" SEQ Figure \* ARABIC ">
+        <w:r>
+          <w:rPr>
+            <w:noProof/>
+          </w:rPr>
+          <w:t>13</w:t>
+        </w:r>
+      </w:fldSimple>
       <w:r>
         <w:t xml:space="preserve"> Deleting a Current Class</w:t>
       </w:r>
@@ -6886,27 +6755,14 @@
       <w:r>
         <w:t xml:space="preserve">Figure </w:t>
       </w:r>
-      <w:r>
-        <w:fldChar w:fldCharType="begin"/>
-      </w:r>
-      <w:r>
-        <w:instrText xml:space="preserve"> SEQ Figure \* ARABIC </w:instrText>
-      </w:r>
-      <w:r>
-        <w:fldChar w:fldCharType="separate"/>
-      </w:r>
-      <w:r>
-        <w:rPr>
-          <w:noProof/>
-        </w:rPr>
-        <w:t>14</w:t>
-      </w:r>
-      <w:r>
-        <w:rPr>
-          <w:noProof/>
-        </w:rPr>
-        <w:fldChar w:fldCharType="end"/>
-      </w:r>
+      <w:fldSimple w:instr=" SEQ Figure \* ARABIC ">
+        <w:r>
+          <w:rPr>
+            <w:noProof/>
+          </w:rPr>
+          <w:t>14</w:t>
+        </w:r>
+      </w:fldSimple>
       <w:r>
         <w:t xml:space="preserve"> Adding a Class</w:t>
       </w:r>
@@ -6927,6 +6783,7 @@
         <w:ind w:left="1440"/>
         <w:jc w:val="center"/>
       </w:pPr>
+      <w:bookmarkStart w:id="41" w:name="_GoBack"/>
       <w:r>
         <w:rPr>
           <w:noProof/>
@@ -6968,6 +6825,7 @@
           </wp:inline>
         </w:drawing>
       </w:r>
+      <w:bookmarkEnd w:id="41"/>
     </w:p>
     <w:p>
       <w:pPr>
@@ -6975,37 +6833,24 @@
         <w:ind w:left="720"/>
         <w:jc w:val="center"/>
       </w:pPr>
-      <w:bookmarkStart w:id="41" w:name="_Toc20830823"/>
-      <w:bookmarkStart w:id="42" w:name="_Toc23332624"/>
+      <w:bookmarkStart w:id="42" w:name="_Toc20830823"/>
+      <w:bookmarkStart w:id="43" w:name="_Toc23332624"/>
       <w:r>
         <w:t xml:space="preserve">Figure </w:t>
       </w:r>
-      <w:r>
-        <w:fldChar w:fldCharType="begin"/>
-      </w:r>
-      <w:r>
-        <w:instrText xml:space="preserve"> SEQ Figure \* ARABIC </w:instrText>
-      </w:r>
-      <w:r>
-        <w:fldChar w:fldCharType="separate"/>
-      </w:r>
-      <w:r>
-        <w:rPr>
-          <w:noProof/>
-        </w:rPr>
-        <w:t>15</w:t>
-      </w:r>
-      <w:r>
-        <w:rPr>
-          <w:noProof/>
-        </w:rPr>
-        <w:fldChar w:fldCharType="end"/>
-      </w:r>
+      <w:fldSimple w:instr=" SEQ Figure \* ARABIC ">
+        <w:r>
+          <w:rPr>
+            <w:noProof/>
+          </w:rPr>
+          <w:t>15</w:t>
+        </w:r>
+      </w:fldSimple>
       <w:r>
         <w:t xml:space="preserve"> Info for a new Current Class</w:t>
       </w:r>
-      <w:bookmarkEnd w:id="41"/>
       <w:bookmarkEnd w:id="42"/>
+      <w:bookmarkEnd w:id="43"/>
     </w:p>
     <w:p>
       <w:pPr>
@@ -7113,37 +6958,24 @@
         <w:ind w:left="720"/>
         <w:jc w:val="center"/>
       </w:pPr>
-      <w:bookmarkStart w:id="43" w:name="_Toc20830824"/>
-      <w:bookmarkStart w:id="44" w:name="_Toc23332625"/>
+      <w:bookmarkStart w:id="44" w:name="_Toc20830824"/>
+      <w:bookmarkStart w:id="45" w:name="_Toc23332625"/>
       <w:r>
         <w:t xml:space="preserve">Figure </w:t>
       </w:r>
-      <w:r>
-        <w:fldChar w:fldCharType="begin"/>
-      </w:r>
-      <w:r>
-        <w:instrText xml:space="preserve"> SEQ Figure \* ARABIC </w:instrText>
-      </w:r>
-      <w:r>
-        <w:fldChar w:fldCharType="separate"/>
-      </w:r>
-      <w:r>
-        <w:rPr>
-          <w:noProof/>
-        </w:rPr>
-        <w:t>16</w:t>
-      </w:r>
-      <w:r>
-        <w:rPr>
-          <w:noProof/>
-        </w:rPr>
-        <w:fldChar w:fldCharType="end"/>
-      </w:r>
+      <w:fldSimple w:instr=" SEQ Figure \* ARABIC ">
+        <w:r>
+          <w:rPr>
+            <w:noProof/>
+          </w:rPr>
+          <w:t>16</w:t>
+        </w:r>
+      </w:fldSimple>
       <w:r>
         <w:t xml:space="preserve"> Student Progress Overview</w:t>
       </w:r>
-      <w:bookmarkEnd w:id="43"/>
       <w:bookmarkEnd w:id="44"/>
+      <w:bookmarkEnd w:id="45"/>
     </w:p>
     <w:p>
       <w:pPr>
@@ -7251,37 +7083,24 @@
         <w:pStyle w:val="Caption"/>
         <w:jc w:val="center"/>
       </w:pPr>
-      <w:bookmarkStart w:id="45" w:name="_Toc20830825"/>
-      <w:bookmarkStart w:id="46" w:name="_Toc23332626"/>
+      <w:bookmarkStart w:id="46" w:name="_Toc20830825"/>
+      <w:bookmarkStart w:id="47" w:name="_Toc23332626"/>
       <w:r>
         <w:t xml:space="preserve">Figure </w:t>
       </w:r>
-      <w:r>
-        <w:fldChar w:fldCharType="begin"/>
-      </w:r>
-      <w:r>
-        <w:instrText xml:space="preserve"> SEQ Figure \* ARABIC </w:instrText>
-      </w:r>
-      <w:r>
-        <w:fldChar w:fldCharType="separate"/>
-      </w:r>
-      <w:r>
-        <w:rPr>
-          <w:noProof/>
-        </w:rPr>
-        <w:t>17</w:t>
-      </w:r>
-      <w:r>
-        <w:rPr>
-          <w:noProof/>
-        </w:rPr>
-        <w:fldChar w:fldCharType="end"/>
-      </w:r>
+      <w:fldSimple w:instr=" SEQ Figure \* ARABIC ">
+        <w:r>
+          <w:rPr>
+            <w:noProof/>
+          </w:rPr>
+          <w:t>17</w:t>
+        </w:r>
+      </w:fldSimple>
       <w:r>
         <w:t xml:space="preserve"> What-If GPA Results</w:t>
       </w:r>
-      <w:bookmarkEnd w:id="45"/>
       <w:bookmarkEnd w:id="46"/>
+      <w:bookmarkEnd w:id="47"/>
     </w:p>
     <w:p>
       <w:pPr>
@@ -7492,37 +7311,24 @@
         <w:ind w:left="1440"/>
         <w:jc w:val="center"/>
       </w:pPr>
-      <w:bookmarkStart w:id="47" w:name="_Toc20830826"/>
-      <w:bookmarkStart w:id="48" w:name="_Toc23332627"/>
+      <w:bookmarkStart w:id="48" w:name="_Toc20830826"/>
+      <w:bookmarkStart w:id="49" w:name="_Toc23332627"/>
       <w:r>
         <w:t xml:space="preserve">Figure </w:t>
       </w:r>
-      <w:r>
-        <w:fldChar w:fldCharType="begin"/>
-      </w:r>
-      <w:r>
-        <w:instrText xml:space="preserve"> SEQ Figure \* ARABIC </w:instrText>
-      </w:r>
-      <w:r>
-        <w:fldChar w:fldCharType="separate"/>
-      </w:r>
-      <w:r>
-        <w:rPr>
-          <w:noProof/>
-        </w:rPr>
-        <w:t>18</w:t>
-      </w:r>
-      <w:r>
-        <w:rPr>
-          <w:noProof/>
-        </w:rPr>
-        <w:fldChar w:fldCharType="end"/>
-      </w:r>
+      <w:fldSimple w:instr=" SEQ Figure \* ARABIC ">
+        <w:r>
+          <w:rPr>
+            <w:noProof/>
+          </w:rPr>
+          <w:t>18</w:t>
+        </w:r>
+      </w:fldSimple>
       <w:r>
         <w:t xml:space="preserve"> Viewing Current Courses</w:t>
       </w:r>
-      <w:bookmarkEnd w:id="47"/>
       <w:bookmarkEnd w:id="48"/>
+      <w:bookmarkEnd w:id="49"/>
     </w:p>
     <w:p>
       <w:pPr>
@@ -7565,11 +7371,11 @@
       <w:pPr>
         <w:pStyle w:val="Heading2"/>
       </w:pPr>
-      <w:bookmarkStart w:id="49" w:name="_Toc23332663"/>
+      <w:bookmarkStart w:id="50" w:name="_Toc23332663"/>
       <w:r>
         <w:t>Nonfunctional Requirements</w:t>
       </w:r>
-      <w:bookmarkEnd w:id="49"/>
+      <w:bookmarkEnd w:id="50"/>
     </w:p>
     <w:p>
       <w:pPr>
@@ -7725,12 +7531,12 @@
       <w:pPr>
         <w:pStyle w:val="Heading1"/>
       </w:pPr>
-      <w:bookmarkStart w:id="50" w:name="_Toc23332664"/>
+      <w:bookmarkStart w:id="51" w:name="_Toc23332664"/>
       <w:r>
         <w:lastRenderedPageBreak/>
         <w:t>Use Case Diagram</w:t>
       </w:r>
-      <w:bookmarkEnd w:id="50"/>
+      <w:bookmarkEnd w:id="51"/>
     </w:p>
     <w:p>
       <w:pPr>
@@ -7796,35 +7602,22 @@
         <w:pStyle w:val="Caption"/>
         <w:jc w:val="center"/>
       </w:pPr>
-      <w:bookmarkStart w:id="51" w:name="_Toc23332628"/>
+      <w:bookmarkStart w:id="52" w:name="_Toc23332628"/>
       <w:r>
         <w:t xml:space="preserve">Figure </w:t>
       </w:r>
-      <w:r>
-        <w:fldChar w:fldCharType="begin"/>
-      </w:r>
-      <w:r>
-        <w:instrText xml:space="preserve"> SEQ Figure \* ARABIC </w:instrText>
-      </w:r>
-      <w:r>
-        <w:fldChar w:fldCharType="separate"/>
-      </w:r>
-      <w:r>
-        <w:rPr>
-          <w:noProof/>
-        </w:rPr>
-        <w:t>19</w:t>
-      </w:r>
-      <w:r>
-        <w:rPr>
-          <w:noProof/>
-        </w:rPr>
-        <w:fldChar w:fldCharType="end"/>
-      </w:r>
+      <w:fldSimple w:instr=" SEQ Figure \* ARABIC ">
+        <w:r>
+          <w:rPr>
+            <w:noProof/>
+          </w:rPr>
+          <w:t>19</w:t>
+        </w:r>
+      </w:fldSimple>
       <w:r>
         <w:t xml:space="preserve"> Use Case Diagram</w:t>
       </w:r>
-      <w:bookmarkEnd w:id="51"/>
+      <w:bookmarkEnd w:id="52"/>
     </w:p>
     <w:p>
       <w:r>
@@ -8001,12 +7794,12 @@
       <w:pPr>
         <w:pStyle w:val="Heading1"/>
       </w:pPr>
-      <w:bookmarkStart w:id="52" w:name="_Toc23332665"/>
+      <w:bookmarkStart w:id="53" w:name="_Toc23332665"/>
       <w:r>
         <w:lastRenderedPageBreak/>
         <w:t>Class Diagram</w:t>
       </w:r>
-      <w:bookmarkEnd w:id="52"/>
+      <w:bookmarkEnd w:id="53"/>
     </w:p>
     <w:p>
       <w:pPr>
@@ -8059,35 +7852,22 @@
         <w:pStyle w:val="Caption"/>
         <w:jc w:val="center"/>
       </w:pPr>
-      <w:bookmarkStart w:id="53" w:name="_Toc23332629"/>
+      <w:bookmarkStart w:id="54" w:name="_Toc23332629"/>
       <w:r>
         <w:t xml:space="preserve">Figure </w:t>
       </w:r>
-      <w:r>
-        <w:fldChar w:fldCharType="begin"/>
-      </w:r>
-      <w:r>
-        <w:instrText xml:space="preserve"> SEQ Figure \* ARABIC </w:instrText>
-      </w:r>
-      <w:r>
-        <w:fldChar w:fldCharType="separate"/>
-      </w:r>
-      <w:r>
-        <w:rPr>
-          <w:noProof/>
-        </w:rPr>
-        <w:t>20</w:t>
-      </w:r>
-      <w:r>
-        <w:rPr>
-          <w:noProof/>
-        </w:rPr>
-        <w:fldChar w:fldCharType="end"/>
-      </w:r>
+      <w:fldSimple w:instr=" SEQ Figure \* ARABIC ">
+        <w:r>
+          <w:rPr>
+            <w:noProof/>
+          </w:rPr>
+          <w:t>20</w:t>
+        </w:r>
+      </w:fldSimple>
       <w:r>
         <w:t xml:space="preserve"> Class Diagram of Grade, GPA, and Degree Tracking System</w:t>
       </w:r>
-      <w:bookmarkEnd w:id="53"/>
+      <w:bookmarkEnd w:id="54"/>
     </w:p>
     <w:p>
       <w:r>
@@ -8106,12 +7886,12 @@
       <w:pPr>
         <w:pStyle w:val="Heading1"/>
       </w:pPr>
-      <w:bookmarkStart w:id="54" w:name="_Toc23332666"/>
+      <w:bookmarkStart w:id="55" w:name="_Toc23332666"/>
       <w:r>
         <w:lastRenderedPageBreak/>
         <w:t>Sequence Diagrams</w:t>
       </w:r>
-      <w:bookmarkEnd w:id="54"/>
+      <w:bookmarkEnd w:id="55"/>
     </w:p>
     <w:p>
       <w:pPr>
@@ -8164,35 +7944,22 @@
         <w:pStyle w:val="Caption"/>
         <w:jc w:val="center"/>
       </w:pPr>
-      <w:bookmarkStart w:id="55" w:name="_Toc23332630"/>
+      <w:bookmarkStart w:id="56" w:name="_Toc23332630"/>
       <w:r>
         <w:t xml:space="preserve">Figure </w:t>
       </w:r>
-      <w:r>
-        <w:fldChar w:fldCharType="begin"/>
-      </w:r>
-      <w:r>
-        <w:instrText xml:space="preserve"> SEQ Figure \* ARABIC </w:instrText>
-      </w:r>
-      <w:r>
-        <w:fldChar w:fldCharType="separate"/>
-      </w:r>
-      <w:r>
-        <w:rPr>
-          <w:noProof/>
-        </w:rPr>
-        <w:t>21</w:t>
-      </w:r>
-      <w:r>
-        <w:rPr>
-          <w:noProof/>
-        </w:rPr>
-        <w:fldChar w:fldCharType="end"/>
-      </w:r>
+      <w:fldSimple w:instr=" SEQ Figure \* ARABIC ">
+        <w:r>
+          <w:rPr>
+            <w:noProof/>
+          </w:rPr>
+          <w:t>21</w:t>
+        </w:r>
+      </w:fldSimple>
       <w:r>
         <w:t xml:space="preserve"> Sequence Diagram for Viewing Assignment Grades</w:t>
       </w:r>
-      <w:bookmarkEnd w:id="55"/>
+      <w:bookmarkEnd w:id="56"/>
     </w:p>
     <w:p>
       <w:pPr>
@@ -8246,35 +8013,22 @@
         <w:pStyle w:val="Caption"/>
         <w:jc w:val="center"/>
       </w:pPr>
-      <w:bookmarkStart w:id="56" w:name="_Toc23332631"/>
+      <w:bookmarkStart w:id="57" w:name="_Toc23332631"/>
       <w:r>
         <w:t xml:space="preserve">Figure </w:t>
       </w:r>
-      <w:r>
-        <w:fldChar w:fldCharType="begin"/>
-      </w:r>
-      <w:r>
-        <w:instrText xml:space="preserve"> SEQ Figure \* ARABIC </w:instrText>
-      </w:r>
-      <w:r>
-        <w:fldChar w:fldCharType="separate"/>
-      </w:r>
-      <w:r>
-        <w:rPr>
-          <w:noProof/>
-        </w:rPr>
-        <w:t>22</w:t>
-      </w:r>
-      <w:r>
-        <w:rPr>
-          <w:noProof/>
-        </w:rPr>
-        <w:fldChar w:fldCharType="end"/>
-      </w:r>
+      <w:fldSimple w:instr=" SEQ Figure \* ARABIC ">
+        <w:r>
+          <w:rPr>
+            <w:noProof/>
+          </w:rPr>
+          <w:t>22</w:t>
+        </w:r>
+      </w:fldSimple>
       <w:r>
         <w:t xml:space="preserve"> Sequence Diagram for Adding an Assignment Grade</w:t>
       </w:r>
-      <w:bookmarkEnd w:id="56"/>
+      <w:bookmarkEnd w:id="57"/>
     </w:p>
     <w:p/>
     <w:p>
@@ -8328,35 +8082,22 @@
         <w:pStyle w:val="Caption"/>
         <w:jc w:val="center"/>
       </w:pPr>
-      <w:bookmarkStart w:id="57" w:name="_Toc23332632"/>
+      <w:bookmarkStart w:id="58" w:name="_Toc23332632"/>
       <w:r>
         <w:t xml:space="preserve">Figure </w:t>
       </w:r>
-      <w:r>
-        <w:fldChar w:fldCharType="begin"/>
-      </w:r>
-      <w:r>
-        <w:instrText xml:space="preserve"> SEQ Figure \* ARABIC </w:instrText>
-      </w:r>
-      <w:r>
-        <w:fldChar w:fldCharType="separate"/>
-      </w:r>
-      <w:r>
-        <w:rPr>
-          <w:noProof/>
-        </w:rPr>
-        <w:t>23</w:t>
-      </w:r>
-      <w:r>
-        <w:rPr>
-          <w:noProof/>
-        </w:rPr>
-        <w:fldChar w:fldCharType="end"/>
-      </w:r>
+      <w:fldSimple w:instr=" SEQ Figure \* ARABIC ">
+        <w:r>
+          <w:rPr>
+            <w:noProof/>
+          </w:rPr>
+          <w:t>23</w:t>
+        </w:r>
+      </w:fldSimple>
       <w:r>
         <w:t xml:space="preserve"> Sequence Diagram for Deleting an Assignment Grade</w:t>
       </w:r>
-      <w:bookmarkEnd w:id="57"/>
+      <w:bookmarkEnd w:id="58"/>
     </w:p>
     <w:p/>
     <w:p>
@@ -8411,35 +8152,22 @@
         <w:pStyle w:val="Caption"/>
         <w:jc w:val="center"/>
       </w:pPr>
-      <w:bookmarkStart w:id="58" w:name="_Toc23332633"/>
+      <w:bookmarkStart w:id="59" w:name="_Toc23332633"/>
       <w:r>
         <w:t xml:space="preserve">Figure </w:t>
       </w:r>
-      <w:r>
-        <w:fldChar w:fldCharType="begin"/>
-      </w:r>
-      <w:r>
-        <w:instrText xml:space="preserve"> SEQ Figure \* ARABIC </w:instrText>
-      </w:r>
-      <w:r>
-        <w:fldChar w:fldCharType="separate"/>
-      </w:r>
-      <w:r>
-        <w:rPr>
-          <w:noProof/>
-        </w:rPr>
-        <w:t>24</w:t>
-      </w:r>
-      <w:r>
-        <w:rPr>
-          <w:noProof/>
-        </w:rPr>
-        <w:fldChar w:fldCharType="end"/>
-      </w:r>
+      <w:fldSimple w:instr=" SEQ Figure \* ARABIC ">
+        <w:r>
+          <w:rPr>
+            <w:noProof/>
+          </w:rPr>
+          <w:t>24</w:t>
+        </w:r>
+      </w:fldSimple>
       <w:r>
         <w:t xml:space="preserve"> Sequence Diagram for Modifying an Assignment Grade</w:t>
       </w:r>
-      <w:bookmarkEnd w:id="58"/>
+      <w:bookmarkEnd w:id="59"/>
     </w:p>
     <w:p/>
     <w:p>
@@ -8493,35 +8221,22 @@
         <w:pStyle w:val="Caption"/>
         <w:jc w:val="center"/>
       </w:pPr>
-      <w:bookmarkStart w:id="59" w:name="_Toc23332634"/>
+      <w:bookmarkStart w:id="60" w:name="_Toc23332634"/>
       <w:r>
         <w:t xml:space="preserve">Figure </w:t>
       </w:r>
-      <w:r>
-        <w:fldChar w:fldCharType="begin"/>
-      </w:r>
-      <w:r>
-        <w:instrText xml:space="preserve"> SEQ Figure \* ARABIC </w:instrText>
-      </w:r>
-      <w:r>
-        <w:fldChar w:fldCharType="separate"/>
-      </w:r>
-      <w:r>
-        <w:rPr>
-          <w:noProof/>
-        </w:rPr>
-        <w:t>25</w:t>
-      </w:r>
-      <w:r>
-        <w:rPr>
-          <w:noProof/>
-        </w:rPr>
-        <w:fldChar w:fldCharType="end"/>
-      </w:r>
+      <w:fldSimple w:instr=" SEQ Figure \* ARABIC ">
+        <w:r>
+          <w:rPr>
+            <w:noProof/>
+          </w:rPr>
+          <w:t>25</w:t>
+        </w:r>
+      </w:fldSimple>
       <w:r>
         <w:t xml:space="preserve"> Sequence Diagram for Performing What-If Grade Calculation</w:t>
       </w:r>
-      <w:bookmarkEnd w:id="59"/>
+      <w:bookmarkEnd w:id="60"/>
     </w:p>
     <w:p/>
     <w:p>
@@ -8576,35 +8291,22 @@
         <w:pStyle w:val="Caption"/>
         <w:jc w:val="center"/>
       </w:pPr>
-      <w:bookmarkStart w:id="60" w:name="_Toc23332635"/>
+      <w:bookmarkStart w:id="61" w:name="_Toc23332635"/>
       <w:r>
         <w:t xml:space="preserve">Figure </w:t>
       </w:r>
-      <w:r>
-        <w:fldChar w:fldCharType="begin"/>
-      </w:r>
-      <w:r>
-        <w:instrText xml:space="preserve"> SEQ Figure \* ARABIC </w:instrText>
-      </w:r>
-      <w:r>
-        <w:fldChar w:fldCharType="separate"/>
-      </w:r>
-      <w:r>
-        <w:rPr>
-          <w:noProof/>
-        </w:rPr>
-        <w:t>26</w:t>
-      </w:r>
-      <w:r>
-        <w:rPr>
-          <w:noProof/>
-        </w:rPr>
-        <w:fldChar w:fldCharType="end"/>
-      </w:r>
+      <w:fldSimple w:instr=" SEQ Figure \* ARABIC ">
+        <w:r>
+          <w:rPr>
+            <w:noProof/>
+          </w:rPr>
+          <w:t>26</w:t>
+        </w:r>
+      </w:fldSimple>
       <w:r>
         <w:t xml:space="preserve"> Sequence Diagram for Adding a Current Course</w:t>
       </w:r>
-      <w:bookmarkEnd w:id="60"/>
+      <w:bookmarkEnd w:id="61"/>
     </w:p>
     <w:p/>
     <w:p>
@@ -8658,35 +8360,22 @@
         <w:pStyle w:val="Caption"/>
         <w:jc w:val="center"/>
       </w:pPr>
-      <w:bookmarkStart w:id="61" w:name="_Toc23332636"/>
+      <w:bookmarkStart w:id="62" w:name="_Toc23332636"/>
       <w:r>
         <w:t xml:space="preserve">Figure </w:t>
       </w:r>
-      <w:r>
-        <w:fldChar w:fldCharType="begin"/>
-      </w:r>
-      <w:r>
-        <w:instrText xml:space="preserve"> SEQ Figure \* ARABIC </w:instrText>
-      </w:r>
-      <w:r>
-        <w:fldChar w:fldCharType="separate"/>
-      </w:r>
-      <w:r>
-        <w:rPr>
-          <w:noProof/>
-        </w:rPr>
-        <w:t>27</w:t>
-      </w:r>
-      <w:r>
-        <w:rPr>
-          <w:noProof/>
-        </w:rPr>
-        <w:fldChar w:fldCharType="end"/>
-      </w:r>
+      <w:fldSimple w:instr=" SEQ Figure \* ARABIC ">
+        <w:r>
+          <w:rPr>
+            <w:noProof/>
+          </w:rPr>
+          <w:t>27</w:t>
+        </w:r>
+      </w:fldSimple>
       <w:r>
         <w:t xml:space="preserve"> Sequence Diagram for Deleting a Current Class</w:t>
       </w:r>
-      <w:bookmarkEnd w:id="61"/>
+      <w:bookmarkEnd w:id="62"/>
     </w:p>
     <w:p/>
     <w:p>
@@ -8741,35 +8430,22 @@
         <w:pStyle w:val="Caption"/>
         <w:jc w:val="center"/>
       </w:pPr>
-      <w:bookmarkStart w:id="62" w:name="_Toc23332637"/>
+      <w:bookmarkStart w:id="63" w:name="_Toc23332637"/>
       <w:r>
         <w:t xml:space="preserve">Figure </w:t>
       </w:r>
-      <w:r>
-        <w:fldChar w:fldCharType="begin"/>
-      </w:r>
-      <w:r>
-        <w:instrText xml:space="preserve"> SEQ Figure \* ARABIC </w:instrText>
-      </w:r>
-      <w:r>
-        <w:fldChar w:fldCharType="separate"/>
-      </w:r>
-      <w:r>
-        <w:rPr>
-          <w:noProof/>
-        </w:rPr>
-        <w:t>28</w:t>
-      </w:r>
-      <w:r>
-        <w:rPr>
-          <w:noProof/>
-        </w:rPr>
-        <w:fldChar w:fldCharType="end"/>
-      </w:r>
+      <w:fldSimple w:instr=" SEQ Figure \* ARABIC ">
+        <w:r>
+          <w:rPr>
+            <w:noProof/>
+          </w:rPr>
+          <w:t>28</w:t>
+        </w:r>
+      </w:fldSimple>
       <w:r>
         <w:t xml:space="preserve"> Sequence Diagram for Adding a Completed Course</w:t>
       </w:r>
-      <w:bookmarkEnd w:id="62"/>
+      <w:bookmarkEnd w:id="63"/>
     </w:p>
     <w:p/>
     <w:p>
@@ -8824,35 +8500,22 @@
         <w:pStyle w:val="Caption"/>
         <w:jc w:val="center"/>
       </w:pPr>
-      <w:bookmarkStart w:id="63" w:name="_Toc23332638"/>
+      <w:bookmarkStart w:id="64" w:name="_Toc23332638"/>
       <w:r>
         <w:t xml:space="preserve">Figure </w:t>
       </w:r>
-      <w:r>
-        <w:fldChar w:fldCharType="begin"/>
-      </w:r>
-      <w:r>
-        <w:instrText xml:space="preserve"> SEQ Figure \* ARABIC </w:instrText>
-      </w:r>
-      <w:r>
-        <w:fldChar w:fldCharType="separate"/>
-      </w:r>
-      <w:r>
-        <w:rPr>
-          <w:noProof/>
-        </w:rPr>
-        <w:t>29</w:t>
-      </w:r>
-      <w:r>
-        <w:rPr>
-          <w:noProof/>
-        </w:rPr>
-        <w:fldChar w:fldCharType="end"/>
-      </w:r>
+      <w:fldSimple w:instr=" SEQ Figure \* ARABIC ">
+        <w:r>
+          <w:rPr>
+            <w:noProof/>
+          </w:rPr>
+          <w:t>29</w:t>
+        </w:r>
+      </w:fldSimple>
       <w:r>
         <w:t xml:space="preserve"> Sequence Diagram for Deleting a Completed Course</w:t>
       </w:r>
-      <w:bookmarkEnd w:id="63"/>
+      <w:bookmarkEnd w:id="64"/>
     </w:p>
     <w:p/>
     <w:p>
@@ -8907,35 +8570,22 @@
         <w:pStyle w:val="Caption"/>
         <w:jc w:val="center"/>
       </w:pPr>
-      <w:bookmarkStart w:id="64" w:name="_Toc23332639"/>
+      <w:bookmarkStart w:id="65" w:name="_Toc23332639"/>
       <w:r>
         <w:t xml:space="preserve">Figure </w:t>
       </w:r>
-      <w:r>
-        <w:fldChar w:fldCharType="begin"/>
-      </w:r>
-      <w:r>
-        <w:instrText xml:space="preserve"> SEQ Figure \* ARABIC </w:instrText>
-      </w:r>
-      <w:r>
-        <w:fldChar w:fldCharType="separate"/>
-      </w:r>
-      <w:r>
-        <w:rPr>
-          <w:noProof/>
-        </w:rPr>
-        <w:t>30</w:t>
-      </w:r>
-      <w:r>
-        <w:rPr>
-          <w:noProof/>
-        </w:rPr>
-        <w:fldChar w:fldCharType="end"/>
-      </w:r>
+      <w:fldSimple w:instr=" SEQ Figure \* ARABIC ">
+        <w:r>
+          <w:rPr>
+            <w:noProof/>
+          </w:rPr>
+          <w:t>30</w:t>
+        </w:r>
+      </w:fldSimple>
       <w:r>
         <w:t xml:space="preserve"> Sequence Diagram for Modifying a Completed Course</w:t>
       </w:r>
-      <w:bookmarkEnd w:id="64"/>
+      <w:bookmarkEnd w:id="65"/>
     </w:p>
     <w:p/>
     <w:p>
@@ -8990,35 +8640,22 @@
         <w:pStyle w:val="Caption"/>
         <w:jc w:val="center"/>
       </w:pPr>
-      <w:bookmarkStart w:id="65" w:name="_Toc23332640"/>
+      <w:bookmarkStart w:id="66" w:name="_Toc23332640"/>
       <w:r>
         <w:t xml:space="preserve">Figure </w:t>
       </w:r>
-      <w:r>
-        <w:fldChar w:fldCharType="begin"/>
-      </w:r>
-      <w:r>
-        <w:instrText xml:space="preserve"> SEQ Figure \* ARABIC </w:instrText>
-      </w:r>
-      <w:r>
-        <w:fldChar w:fldCharType="separate"/>
-      </w:r>
-      <w:r>
-        <w:rPr>
-          <w:noProof/>
-        </w:rPr>
-        <w:t>31</w:t>
-      </w:r>
-      <w:r>
-        <w:rPr>
-          <w:noProof/>
-        </w:rPr>
-        <w:fldChar w:fldCharType="end"/>
-      </w:r>
+      <w:fldSimple w:instr=" SEQ Figure \* ARABIC ">
+        <w:r>
+          <w:rPr>
+            <w:noProof/>
+          </w:rPr>
+          <w:t>31</w:t>
+        </w:r>
+      </w:fldSimple>
       <w:r>
         <w:t xml:space="preserve"> Sequence Diagram for Tracking Degree Progress</w:t>
       </w:r>
-      <w:bookmarkEnd w:id="65"/>
+      <w:bookmarkEnd w:id="66"/>
     </w:p>
     <w:p/>
     <w:p>
@@ -9073,35 +8710,22 @@
         <w:pStyle w:val="Caption"/>
         <w:jc w:val="center"/>
       </w:pPr>
-      <w:bookmarkStart w:id="66" w:name="_Toc23332641"/>
+      <w:bookmarkStart w:id="67" w:name="_Toc23332641"/>
       <w:r>
         <w:t xml:space="preserve">Figure </w:t>
       </w:r>
-      <w:r>
-        <w:fldChar w:fldCharType="begin"/>
-      </w:r>
-      <w:r>
-        <w:instrText xml:space="preserve"> SEQ Figure \* ARABIC </w:instrText>
-      </w:r>
-      <w:r>
-        <w:fldChar w:fldCharType="separate"/>
-      </w:r>
-      <w:r>
-        <w:rPr>
-          <w:noProof/>
-        </w:rPr>
-        <w:t>32</w:t>
-      </w:r>
-      <w:r>
-        <w:rPr>
-          <w:noProof/>
-        </w:rPr>
-        <w:fldChar w:fldCharType="end"/>
-      </w:r>
+      <w:fldSimple w:instr=" SEQ Figure \* ARABIC ">
+        <w:r>
+          <w:rPr>
+            <w:noProof/>
+          </w:rPr>
+          <w:t>32</w:t>
+        </w:r>
+      </w:fldSimple>
       <w:r>
         <w:t xml:space="preserve"> Sequence Diagram for Performing What-If GPA Audit</w:t>
       </w:r>
-      <w:bookmarkEnd w:id="66"/>
+      <w:bookmarkEnd w:id="67"/>
     </w:p>
     <w:p/>
     <w:p/>
@@ -9115,12 +8739,12 @@
       <w:pPr>
         <w:pStyle w:val="Heading1"/>
       </w:pPr>
-      <w:bookmarkStart w:id="67" w:name="_Toc23332667"/>
+      <w:bookmarkStart w:id="68" w:name="_Toc23332667"/>
       <w:r>
         <w:lastRenderedPageBreak/>
         <w:t>Activity Diagrams</w:t>
       </w:r>
-      <w:bookmarkEnd w:id="67"/>
+      <w:bookmarkEnd w:id="68"/>
     </w:p>
     <w:p>
       <w:pPr>
@@ -9173,37 +8797,24 @@
         <w:pStyle w:val="Caption"/>
         <w:jc w:val="center"/>
       </w:pPr>
-      <w:bookmarkStart w:id="68" w:name="_Toc22997034"/>
-      <w:bookmarkStart w:id="69" w:name="_Toc23332642"/>
+      <w:bookmarkStart w:id="69" w:name="_Toc22997034"/>
+      <w:bookmarkStart w:id="70" w:name="_Toc23332642"/>
       <w:r>
         <w:t xml:space="preserve">Figure </w:t>
       </w:r>
-      <w:r>
-        <w:fldChar w:fldCharType="begin"/>
-      </w:r>
-      <w:r>
-        <w:instrText xml:space="preserve"> SEQ Figure \* ARABIC </w:instrText>
-      </w:r>
-      <w:r>
-        <w:fldChar w:fldCharType="separate"/>
-      </w:r>
-      <w:r>
-        <w:rPr>
-          <w:noProof/>
-        </w:rPr>
-        <w:t>33</w:t>
-      </w:r>
-      <w:r>
-        <w:rPr>
-          <w:noProof/>
-        </w:rPr>
-        <w:fldChar w:fldCharType="end"/>
-      </w:r>
+      <w:fldSimple w:instr=" SEQ Figure \* ARABIC ">
+        <w:r>
+          <w:rPr>
+            <w:noProof/>
+          </w:rPr>
+          <w:t>33</w:t>
+        </w:r>
+      </w:fldSimple>
       <w:r>
         <w:t xml:space="preserve"> Activity Diagram for Viewing Assignment Grades</w:t>
       </w:r>
-      <w:bookmarkEnd w:id="68"/>
       <w:bookmarkEnd w:id="69"/>
+      <w:bookmarkEnd w:id="70"/>
     </w:p>
     <w:p>
       <w:pPr>
@@ -9269,37 +8880,24 @@
         <w:pStyle w:val="Caption"/>
         <w:jc w:val="center"/>
       </w:pPr>
-      <w:bookmarkStart w:id="70" w:name="_Toc22997035"/>
-      <w:bookmarkStart w:id="71" w:name="_Toc23332643"/>
+      <w:bookmarkStart w:id="71" w:name="_Toc22997035"/>
+      <w:bookmarkStart w:id="72" w:name="_Toc23332643"/>
       <w:r>
         <w:t xml:space="preserve">Figure </w:t>
       </w:r>
-      <w:r>
-        <w:fldChar w:fldCharType="begin"/>
-      </w:r>
-      <w:r>
-        <w:instrText xml:space="preserve"> SEQ Figure \* ARABIC </w:instrText>
-      </w:r>
-      <w:r>
-        <w:fldChar w:fldCharType="separate"/>
-      </w:r>
-      <w:r>
-        <w:rPr>
-          <w:noProof/>
-        </w:rPr>
-        <w:t>34</w:t>
-      </w:r>
-      <w:r>
-        <w:rPr>
-          <w:noProof/>
-        </w:rPr>
-        <w:fldChar w:fldCharType="end"/>
-      </w:r>
+      <w:fldSimple w:instr=" SEQ Figure \* ARABIC ">
+        <w:r>
+          <w:rPr>
+            <w:noProof/>
+          </w:rPr>
+          <w:t>34</w:t>
+        </w:r>
+      </w:fldSimple>
       <w:r>
         <w:t xml:space="preserve"> Activity Diagram for Adding an Assignment Grade</w:t>
       </w:r>
-      <w:bookmarkEnd w:id="70"/>
       <w:bookmarkEnd w:id="71"/>
+      <w:bookmarkEnd w:id="72"/>
     </w:p>
     <w:p>
       <w:pPr>
@@ -9365,37 +8963,24 @@
         <w:pStyle w:val="Caption"/>
         <w:jc w:val="center"/>
       </w:pPr>
-      <w:bookmarkStart w:id="72" w:name="_Toc22997036"/>
-      <w:bookmarkStart w:id="73" w:name="_Toc23332644"/>
+      <w:bookmarkStart w:id="73" w:name="_Toc22997036"/>
+      <w:bookmarkStart w:id="74" w:name="_Toc23332644"/>
       <w:r>
         <w:t xml:space="preserve">Figure </w:t>
       </w:r>
-      <w:r>
-        <w:fldChar w:fldCharType="begin"/>
-      </w:r>
-      <w:r>
-        <w:instrText xml:space="preserve"> SEQ Figure \* ARABIC </w:instrText>
-      </w:r>
-      <w:r>
-        <w:fldChar w:fldCharType="separate"/>
-      </w:r>
-      <w:r>
-        <w:rPr>
-          <w:noProof/>
-        </w:rPr>
-        <w:t>35</w:t>
-      </w:r>
-      <w:r>
-        <w:rPr>
-          <w:noProof/>
-        </w:rPr>
-        <w:fldChar w:fldCharType="end"/>
-      </w:r>
+      <w:fldSimple w:instr=" SEQ Figure \* ARABIC ">
+        <w:r>
+          <w:rPr>
+            <w:noProof/>
+          </w:rPr>
+          <w:t>35</w:t>
+        </w:r>
+      </w:fldSimple>
       <w:r>
         <w:t xml:space="preserve"> Activity Diagram for Deleting an Assignment Grade</w:t>
       </w:r>
-      <w:bookmarkEnd w:id="72"/>
       <w:bookmarkEnd w:id="73"/>
+      <w:bookmarkEnd w:id="74"/>
     </w:p>
     <w:p>
       <w:pPr>
@@ -9461,37 +9046,24 @@
         <w:pStyle w:val="Caption"/>
         <w:jc w:val="center"/>
       </w:pPr>
-      <w:bookmarkStart w:id="74" w:name="_Toc22997037"/>
-      <w:bookmarkStart w:id="75" w:name="_Toc23332645"/>
+      <w:bookmarkStart w:id="75" w:name="_Toc22997037"/>
+      <w:bookmarkStart w:id="76" w:name="_Toc23332645"/>
       <w:r>
         <w:t xml:space="preserve">Figure </w:t>
       </w:r>
-      <w:r>
-        <w:fldChar w:fldCharType="begin"/>
-      </w:r>
-      <w:r>
-        <w:instrText xml:space="preserve"> SEQ Figure \* ARABIC </w:instrText>
-      </w:r>
-      <w:r>
-        <w:fldChar w:fldCharType="separate"/>
-      </w:r>
-      <w:r>
-        <w:rPr>
-          <w:noProof/>
-        </w:rPr>
-        <w:t>36</w:t>
-      </w:r>
-      <w:r>
-        <w:rPr>
-          <w:noProof/>
-        </w:rPr>
-        <w:fldChar w:fldCharType="end"/>
-      </w:r>
+      <w:fldSimple w:instr=" SEQ Figure \* ARABIC ">
+        <w:r>
+          <w:rPr>
+            <w:noProof/>
+          </w:rPr>
+          <w:t>36</w:t>
+        </w:r>
+      </w:fldSimple>
       <w:r>
         <w:t xml:space="preserve"> Activity Diagram for Modifying an Assignment Grade</w:t>
       </w:r>
-      <w:bookmarkEnd w:id="74"/>
       <w:bookmarkEnd w:id="75"/>
+      <w:bookmarkEnd w:id="76"/>
     </w:p>
     <w:p>
       <w:pPr>
@@ -9557,40 +9129,24 @@
         <w:pStyle w:val="Caption"/>
         <w:jc w:val="center"/>
       </w:pPr>
-      <w:bookmarkStart w:id="76" w:name="_Toc22997038"/>
-      <w:bookmarkStart w:id="77" w:name="_Toc23332646"/>
+      <w:bookmarkStart w:id="77" w:name="_Toc22997038"/>
+      <w:bookmarkStart w:id="78" w:name="_Toc23332646"/>
       <w:r>
         <w:t xml:space="preserve">Figure </w:t>
       </w:r>
-      <w:r>
-        <w:fldChar w:fldCharType="begin"/>
-      </w:r>
-      <w:r>
-        <w:instrText xml:space="preserve"> SEQ Figure \* ARABIC</w:instrText>
-      </w:r>
-      <w:r>
-        <w:instrText xml:space="preserve"> </w:instrText>
-      </w:r>
-      <w:r>
-        <w:fldChar w:fldCharType="separate"/>
-      </w:r>
-      <w:r>
-        <w:rPr>
-          <w:noProof/>
-        </w:rPr>
-        <w:t>37</w:t>
-      </w:r>
-      <w:r>
-        <w:rPr>
-          <w:noProof/>
-        </w:rPr>
-        <w:fldChar w:fldCharType="end"/>
-      </w:r>
+      <w:fldSimple w:instr=" SEQ Figure \* ARABIC ">
+        <w:r>
+          <w:rPr>
+            <w:noProof/>
+          </w:rPr>
+          <w:t>37</w:t>
+        </w:r>
+      </w:fldSimple>
       <w:r>
         <w:t xml:space="preserve"> Activity Diagram for Performing What-If Grade</w:t>
       </w:r>
-      <w:bookmarkEnd w:id="76"/>
       <w:bookmarkEnd w:id="77"/>
+      <w:bookmarkEnd w:id="78"/>
     </w:p>
     <w:p>
       <w:pPr>
@@ -9656,37 +9212,24 @@
         <w:pStyle w:val="Caption"/>
         <w:jc w:val="center"/>
       </w:pPr>
-      <w:bookmarkStart w:id="78" w:name="_Toc22997039"/>
-      <w:bookmarkStart w:id="79" w:name="_Toc23332647"/>
+      <w:bookmarkStart w:id="79" w:name="_Toc22997039"/>
+      <w:bookmarkStart w:id="80" w:name="_Toc23332647"/>
       <w:r>
         <w:t xml:space="preserve">Figure </w:t>
       </w:r>
-      <w:r>
-        <w:fldChar w:fldCharType="begin"/>
-      </w:r>
-      <w:r>
-        <w:instrText xml:space="preserve"> SEQ Figure \* ARABIC </w:instrText>
-      </w:r>
-      <w:r>
-        <w:fldChar w:fldCharType="separate"/>
-      </w:r>
-      <w:r>
-        <w:rPr>
-          <w:noProof/>
-        </w:rPr>
-        <w:t>38</w:t>
-      </w:r>
-      <w:r>
-        <w:rPr>
-          <w:noProof/>
-        </w:rPr>
-        <w:fldChar w:fldCharType="end"/>
-      </w:r>
+      <w:fldSimple w:instr=" SEQ Figure \* ARABIC ">
+        <w:r>
+          <w:rPr>
+            <w:noProof/>
+          </w:rPr>
+          <w:t>38</w:t>
+        </w:r>
+      </w:fldSimple>
       <w:r>
         <w:t xml:space="preserve"> Activity Diagram for Adding a Current Course</w:t>
       </w:r>
-      <w:bookmarkEnd w:id="78"/>
       <w:bookmarkEnd w:id="79"/>
+      <w:bookmarkEnd w:id="80"/>
     </w:p>
     <w:p>
       <w:pPr>
@@ -9752,37 +9295,24 @@
         <w:pStyle w:val="Caption"/>
         <w:jc w:val="center"/>
       </w:pPr>
-      <w:bookmarkStart w:id="80" w:name="_Toc22997040"/>
-      <w:bookmarkStart w:id="81" w:name="_Toc23332648"/>
+      <w:bookmarkStart w:id="81" w:name="_Toc22997040"/>
+      <w:bookmarkStart w:id="82" w:name="_Toc23332648"/>
       <w:r>
         <w:t xml:space="preserve">Figure </w:t>
       </w:r>
-      <w:r>
-        <w:fldChar w:fldCharType="begin"/>
-      </w:r>
-      <w:r>
-        <w:instrText xml:space="preserve"> SEQ Figure \* ARABIC </w:instrText>
-      </w:r>
-      <w:r>
-        <w:fldChar w:fldCharType="separate"/>
-      </w:r>
-      <w:r>
-        <w:rPr>
-          <w:noProof/>
-        </w:rPr>
-        <w:t>39</w:t>
-      </w:r>
-      <w:r>
-        <w:rPr>
-          <w:noProof/>
-        </w:rPr>
-        <w:fldChar w:fldCharType="end"/>
-      </w:r>
+      <w:fldSimple w:instr=" SEQ Figure \* ARABIC ">
+        <w:r>
+          <w:rPr>
+            <w:noProof/>
+          </w:rPr>
+          <w:t>39</w:t>
+        </w:r>
+      </w:fldSimple>
       <w:r>
         <w:t xml:space="preserve"> Activity Diagram for Deleting a Current Course</w:t>
       </w:r>
-      <w:bookmarkEnd w:id="80"/>
       <w:bookmarkEnd w:id="81"/>
+      <w:bookmarkEnd w:id="82"/>
     </w:p>
     <w:p>
       <w:pPr>
@@ -9848,37 +9378,24 @@
         <w:pStyle w:val="Caption"/>
         <w:jc w:val="center"/>
       </w:pPr>
-      <w:bookmarkStart w:id="82" w:name="_Toc22997041"/>
-      <w:bookmarkStart w:id="83" w:name="_Toc23332649"/>
+      <w:bookmarkStart w:id="83" w:name="_Toc22997041"/>
+      <w:bookmarkStart w:id="84" w:name="_Toc23332649"/>
       <w:r>
         <w:t xml:space="preserve">Figure </w:t>
       </w:r>
-      <w:r>
-        <w:fldChar w:fldCharType="begin"/>
-      </w:r>
-      <w:r>
-        <w:instrText xml:space="preserve"> SEQ Figure \* ARABIC </w:instrText>
-      </w:r>
-      <w:r>
-        <w:fldChar w:fldCharType="separate"/>
-      </w:r>
-      <w:r>
-        <w:rPr>
-          <w:noProof/>
-        </w:rPr>
-        <w:t>40</w:t>
-      </w:r>
-      <w:r>
-        <w:rPr>
-          <w:noProof/>
-        </w:rPr>
-        <w:fldChar w:fldCharType="end"/>
-      </w:r>
+      <w:fldSimple w:instr=" SEQ Figure \* ARABIC ">
+        <w:r>
+          <w:rPr>
+            <w:noProof/>
+          </w:rPr>
+          <w:t>40</w:t>
+        </w:r>
+      </w:fldSimple>
       <w:r>
         <w:t xml:space="preserve"> Activity Diagram for Adding Completed Courses</w:t>
       </w:r>
-      <w:bookmarkEnd w:id="82"/>
       <w:bookmarkEnd w:id="83"/>
+      <w:bookmarkEnd w:id="84"/>
     </w:p>
     <w:p>
       <w:pPr>
@@ -9944,37 +9461,24 @@
         <w:pStyle w:val="Caption"/>
         <w:jc w:val="center"/>
       </w:pPr>
-      <w:bookmarkStart w:id="84" w:name="_Toc22997042"/>
-      <w:bookmarkStart w:id="85" w:name="_Toc23332650"/>
+      <w:bookmarkStart w:id="85" w:name="_Toc22997042"/>
+      <w:bookmarkStart w:id="86" w:name="_Toc23332650"/>
       <w:r>
         <w:t xml:space="preserve">Figure </w:t>
       </w:r>
-      <w:r>
-        <w:fldChar w:fldCharType="begin"/>
-      </w:r>
-      <w:r>
-        <w:instrText xml:space="preserve"> SEQ Figure \* ARABIC </w:instrText>
-      </w:r>
-      <w:r>
-        <w:fldChar w:fldCharType="separate"/>
-      </w:r>
-      <w:r>
-        <w:rPr>
-          <w:noProof/>
-        </w:rPr>
-        <w:t>41</w:t>
-      </w:r>
-      <w:r>
-        <w:rPr>
-          <w:noProof/>
-        </w:rPr>
-        <w:fldChar w:fldCharType="end"/>
-      </w:r>
+      <w:fldSimple w:instr=" SEQ Figure \* ARABIC ">
+        <w:r>
+          <w:rPr>
+            <w:noProof/>
+          </w:rPr>
+          <w:t>41</w:t>
+        </w:r>
+      </w:fldSimple>
       <w:r>
         <w:t xml:space="preserve"> Activity Diagram for Deleting a Completed Course</w:t>
       </w:r>
-      <w:bookmarkEnd w:id="84"/>
       <w:bookmarkEnd w:id="85"/>
+      <w:bookmarkEnd w:id="86"/>
     </w:p>
     <w:p>
       <w:pPr>
@@ -10040,37 +9544,24 @@
         <w:pStyle w:val="Caption"/>
         <w:jc w:val="center"/>
       </w:pPr>
-      <w:bookmarkStart w:id="86" w:name="_Toc22997043"/>
-      <w:bookmarkStart w:id="87" w:name="_Toc23332651"/>
+      <w:bookmarkStart w:id="87" w:name="_Toc22997043"/>
+      <w:bookmarkStart w:id="88" w:name="_Toc23332651"/>
       <w:r>
         <w:t xml:space="preserve">Figure </w:t>
       </w:r>
-      <w:r>
-        <w:fldChar w:fldCharType="begin"/>
-      </w:r>
-      <w:r>
-        <w:instrText xml:space="preserve"> SEQ Figure \* ARABIC </w:instrText>
-      </w:r>
-      <w:r>
-        <w:fldChar w:fldCharType="separate"/>
-      </w:r>
-      <w:r>
-        <w:rPr>
-          <w:noProof/>
-        </w:rPr>
-        <w:t>42</w:t>
-      </w:r>
-      <w:r>
-        <w:rPr>
-          <w:noProof/>
-        </w:rPr>
-        <w:fldChar w:fldCharType="end"/>
-      </w:r>
+      <w:fldSimple w:instr=" SEQ Figure \* ARABIC ">
+        <w:r>
+          <w:rPr>
+            <w:noProof/>
+          </w:rPr>
+          <w:t>42</w:t>
+        </w:r>
+      </w:fldSimple>
       <w:r>
         <w:t xml:space="preserve"> Activity Diagram for Modifying a Completed Course</w:t>
       </w:r>
-      <w:bookmarkEnd w:id="86"/>
       <w:bookmarkEnd w:id="87"/>
+      <w:bookmarkEnd w:id="88"/>
     </w:p>
     <w:p>
       <w:pPr>
@@ -10136,37 +9627,24 @@
         <w:pStyle w:val="Caption"/>
         <w:jc w:val="center"/>
       </w:pPr>
-      <w:bookmarkStart w:id="88" w:name="_Toc22997044"/>
-      <w:bookmarkStart w:id="89" w:name="_Toc23332652"/>
+      <w:bookmarkStart w:id="89" w:name="_Toc22997044"/>
+      <w:bookmarkStart w:id="90" w:name="_Toc23332652"/>
       <w:r>
         <w:t xml:space="preserve">Figure </w:t>
       </w:r>
-      <w:r>
-        <w:fldChar w:fldCharType="begin"/>
-      </w:r>
-      <w:r>
-        <w:instrText xml:space="preserve"> SEQ Figure \* ARABIC </w:instrText>
-      </w:r>
-      <w:r>
-        <w:fldChar w:fldCharType="separate"/>
-      </w:r>
-      <w:r>
-        <w:rPr>
-          <w:noProof/>
-        </w:rPr>
-        <w:t>43</w:t>
-      </w:r>
-      <w:r>
-        <w:rPr>
-          <w:noProof/>
-        </w:rPr>
-        <w:fldChar w:fldCharType="end"/>
-      </w:r>
+      <w:fldSimple w:instr=" SEQ Figure \* ARABIC ">
+        <w:r>
+          <w:rPr>
+            <w:noProof/>
+          </w:rPr>
+          <w:t>43</w:t>
+        </w:r>
+      </w:fldSimple>
       <w:r>
         <w:t xml:space="preserve"> Activity Diagram for Tracking Degree Progress</w:t>
       </w:r>
-      <w:bookmarkEnd w:id="88"/>
       <w:bookmarkEnd w:id="89"/>
+      <w:bookmarkEnd w:id="90"/>
     </w:p>
     <w:p>
       <w:pPr>
@@ -10232,37 +9710,24 @@
         <w:pStyle w:val="Caption"/>
         <w:jc w:val="center"/>
       </w:pPr>
-      <w:bookmarkStart w:id="90" w:name="_Toc22997045"/>
-      <w:bookmarkStart w:id="91" w:name="_Toc23332653"/>
+      <w:bookmarkStart w:id="91" w:name="_Toc22997045"/>
+      <w:bookmarkStart w:id="92" w:name="_Toc23332653"/>
       <w:r>
         <w:t xml:space="preserve">Figure </w:t>
       </w:r>
-      <w:r>
-        <w:fldChar w:fldCharType="begin"/>
-      </w:r>
-      <w:r>
-        <w:instrText xml:space="preserve"> SEQ Figure \* ARABIC </w:instrText>
-      </w:r>
-      <w:r>
-        <w:fldChar w:fldCharType="separate"/>
-      </w:r>
-      <w:r>
-        <w:rPr>
-          <w:noProof/>
-        </w:rPr>
-        <w:t>44</w:t>
-      </w:r>
-      <w:r>
-        <w:rPr>
-          <w:noProof/>
-        </w:rPr>
-        <w:fldChar w:fldCharType="end"/>
-      </w:r>
+      <w:fldSimple w:instr=" SEQ Figure \* ARABIC ">
+        <w:r>
+          <w:rPr>
+            <w:noProof/>
+          </w:rPr>
+          <w:t>44</w:t>
+        </w:r>
+      </w:fldSimple>
       <w:r>
         <w:t xml:space="preserve"> Activity Diagram for What-If GPA</w:t>
       </w:r>
-      <w:bookmarkEnd w:id="90"/>
       <w:bookmarkEnd w:id="91"/>
+      <w:bookmarkEnd w:id="92"/>
     </w:p>
     <w:p/>
     <w:p/>
@@ -10270,12 +9735,12 @@
       <w:pPr>
         <w:pStyle w:val="Heading1"/>
       </w:pPr>
-      <w:bookmarkStart w:id="92" w:name="_Toc23332668"/>
+      <w:bookmarkStart w:id="93" w:name="_Toc23332668"/>
       <w:r>
         <w:lastRenderedPageBreak/>
         <w:t>State Diagram</w:t>
       </w:r>
-      <w:bookmarkEnd w:id="92"/>
+      <w:bookmarkEnd w:id="93"/>
     </w:p>
     <w:p>
       <w:pPr>
@@ -10333,36 +9798,21 @@
         <w:pStyle w:val="Caption"/>
         <w:jc w:val="center"/>
       </w:pPr>
-      <w:bookmarkStart w:id="93" w:name="_Toc23332654"/>
+      <w:bookmarkStart w:id="94" w:name="_Toc23332654"/>
       <w:r>
         <w:t xml:space="preserve">Figure </w:t>
       </w:r>
-      <w:r>
-        <w:fldChar w:fldCharType="begin"/>
-      </w:r>
-      <w:r>
-        <w:instrText xml:space="preserve"> SEQ Figure \* ARABIC </w:instrText>
-      </w:r>
-      <w:r>
-        <w:fldChar w:fldCharType="separate"/>
-      </w:r>
-      <w:r>
-        <w:rPr>
-          <w:noProof/>
-        </w:rPr>
-        <w:t>45</w:t>
-      </w:r>
-      <w:r>
-        <w:rPr>
-          <w:noProof/>
-        </w:rPr>
-        <w:fldChar w:fldCharType="end"/>
-      </w:r>
+      <w:fldSimple w:instr=" SEQ Figure \* ARABIC ">
+        <w:r>
+          <w:rPr>
+            <w:noProof/>
+          </w:rPr>
+          <w:t>45</w:t>
+        </w:r>
+      </w:fldSimple>
       <w:r>
         <w:t xml:space="preserve"> State Diagram</w:t>
       </w:r>
-      <w:bookmarkStart w:id="94" w:name="_GoBack"/>
-      <w:bookmarkEnd w:id="93"/>
       <w:bookmarkEnd w:id="94"/>
     </w:p>
     <w:p>
@@ -10446,27 +9896,14 @@
       <w:r>
         <w:t xml:space="preserve">Figure </w:t>
       </w:r>
-      <w:r>
-        <w:fldChar w:fldCharType="begin"/>
-      </w:r>
-      <w:r>
-        <w:instrText xml:space="preserve"> SEQ Figure \* ARABIC </w:instrText>
-      </w:r>
-      <w:r>
-        <w:fldChar w:fldCharType="separate"/>
-      </w:r>
-      <w:r>
-        <w:rPr>
-          <w:noProof/>
-        </w:rPr>
-        <w:t>46</w:t>
-      </w:r>
-      <w:r>
-        <w:rPr>
-          <w:noProof/>
-        </w:rPr>
-        <w:fldChar w:fldCharType="end"/>
-      </w:r>
+      <w:fldSimple w:instr=" SEQ Figure \* ARABIC ">
+        <w:r>
+          <w:rPr>
+            <w:noProof/>
+          </w:rPr>
+          <w:t>46</w:t>
+        </w:r>
+      </w:fldSimple>
       <w:r>
         <w:t xml:space="preserve"> ER Diagram</w:t>
       </w:r>
@@ -12143,7 +11580,7 @@
       </w:pPr>
     </w:pPrDefault>
   </w:docDefaults>
-  <w:latentStyles w:defLockedState="0" w:defUIPriority="99" w:defSemiHidden="0" w:defUnhideWhenUsed="0" w:defQFormat="0" w:count="377">
+  <w:latentStyles w:defLockedState="0" w:defUIPriority="99" w:defSemiHidden="0" w:defUnhideWhenUsed="0" w:defQFormat="0" w:count="376">
     <w:lsdException w:name="Normal" w:uiPriority="0" w:qFormat="1"/>
     <w:lsdException w:name="heading 1" w:uiPriority="9" w:qFormat="1"/>
     <w:lsdException w:name="heading 2" w:semiHidden="1" w:uiPriority="9" w:unhideWhenUsed="1" w:qFormat="1"/>
@@ -12520,7 +11957,6 @@
     <w:lsdException w:name="Hashtag" w:semiHidden="1" w:unhideWhenUsed="1"/>
     <w:lsdException w:name="Unresolved Mention" w:semiHidden="1" w:unhideWhenUsed="1"/>
     <w:lsdException w:name="Smart Link" w:semiHidden="1" w:unhideWhenUsed="1"/>
-    <w:lsdException w:name="Smart Link Error" w:semiHidden="1" w:unhideWhenUsed="1"/>
   </w:latentStyles>
   <w:style w:type="paragraph" w:default="1" w:styleId="Normal">
     <w:name w:val="Normal"/>
@@ -13423,7 +12859,7 @@
 </file>
 
 <file path=customXml/itemProps1.xml><?xml version="1.0" encoding="utf-8"?>
-<ds:datastoreItem xmlns:ds="http://schemas.openxmlformats.org/officeDocument/2006/customXml" ds:itemID="{4BD12213-187E-4688-B6FD-566A87AAC5DB}">
+<ds:datastoreItem xmlns:ds="http://schemas.openxmlformats.org/officeDocument/2006/customXml" ds:itemID="{CB5F374C-C31F-4B28-AAB3-51EE0C8A901A}">
   <ds:schemaRefs>
     <ds:schemaRef ds:uri="http://schemas.openxmlformats.org/officeDocument/2006/bibliography"/>
   </ds:schemaRefs>

</xml_diff>